<commit_message>
Small changes and additions
</commit_message>
<xml_diff>
--- a/Documentation/DeveloperHandbook.docx
+++ b/Documentation/DeveloperHandbook.docx
@@ -24,17 +24,17 @@
         <w:jc w:val="left"/>
         <w:rPr>
           <w:rFonts w:ascii="Courier New" w:hAnsi="Courier New" w:cs="Courier New"/>
-          <w:color w:val="7FA3CF"/>
-          <w:sz w:val="96"/>
-          <w:szCs w:val="64"/>
+          <w:color w:val="939495"/>
+          <w:sz w:val="110"/>
+          <w:szCs w:val="110"/>
         </w:rPr>
       </w:pPr>
       <w:r>
         <w:rPr>
           <w:rFonts w:ascii="Courier New" w:hAnsi="Courier New" w:cs="Courier New"/>
-          <w:color w:val="7FA3CF"/>
-          <w:sz w:val="96"/>
-          <w:szCs w:val="64"/>
+          <w:color w:val="939495"/>
+          <w:sz w:val="110"/>
+          <w:szCs w:val="110"/>
         </w:rPr>
         <w:t>/**</w:t>
       </w:r>
@@ -46,40 +46,29 @@
         <w:jc w:val="left"/>
         <w:rPr>
           <w:rFonts w:ascii="Courier New" w:hAnsi="Courier New" w:cs="Courier New"/>
-          <w:color w:val="7FA3CF"/>
-          <w:sz w:val="96"/>
-          <w:szCs w:val="64"/>
+          <w:color w:val="939495"/>
+          <w:sz w:val="110"/>
+          <w:szCs w:val="110"/>
         </w:rPr>
       </w:pPr>
       <w:r>
         <w:rPr>
           <w:rFonts w:ascii="Courier New" w:hAnsi="Courier New" w:cs="Courier New"/>
-          <w:color w:val="7FA3CF"/>
-          <w:sz w:val="96"/>
-          <w:szCs w:val="64"/>
+          <w:color w:val="939495"/>
+          <w:sz w:val="110"/>
+          <w:szCs w:val="110"/>
         </w:rPr>
         <w:t xml:space="preserve"> * </w:t>
       </w:r>
       <w:r>
         <w:rPr>
           <w:rFonts w:ascii="Courier New" w:hAnsi="Courier New" w:cs="Courier New"/>
-          <w:color w:val="7FA3CF"/>
-          <w:sz w:val="96"/>
-          <w:szCs w:val="64"/>
-        </w:rPr>
-        <w:t xml:space="preserve">Rock </w:t>
-      </w:r>
-      <w:proofErr w:type="spellStart"/>
-      <w:r>
-        <w:rPr>
-          <w:rFonts w:ascii="Courier New" w:hAnsi="Courier New" w:cs="Courier New"/>
-          <w:color w:val="7FA3CF"/>
-          <w:sz w:val="96"/>
-          <w:szCs w:val="64"/>
-        </w:rPr>
-        <w:t>ChMS</w:t>
-      </w:r>
-      <w:proofErr w:type="spellEnd"/>
+          <w:color w:val="939495"/>
+          <w:sz w:val="110"/>
+          <w:szCs w:val="110"/>
+        </w:rPr>
+        <w:t>Rock ChMS</w:t>
+      </w:r>
     </w:p>
     <w:p>
       <w:pPr>
@@ -88,17 +77,17 @@
         <w:jc w:val="left"/>
         <w:rPr>
           <w:rFonts w:ascii="Courier New" w:hAnsi="Courier New" w:cs="Courier New"/>
-          <w:color w:val="7FA3CF"/>
-          <w:sz w:val="96"/>
-          <w:szCs w:val="64"/>
+          <w:color w:val="939495"/>
+          <w:sz w:val="110"/>
+          <w:szCs w:val="110"/>
         </w:rPr>
       </w:pPr>
       <w:r>
         <w:rPr>
           <w:rFonts w:ascii="Courier New" w:hAnsi="Courier New" w:cs="Courier New"/>
-          <w:color w:val="7FA3CF"/>
-          <w:sz w:val="96"/>
-          <w:szCs w:val="64"/>
+          <w:color w:val="939495"/>
+          <w:sz w:val="110"/>
+          <w:szCs w:val="110"/>
         </w:rPr>
         <w:t xml:space="preserve"> * Developer</w:t>
       </w:r>
@@ -110,17 +99,17 @@
         <w:jc w:val="left"/>
         <w:rPr>
           <w:rFonts w:ascii="Courier New" w:hAnsi="Courier New" w:cs="Courier New"/>
-          <w:color w:val="7FA3CF"/>
-          <w:sz w:val="96"/>
-          <w:szCs w:val="64"/>
+          <w:color w:val="939495"/>
+          <w:sz w:val="110"/>
+          <w:szCs w:val="110"/>
         </w:rPr>
       </w:pPr>
       <w:r>
         <w:rPr>
           <w:rFonts w:ascii="Courier New" w:hAnsi="Courier New" w:cs="Courier New"/>
-          <w:color w:val="7FA3CF"/>
-          <w:sz w:val="96"/>
-          <w:szCs w:val="64"/>
+          <w:color w:val="939495"/>
+          <w:sz w:val="110"/>
+          <w:szCs w:val="110"/>
         </w:rPr>
         <w:t xml:space="preserve"> * Handbook </w:t>
       </w:r>
@@ -132,26 +121,26 @@
         <w:jc w:val="left"/>
         <w:rPr>
           <w:rFonts w:ascii="Courier New" w:hAnsi="Courier New" w:cs="Courier New"/>
-          <w:color w:val="7FA3CF"/>
-          <w:sz w:val="96"/>
-          <w:szCs w:val="64"/>
+          <w:color w:val="939495"/>
+          <w:sz w:val="110"/>
+          <w:szCs w:val="110"/>
         </w:rPr>
       </w:pPr>
       <w:r>
         <w:rPr>
           <w:rFonts w:ascii="Courier New" w:hAnsi="Courier New" w:cs="Courier New"/>
-          <w:color w:val="7FA3CF"/>
-          <w:sz w:val="96"/>
-          <w:szCs w:val="64"/>
+          <w:color w:val="939495"/>
+          <w:sz w:val="110"/>
+          <w:szCs w:val="110"/>
         </w:rPr>
         <w:t xml:space="preserve"> */</w:t>
       </w:r>
       <w:r>
         <w:rPr>
           <w:rFonts w:ascii="Courier New" w:hAnsi="Courier New" w:cs="Courier New"/>
-          <w:color w:val="7FA3CF"/>
-          <w:sz w:val="96"/>
-          <w:szCs w:val="64"/>
+          <w:color w:val="939495"/>
+          <w:sz w:val="110"/>
+          <w:szCs w:val="110"/>
         </w:rPr>
         <w:t xml:space="preserve"> </w:t>
       </w:r>
@@ -165,67 +154,80 @@
       <w:pPr>
         <w:pStyle w:val="StyleCentered"/>
         <w:rPr>
-          <w:color w:val="A6A6A6" w:themeColor="background1" w:themeShade="A6"/>
-        </w:rPr>
-      </w:pPr>
-      <w:r>
-        <w:rPr>
-          <w:color w:val="FF0000"/>
+          <w:color w:val="939495"/>
+        </w:rPr>
+      </w:pPr>
+      <w:r>
+        <w:rPr>
+          <w:color w:val="EC3A2B"/>
         </w:rPr>
         <w:t xml:space="preserve">DRAFT </w:t>
       </w:r>
       <w:r>
         <w:rPr>
-          <w:color w:val="A6A6A6" w:themeColor="background1" w:themeShade="A6"/>
+          <w:color w:val="939495"/>
         </w:rPr>
         <w:t>Version</w:t>
       </w:r>
       <w:r>
         <w:rPr>
-          <w:color w:val="A6A6A6" w:themeColor="background1" w:themeShade="A6"/>
+          <w:color w:val="939495"/>
         </w:rPr>
         <w:t>:</w:t>
       </w:r>
       <w:r>
         <w:rPr>
-          <w:color w:val="A6A6A6" w:themeColor="background1" w:themeShade="A6"/>
+          <w:color w:val="939495"/>
         </w:rPr>
         <w:t xml:space="preserve"> </w:t>
       </w:r>
       <w:r>
         <w:rPr>
-          <w:color w:val="A6A6A6" w:themeColor="background1" w:themeShade="A6"/>
+          <w:color w:val="939495"/>
         </w:rPr>
         <w:t>0</w:t>
       </w:r>
-      <w:proofErr w:type="gramStart"/>
-      <w:r>
-        <w:rPr>
-          <w:color w:val="A6A6A6" w:themeColor="background1" w:themeShade="A6"/>
+      <w:r>
+        <w:rPr>
+          <w:color w:val="939495"/>
+        </w:rPr>
+        <w:t>.1</w:t>
+      </w:r>
+      <w:r>
+        <w:rPr>
+          <w:color w:val="939495"/>
         </w:rPr>
         <w:t>.</w:t>
       </w:r>
-      <w:proofErr w:type="gramEnd"/>
-      <w:r>
+      <w:r>
+        <w:rPr>
+          <w:color w:val="939495"/>
+        </w:rPr>
         <w:fldChar w:fldCharType="begin"/>
       </w:r>
       <w:r>
+        <w:rPr>
+          <w:color w:val="939495"/>
+        </w:rPr>
         <w:instrText xml:space="preserve"> REVNUM   \* MERGEFORMAT </w:instrText>
       </w:r>
       <w:r>
+        <w:rPr>
+          <w:color w:val="939495"/>
+        </w:rPr>
         <w:fldChar w:fldCharType="separate"/>
       </w:r>
       <w:r>
         <w:rPr>
           <w:noProof/>
-          <w:color w:val="A6A6A6" w:themeColor="background1" w:themeShade="A6"/>
-        </w:rPr>
-        <w:t>1</w:t>
-      </w:r>
-      <w:r>
-        <w:rPr>
-          <w:noProof/>
-          <w:color w:val="A6A6A6" w:themeColor="background1" w:themeShade="A6"/>
+          <w:color w:val="939495"/>
+        </w:rPr>
+        <w:t>10</w:t>
+      </w:r>
+      <w:r>
+        <w:rPr>
+          <w:noProof/>
+          <w:color w:val="939495"/>
         </w:rPr>
         <w:fldChar w:fldCharType="end"/>
       </w:r>
@@ -234,7 +236,7 @@
       <w:pPr>
         <w:pStyle w:val="StyleCentered"/>
         <w:rPr>
-          <w:color w:val="A6A6A6" w:themeColor="background1" w:themeShade="A6"/>
+          <w:color w:val="939495"/>
         </w:rPr>
       </w:pPr>
     </w:p>
@@ -242,66 +244,58 @@
       <w:pPr>
         <w:pStyle w:val="StyleCentered"/>
         <w:rPr>
-          <w:color w:val="A6A6A6" w:themeColor="background1" w:themeShade="A6"/>
-        </w:rPr>
-      </w:pPr>
-      <w:r>
-        <w:rPr>
-          <w:color w:val="A6A6A6" w:themeColor="background1" w:themeShade="A6"/>
+          <w:color w:val="939495"/>
+        </w:rPr>
+      </w:pPr>
+      <w:r>
+        <w:rPr>
+          <w:color w:val="939495"/>
         </w:rPr>
         <w:t>Last</w:t>
       </w:r>
       <w:r>
         <w:rPr>
-          <w:color w:val="A6A6A6" w:themeColor="background1" w:themeShade="A6"/>
+          <w:color w:val="939495"/>
         </w:rPr>
         <w:t xml:space="preserve"> updated</w:t>
       </w:r>
       <w:r>
         <w:rPr>
-          <w:color w:val="A6A6A6" w:themeColor="background1" w:themeShade="A6"/>
+          <w:color w:val="939495"/>
         </w:rPr>
         <w:t xml:space="preserve">: </w:t>
       </w:r>
       <w:r>
         <w:rPr>
-          <w:color w:val="A6A6A6" w:themeColor="background1" w:themeShade="A6"/>
+          <w:color w:val="939495"/>
         </w:rPr>
         <w:fldChar w:fldCharType="begin"/>
       </w:r>
       <w:r>
         <w:rPr>
-          <w:color w:val="A6A6A6" w:themeColor="background1" w:themeShade="A6"/>
+          <w:color w:val="939495"/>
         </w:rPr>
         <w:instrText xml:space="preserve"> SAVEDATE  \@ "M/d/yyyy"  \* MERGEFORMAT </w:instrText>
       </w:r>
       <w:r>
         <w:rPr>
-          <w:color w:val="A6A6A6" w:themeColor="background1" w:themeShade="A6"/>
+          <w:color w:val="939495"/>
         </w:rPr>
         <w:fldChar w:fldCharType="separate"/>
       </w:r>
       <w:r>
         <w:rPr>
           <w:noProof/>
-          <w:color w:val="A6A6A6" w:themeColor="background1" w:themeShade="A6"/>
-        </w:rPr>
-        <w:t>1/26/2012</w:t>
-      </w:r>
-      <w:r>
-        <w:rPr>
-          <w:color w:val="A6A6A6" w:themeColor="background1" w:themeShade="A6"/>
+          <w:color w:val="939495"/>
+        </w:rPr>
+        <w:t>1/27/2012</w:t>
+      </w:r>
+      <w:r>
+        <w:rPr>
+          <w:color w:val="939495"/>
         </w:rPr>
         <w:fldChar w:fldCharType="end"/>
       </w:r>
-    </w:p>
-    <w:p>
-      <w:pPr>
-        <w:pStyle w:val="StyleCentered"/>
-        <w:rPr>
-          <w:color w:val="A6A6A6" w:themeColor="background1" w:themeShade="A6"/>
-        </w:rPr>
-      </w:pPr>
       <w:bookmarkStart w:id="0" w:name="_GoBack"/>
       <w:bookmarkEnd w:id="0"/>
       <w:r>
@@ -309,7 +303,7 @@
           <w:noProof/>
         </w:rPr>
         <w:drawing>
-          <wp:anchor distT="0" distB="0" distL="114300" distR="114300" simplePos="0" relativeHeight="251681792" behindDoc="0" locked="0" layoutInCell="1" allowOverlap="1" wp14:anchorId="3E374D2F" wp14:editId="6A98E64E">
+          <wp:anchor distT="0" distB="0" distL="114300" distR="114300" simplePos="0" relativeHeight="251681792" behindDoc="0" locked="0" layoutInCell="1" allowOverlap="1" wp14:anchorId="001BD96A" wp14:editId="47706537">
             <wp:simplePos x="0" y="0"/>
             <wp:positionH relativeFrom="column">
               <wp:posOffset>4195846</wp:posOffset>
@@ -374,15 +368,21 @@
     </w:p>
     <w:p>
       <w:pPr>
-        <w:pageBreakBefore/>
+        <w:pStyle w:val="Heading1"/>
         <w:rPr>
           <w:rStyle w:val="Style14ptBold"/>
+          <w:b/>
+          <w:bCs/>
+          <w:color w:val="EC3A2B"/>
           <w:sz w:val="36"/>
         </w:rPr>
       </w:pPr>
       <w:r>
         <w:rPr>
           <w:rStyle w:val="Style14ptBold"/>
+          <w:b/>
+          <w:bCs/>
+          <w:color w:val="EC3A2B"/>
           <w:sz w:val="36"/>
         </w:rPr>
         <w:lastRenderedPageBreak/>
@@ -1118,6 +1118,7 @@
           <w:rStyle w:val="Style14ptBold"/>
           <w:b/>
           <w:bCs/>
+          <w:color w:val="EC3A2B"/>
           <w:sz w:val="36"/>
         </w:rPr>
       </w:pPr>
@@ -1127,6 +1128,7 @@
           <w:rStyle w:val="Style14ptBold"/>
           <w:b/>
           <w:bCs/>
+          <w:color w:val="EC3A2B"/>
           <w:sz w:val="36"/>
         </w:rPr>
         <w:lastRenderedPageBreak/>
@@ -1204,6 +1206,7 @@
           <w:rStyle w:val="Style14ptBold"/>
           <w:b/>
           <w:bCs/>
+          <w:color w:val="EC3A2B"/>
           <w:sz w:val="36"/>
         </w:rPr>
       </w:pPr>
@@ -1213,6 +1216,7 @@
           <w:rStyle w:val="Style14ptBold"/>
           <w:b/>
           <w:bCs/>
+          <w:color w:val="EC3A2B"/>
           <w:sz w:val="36"/>
         </w:rPr>
         <w:lastRenderedPageBreak/>
@@ -1313,10 +1317,7 @@
         <w:t xml:space="preserve">  </w:t>
       </w:r>
       <w:r>
-        <w:t xml:space="preserve">Use tabs for alignment and a space around </w:t>
-      </w:r>
-      <w:r>
-        <w:t>parenthesis as shown here:</w:t>
+        <w:t>Use Spacing Settings for Visual Studio.  Under Options, Text Editor, C#, Spacing checkbox the following (you may need to check the “Show all settings” checkbox in the lower left corner if you don’t see these settings):</w:t>
       </w:r>
     </w:p>
     <w:p>
@@ -1328,7 +1329,7 @@
           <w:noProof/>
         </w:rPr>
         <w:drawing>
-          <wp:inline distT="0" distB="0" distL="0" distR="0" wp14:anchorId="595E7B11" wp14:editId="18A40EB9">
+          <wp:inline distT="0" distB="0" distL="0" distR="0" wp14:anchorId="0081581B" wp14:editId="7D1DAD64">
             <wp:extent cx="3818285" cy="2261937"/>
             <wp:effectExtent l="0" t="0" r="0" b="5080"/>
             <wp:docPr id="2" name="Picture 11"/>
@@ -1384,7 +1385,7 @@
           <w:noProof/>
         </w:rPr>
         <w:drawing>
-          <wp:inline distT="0" distB="0" distL="0" distR="0" wp14:anchorId="12483F95" wp14:editId="6000E17E">
+          <wp:inline distT="0" distB="0" distL="0" distR="0" wp14:anchorId="7691CE43" wp14:editId="52A2CC29">
             <wp:extent cx="3922295" cy="2288076"/>
             <wp:effectExtent l="0" t="0" r="2540" b="0"/>
             <wp:docPr id="1" name="Picture 1"/>
@@ -1430,7 +1431,7 @@
         </w:rPr>
         <w:lastRenderedPageBreak/>
         <w:drawing>
-          <wp:inline distT="0" distB="0" distL="0" distR="0" wp14:anchorId="6F341683" wp14:editId="7BE3E25B">
+          <wp:inline distT="0" distB="0" distL="0" distR="0" wp14:anchorId="4A7F296B" wp14:editId="0B64D6A0">
             <wp:extent cx="4463716" cy="2596758"/>
             <wp:effectExtent l="0" t="0" r="0" b="0"/>
             <wp:docPr id="37" name="Picture 37"/>
@@ -1480,7 +1481,7 @@
           <w:noProof/>
         </w:rPr>
         <w:drawing>
-          <wp:inline distT="0" distB="0" distL="0" distR="0" wp14:anchorId="5257EC36" wp14:editId="33BE1C6A">
+          <wp:inline distT="0" distB="0" distL="0" distR="0" wp14:anchorId="368A690E" wp14:editId="76ED0903">
             <wp:extent cx="4508621" cy="2622884"/>
             <wp:effectExtent l="0" t="0" r="6350" b="6350"/>
             <wp:docPr id="38" name="Picture 38"/>
@@ -1524,6 +1525,7 @@
           <w:rStyle w:val="Style14ptBold"/>
           <w:b/>
           <w:bCs/>
+          <w:color w:val="EC3A2B"/>
           <w:sz w:val="36"/>
         </w:rPr>
       </w:pPr>
@@ -1533,6 +1535,7 @@
           <w:rStyle w:val="Style14ptBold"/>
           <w:b/>
           <w:bCs/>
+          <w:color w:val="EC3A2B"/>
           <w:sz w:val="36"/>
         </w:rPr>
         <w:lastRenderedPageBreak/>
@@ -1543,6 +1546,7 @@
           <w:rStyle w:val="Style14ptBold"/>
           <w:b/>
           <w:bCs/>
+          <w:color w:val="EC3A2B"/>
           <w:sz w:val="36"/>
         </w:rPr>
         <w:t>Project Tracking</w:t>
@@ -1618,7 +1622,7 @@
           <w:noProof/>
         </w:rPr>
         <w:drawing>
-          <wp:anchor distT="0" distB="0" distL="114300" distR="114300" simplePos="0" relativeHeight="251682816" behindDoc="1" locked="0" layoutInCell="1" allowOverlap="1" wp14:anchorId="72DE3C50" wp14:editId="52BCB03D">
+          <wp:anchor distT="0" distB="0" distL="114300" distR="114300" simplePos="0" relativeHeight="251682816" behindDoc="1" locked="0" layoutInCell="1" allowOverlap="1" wp14:anchorId="7E7FAA80" wp14:editId="02BCFECB">
             <wp:simplePos x="0" y="0"/>
             <wp:positionH relativeFrom="column">
               <wp:posOffset>3173730</wp:posOffset>
@@ -1688,7 +1692,7 @@
           <w:noProof/>
         </w:rPr>
         <w:drawing>
-          <wp:anchor distT="0" distB="0" distL="114300" distR="114300" simplePos="0" relativeHeight="251683840" behindDoc="1" locked="0" layoutInCell="1" allowOverlap="1" wp14:anchorId="02CB89F3" wp14:editId="5577E021">
+          <wp:anchor distT="0" distB="0" distL="114300" distR="114300" simplePos="0" relativeHeight="251683840" behindDoc="1" locked="0" layoutInCell="1" allowOverlap="1" wp14:anchorId="278762D3" wp14:editId="0FE71186">
             <wp:simplePos x="0" y="0"/>
             <wp:positionH relativeFrom="column">
               <wp:posOffset>870585</wp:posOffset>
@@ -1766,7 +1770,191 @@
         <mc:AlternateContent>
           <mc:Choice Requires="wps">
             <w:drawing>
-              <wp:anchor distT="0" distB="0" distL="114300" distR="114300" simplePos="0" relativeHeight="251678720" behindDoc="0" locked="0" layoutInCell="1" allowOverlap="1" wp14:anchorId="39E3197C" wp14:editId="58557E6A">
+              <wp:anchor distT="0" distB="0" distL="114300" distR="114300" simplePos="0" relativeHeight="251677696" behindDoc="0" locked="0" layoutInCell="1" allowOverlap="1" wp14:anchorId="0E1556E3" wp14:editId="63B302FA">
+                <wp:simplePos x="0" y="0"/>
+                <wp:positionH relativeFrom="column">
+                  <wp:posOffset>4632960</wp:posOffset>
+                </wp:positionH>
+                <wp:positionV relativeFrom="paragraph">
+                  <wp:posOffset>2595880</wp:posOffset>
+                </wp:positionV>
+                <wp:extent cx="1116330" cy="753745"/>
+                <wp:effectExtent l="133350" t="19050" r="45720" b="446405"/>
+                <wp:wrapNone/>
+                <wp:docPr id="12" name="AutoShape 22"/>
+                <wp:cNvGraphicFramePr>
+                  <a:graphicFrameLocks xmlns:a="http://schemas.openxmlformats.org/drawingml/2006/main"/>
+                </wp:cNvGraphicFramePr>
+                <a:graphic xmlns:a="http://schemas.openxmlformats.org/drawingml/2006/main">
+                  <a:graphicData uri="http://schemas.microsoft.com/office/word/2010/wordprocessingShape">
+                    <wps:wsp>
+                      <wps:cNvSpPr>
+                        <a:spLocks noChangeArrowheads="1"/>
+                      </wps:cNvSpPr>
+                      <wps:spPr bwMode="auto">
+                        <a:xfrm>
+                          <a:off x="0" y="0"/>
+                          <a:ext cx="1116330" cy="753745"/>
+                        </a:xfrm>
+                        <a:prstGeom prst="wedgeRoundRectCallout">
+                          <a:avLst>
+                            <a:gd name="adj1" fmla="val -54495"/>
+                            <a:gd name="adj2" fmla="val 93977"/>
+                            <a:gd name="adj3" fmla="val 16667"/>
+                          </a:avLst>
+                        </a:prstGeom>
+                        <a:solidFill>
+                          <a:schemeClr val="bg1">
+                            <a:lumMod val="65000"/>
+                            <a:lumOff val="0"/>
+                          </a:schemeClr>
+                        </a:solidFill>
+                        <a:ln w="38100">
+                          <a:solidFill>
+                            <a:schemeClr val="lt1">
+                              <a:lumMod val="95000"/>
+                              <a:lumOff val="0"/>
+                            </a:schemeClr>
+                          </a:solidFill>
+                          <a:miter lim="800000"/>
+                          <a:headEnd/>
+                          <a:tailEnd/>
+                        </a:ln>
+                        <a:effectLst>
+                          <a:outerShdw dist="28398" dir="3806097" algn="ctr" rotWithShape="0">
+                            <a:schemeClr val="lt1">
+                              <a:lumMod val="50000"/>
+                              <a:lumOff val="0"/>
+                              <a:alpha val="50000"/>
+                            </a:schemeClr>
+                          </a:outerShdw>
+                        </a:effectLst>
+                      </wps:spPr>
+                      <wps:txbx>
+                        <w:txbxContent>
+                          <w:p>
+                            <w:pPr>
+                              <w:rPr>
+                                <w:color w:val="FFFFFF" w:themeColor="background1"/>
+                              </w:rPr>
+                            </w:pPr>
+                          </w:p>
+                          <w:p>
+                            <w:pPr>
+                              <w:rPr>
+                                <w:color w:val="FFFFFF" w:themeColor="background1"/>
+                              </w:rPr>
+                            </w:pPr>
+                            <w:r>
+                              <w:rPr>
+                                <w:color w:val="FFFFFF" w:themeColor="background1"/>
+                              </w:rPr>
+                              <w:t>Projects</w:t>
+                            </w:r>
+                          </w:p>
+                        </w:txbxContent>
+                      </wps:txbx>
+                      <wps:bodyPr rot="0" vert="horz" wrap="square" lIns="91440" tIns="45720" rIns="91440" bIns="45720" anchor="t" anchorCtr="0" upright="1">
+                        <a:noAutofit/>
+                      </wps:bodyPr>
+                    </wps:wsp>
+                  </a:graphicData>
+                </a:graphic>
+                <wp14:sizeRelH relativeFrom="page">
+                  <wp14:pctWidth>0</wp14:pctWidth>
+                </wp14:sizeRelH>
+                <wp14:sizeRelV relativeFrom="page">
+                  <wp14:pctHeight>0</wp14:pctHeight>
+                </wp14:sizeRelV>
+              </wp:anchor>
+            </w:drawing>
+          </mc:Choice>
+          <mc:Fallback>
+            <w:pict>
+              <v:shapetype id="_x0000_t62" coordsize="21600,21600" o:spt="62" adj="1350,25920" path="m3600,qx,3600l0@8@12@24,0@9,,18000qy3600,21600l@6,21600@15@27@7,21600,18000,21600qx21600,18000l21600@9@18@30,21600@8,21600,3600qy18000,l@7,0@21@33@6,xe">
+                <v:stroke joinstyle="miter"/>
+                <v:formulas>
+                  <v:f eqn="sum 10800 0 #0"/>
+                  <v:f eqn="sum 10800 0 #1"/>
+                  <v:f eqn="sum #0 0 #1"/>
+                  <v:f eqn="sum @0 @1 0"/>
+                  <v:f eqn="sum 21600 0 #0"/>
+                  <v:f eqn="sum 21600 0 #1"/>
+                  <v:f eqn="if @0 3600 12600"/>
+                  <v:f eqn="if @0 9000 18000"/>
+                  <v:f eqn="if @1 3600 12600"/>
+                  <v:f eqn="if @1 9000 18000"/>
+                  <v:f eqn="if @2 0 #0"/>
+                  <v:f eqn="if @3 @10 0"/>
+                  <v:f eqn="if #0 0 @11"/>
+                  <v:f eqn="if @2 @6 #0"/>
+                  <v:f eqn="if @3 @6 @13"/>
+                  <v:f eqn="if @5 @6 @14"/>
+                  <v:f eqn="if @2 #0 21600"/>
+                  <v:f eqn="if @3 21600 @16"/>
+                  <v:f eqn="if @4 21600 @17"/>
+                  <v:f eqn="if @2 #0 @6"/>
+                  <v:f eqn="if @3 @19 @6"/>
+                  <v:f eqn="if #1 @6 @20"/>
+                  <v:f eqn="if @2 @8 #1"/>
+                  <v:f eqn="if @3 @22 @8"/>
+                  <v:f eqn="if #0 @8 @23"/>
+                  <v:f eqn="if @2 21600 #1"/>
+                  <v:f eqn="if @3 21600 @25"/>
+                  <v:f eqn="if @5 21600 @26"/>
+                  <v:f eqn="if @2 #1 @8"/>
+                  <v:f eqn="if @3 @8 @28"/>
+                  <v:f eqn="if @4 @8 @29"/>
+                  <v:f eqn="if @2 #1 0"/>
+                  <v:f eqn="if @3 @31 0"/>
+                  <v:f eqn="if #1 0 @32"/>
+                  <v:f eqn="val #0"/>
+                  <v:f eqn="val #1"/>
+                </v:formulas>
+                <v:path o:connecttype="custom" o:connectlocs="10800,0;0,10800;10800,21600;21600,10800;@34,@35" textboxrect="791,791,20809,20809"/>
+                <v:handles>
+                  <v:h position="#0,#1"/>
+                </v:handles>
+              </v:shapetype>
+              <v:shape id="AutoShape 22" o:spid="_x0000_s1026" type="#_x0000_t62" style="position:absolute;margin-left:364.8pt;margin-top:204.4pt;width:87.9pt;height:59.35pt;z-index:251677696;visibility:visible;mso-wrap-style:square;mso-width-percent:0;mso-height-percent:0;mso-wrap-distance-left:9pt;mso-wrap-distance-top:0;mso-wrap-distance-right:9pt;mso-wrap-distance-bottom:0;mso-position-horizontal:absolute;mso-position-horizontal-relative:text;mso-position-vertical:absolute;mso-position-vertical-relative:text;mso-width-percent:0;mso-height-percent:0;mso-width-relative:page;mso-height-relative:page;v-text-anchor:top" o:gfxdata="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" adj="-971,31099" fillcolor="#a5a5a5 [2092]" strokecolor="#f2f2f2 [3041]" strokeweight="3pt">
+                <v:shadow on="t" color="#7f7f7f [1601]" opacity=".5" offset="1pt"/>
+                <v:textbox>
+                  <w:txbxContent>
+                    <w:p>
+                      <w:pPr>
+                        <w:rPr>
+                          <w:color w:val="FFFFFF" w:themeColor="background1"/>
+                        </w:rPr>
+                      </w:pPr>
+                    </w:p>
+                    <w:p>
+                      <w:pPr>
+                        <w:rPr>
+                          <w:color w:val="FFFFFF" w:themeColor="background1"/>
+                        </w:rPr>
+                      </w:pPr>
+                      <w:r>
+                        <w:rPr>
+                          <w:color w:val="FFFFFF" w:themeColor="background1"/>
+                        </w:rPr>
+                        <w:t>Projects</w:t>
+                      </w:r>
+                    </w:p>
+                  </w:txbxContent>
+                </v:textbox>
+              </v:shape>
+            </w:pict>
+          </mc:Fallback>
+        </mc:AlternateContent>
+      </w:r>
+      <w:r>
+        <w:rPr>
+          <w:noProof/>
+        </w:rPr>
+        <mc:AlternateContent>
+          <mc:Choice Requires="wps">
+            <w:drawing>
+              <wp:anchor distT="0" distB="0" distL="114300" distR="114300" simplePos="0" relativeHeight="251678720" behindDoc="0" locked="0" layoutInCell="1" allowOverlap="1" wp14:anchorId="054C436E" wp14:editId="59C378CC">
                 <wp:simplePos x="0" y="0"/>
                 <wp:positionH relativeFrom="column">
                   <wp:posOffset>2163278</wp:posOffset>
@@ -1936,7 +2124,7 @@
         <mc:AlternateContent>
           <mc:Choice Requires="wps">
             <w:drawing>
-              <wp:anchor distT="0" distB="0" distL="114300" distR="114300" simplePos="0" relativeHeight="251679744" behindDoc="0" locked="0" layoutInCell="1" allowOverlap="1" wp14:anchorId="496B0012" wp14:editId="28EE9B37">
+              <wp:anchor distT="0" distB="0" distL="114300" distR="114300" simplePos="0" relativeHeight="251679744" behindDoc="0" locked="0" layoutInCell="1" allowOverlap="1" wp14:anchorId="3AFE1FE6" wp14:editId="421A82B6">
                 <wp:simplePos x="0" y="0"/>
                 <wp:positionH relativeFrom="column">
                   <wp:posOffset>-245110</wp:posOffset>
@@ -2037,7 +2225,7 @@
           </mc:Choice>
           <mc:Fallback>
             <w:pict>
-              <v:shape id="AutoShape 24" o:spid="_x0000_s1027" type="#_x0000_t62" style="position:absolute;margin-left:-19.3pt;margin-top:197.85pt;width:87.9pt;height:59.35pt;z-index:251679744;visibility:visible;mso-wrap-style:square;mso-width-percent:0;mso-height-percent:0;mso-wrap-distance-left:9pt;mso-wrap-distance-top:0;mso-wrap-distance-right:9pt;mso-wrap-distance-bottom:0;mso-position-horizontal:absolute;mso-position-horizontal-relative:text;mso-position-vertical:absolute;mso-position-vertical-relative:text;mso-width-percent:0;mso-height-percent:0;mso-width-relative:page;mso-height-relative:page;v-text-anchor:top" o:gfxdata="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" adj="17693,31790" fillcolor="#a5a5a5 [2092]" strokecolor="#f2f2f2 [3041]" strokeweight="3pt">
+              <v:shape id="AutoShape 24" o:spid="_x0000_s1028" type="#_x0000_t62" style="position:absolute;margin-left:-19.3pt;margin-top:197.85pt;width:87.9pt;height:59.35pt;z-index:251679744;visibility:visible;mso-wrap-style:square;mso-width-percent:0;mso-height-percent:0;mso-wrap-distance-left:9pt;mso-wrap-distance-top:0;mso-wrap-distance-right:9pt;mso-wrap-distance-bottom:0;mso-position-horizontal:absolute;mso-position-horizontal-relative:text;mso-position-vertical:absolute;mso-position-vertical-relative:text;mso-width-percent:0;mso-height-percent:0;mso-width-relative:page;mso-height-relative:page;v-text-anchor:top" o:gfxdata="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" adj="17693,31790" fillcolor="#a5a5a5 [2092]" strokecolor="#f2f2f2 [3041]" strokeweight="3pt">
                 <v:shadow on="t" color="#7f7f7f [1601]" opacity=".5" offset="1pt"/>
                 <v:textbox>
                   <w:txbxContent>
@@ -2072,147 +2260,8 @@
         <w:rPr>
           <w:noProof/>
         </w:rPr>
-        <mc:AlternateContent>
-          <mc:Choice Requires="wps">
-            <w:drawing>
-              <wp:anchor distT="0" distB="0" distL="114300" distR="114300" simplePos="0" relativeHeight="251677696" behindDoc="0" locked="0" layoutInCell="1" allowOverlap="1" wp14:anchorId="2DE4C61A" wp14:editId="3C90A8A4">
-                <wp:simplePos x="0" y="0"/>
-                <wp:positionH relativeFrom="column">
-                  <wp:posOffset>5053330</wp:posOffset>
-                </wp:positionH>
-                <wp:positionV relativeFrom="paragraph">
-                  <wp:posOffset>2522220</wp:posOffset>
-                </wp:positionV>
-                <wp:extent cx="1116330" cy="753745"/>
-                <wp:effectExtent l="133350" t="19050" r="45720" b="446405"/>
-                <wp:wrapNone/>
-                <wp:docPr id="12" name="AutoShape 22"/>
-                <wp:cNvGraphicFramePr>
-                  <a:graphicFrameLocks xmlns:a="http://schemas.openxmlformats.org/drawingml/2006/main"/>
-                </wp:cNvGraphicFramePr>
-                <a:graphic xmlns:a="http://schemas.openxmlformats.org/drawingml/2006/main">
-                  <a:graphicData uri="http://schemas.microsoft.com/office/word/2010/wordprocessingShape">
-                    <wps:wsp>
-                      <wps:cNvSpPr>
-                        <a:spLocks noChangeArrowheads="1"/>
-                      </wps:cNvSpPr>
-                      <wps:spPr bwMode="auto">
-                        <a:xfrm>
-                          <a:off x="0" y="0"/>
-                          <a:ext cx="1116330" cy="753745"/>
-                        </a:xfrm>
-                        <a:prstGeom prst="wedgeRoundRectCallout">
-                          <a:avLst>
-                            <a:gd name="adj1" fmla="val -54495"/>
-                            <a:gd name="adj2" fmla="val 93977"/>
-                            <a:gd name="adj3" fmla="val 16667"/>
-                          </a:avLst>
-                        </a:prstGeom>
-                        <a:solidFill>
-                          <a:schemeClr val="bg1">
-                            <a:lumMod val="65000"/>
-                            <a:lumOff val="0"/>
-                          </a:schemeClr>
-                        </a:solidFill>
-                        <a:ln w="38100">
-                          <a:solidFill>
-                            <a:schemeClr val="lt1">
-                              <a:lumMod val="95000"/>
-                              <a:lumOff val="0"/>
-                            </a:schemeClr>
-                          </a:solidFill>
-                          <a:miter lim="800000"/>
-                          <a:headEnd/>
-                          <a:tailEnd/>
-                        </a:ln>
-                        <a:effectLst>
-                          <a:outerShdw dist="28398" dir="3806097" algn="ctr" rotWithShape="0">
-                            <a:schemeClr val="lt1">
-                              <a:lumMod val="50000"/>
-                              <a:lumOff val="0"/>
-                              <a:alpha val="50000"/>
-                            </a:schemeClr>
-                          </a:outerShdw>
-                        </a:effectLst>
-                      </wps:spPr>
-                      <wps:txbx>
-                        <w:txbxContent>
-                          <w:p>
-                            <w:pPr>
-                              <w:rPr>
-                                <w:color w:val="FFFFFF" w:themeColor="background1"/>
-                              </w:rPr>
-                            </w:pPr>
-                          </w:p>
-                          <w:p>
-                            <w:pPr>
-                              <w:rPr>
-                                <w:color w:val="FFFFFF" w:themeColor="background1"/>
-                              </w:rPr>
-                            </w:pPr>
-                            <w:r>
-                              <w:rPr>
-                                <w:color w:val="FFFFFF" w:themeColor="background1"/>
-                              </w:rPr>
-                              <w:t>Projects</w:t>
-                            </w:r>
-                          </w:p>
-                        </w:txbxContent>
-                      </wps:txbx>
-                      <wps:bodyPr rot="0" vert="horz" wrap="square" lIns="91440" tIns="45720" rIns="91440" bIns="45720" anchor="t" anchorCtr="0" upright="1">
-                        <a:noAutofit/>
-                      </wps:bodyPr>
-                    </wps:wsp>
-                  </a:graphicData>
-                </a:graphic>
-                <wp14:sizeRelH relativeFrom="page">
-                  <wp14:pctWidth>0</wp14:pctWidth>
-                </wp14:sizeRelH>
-                <wp14:sizeRelV relativeFrom="page">
-                  <wp14:pctHeight>0</wp14:pctHeight>
-                </wp14:sizeRelV>
-              </wp:anchor>
-            </w:drawing>
-          </mc:Choice>
-          <mc:Fallback>
-            <w:pict>
-              <v:shape id="AutoShape 22" o:spid="_x0000_s1028" type="#_x0000_t62" style="position:absolute;margin-left:397.9pt;margin-top:198.6pt;width:87.9pt;height:59.35pt;z-index:251677696;visibility:visible;mso-wrap-style:square;mso-width-percent:0;mso-height-percent:0;mso-wrap-distance-left:9pt;mso-wrap-distance-top:0;mso-wrap-distance-right:9pt;mso-wrap-distance-bottom:0;mso-position-horizontal:absolute;mso-position-horizontal-relative:text;mso-position-vertical:absolute;mso-position-vertical-relative:text;mso-width-percent:0;mso-height-percent:0;mso-width-relative:page;mso-height-relative:page;v-text-anchor:top" o:gfxdata="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" adj="-971,31099" fillcolor="#a5a5a5 [2092]" strokecolor="#f2f2f2 [3041]" strokeweight="3pt">
-                <v:shadow on="t" color="#7f7f7f [1601]" opacity=".5" offset="1pt"/>
-                <v:textbox>
-                  <w:txbxContent>
-                    <w:p>
-                      <w:pPr>
-                        <w:rPr>
-                          <w:color w:val="FFFFFF" w:themeColor="background1"/>
-                        </w:rPr>
-                      </w:pPr>
-                    </w:p>
-                    <w:p>
-                      <w:pPr>
-                        <w:rPr>
-                          <w:color w:val="FFFFFF" w:themeColor="background1"/>
-                        </w:rPr>
-                      </w:pPr>
-                      <w:r>
-                        <w:rPr>
-                          <w:color w:val="FFFFFF" w:themeColor="background1"/>
-                        </w:rPr>
-                        <w:t>Projects</w:t>
-                      </w:r>
-                    </w:p>
-                  </w:txbxContent>
-                </v:textbox>
-              </v:shape>
-            </w:pict>
-          </mc:Fallback>
-        </mc:AlternateContent>
-      </w:r>
-      <w:r>
-        <w:rPr>
-          <w:noProof/>
-        </w:rPr>
         <w:drawing>
-          <wp:anchor distT="0" distB="0" distL="114300" distR="114300" simplePos="0" relativeHeight="251684864" behindDoc="1" locked="0" layoutInCell="1" allowOverlap="1" wp14:anchorId="3D3A1014" wp14:editId="7787A4D5">
+          <wp:anchor distT="0" distB="0" distL="114300" distR="114300" simplePos="0" relativeHeight="251684864" behindDoc="1" locked="0" layoutInCell="1" allowOverlap="1" wp14:anchorId="2DB03B29" wp14:editId="5CDA69B0">
             <wp:simplePos x="0" y="0"/>
             <wp:positionH relativeFrom="column">
               <wp:posOffset>-2540</wp:posOffset>
@@ -2305,7 +2354,6 @@
         <w:t>Ok, you’re almost done so don’t get too flustered about it.</w:t>
       </w:r>
     </w:p>
-    <w:p/>
     <w:p>
       <w:pPr>
         <w:pStyle w:val="Heading2"/>
@@ -2336,7 +2384,7 @@
         <w:tblLook w:val="04A0" w:firstRow="1" w:lastRow="0" w:firstColumn="1" w:lastColumn="0" w:noHBand="0" w:noVBand="1"/>
       </w:tblPr>
       <w:tblGrid>
-        <w:gridCol w:w="1613"/>
+        <w:gridCol w:w="1583"/>
         <w:gridCol w:w="5982"/>
       </w:tblGrid>
       <w:tr>
@@ -2353,10 +2401,10 @@
                 <w:noProof/>
               </w:rPr>
               <w:drawing>
-                <wp:inline distT="0" distB="0" distL="0" distR="0" wp14:anchorId="73E6E740" wp14:editId="7C42739D">
-                  <wp:extent cx="669914" cy="869795"/>
-                  <wp:effectExtent l="57150" t="19050" r="111136" b="82705"/>
-                  <wp:docPr id="23" name="Picture 17"/>
+                <wp:inline distT="0" distB="0" distL="0" distR="0" wp14:anchorId="053E5F04" wp14:editId="44CFDC4B">
+                  <wp:extent cx="642551" cy="830030"/>
+                  <wp:effectExtent l="57150" t="57150" r="120015" b="122555"/>
+                  <wp:docPr id="4" name="Picture 4"/>
                   <wp:cNvGraphicFramePr>
                     <a:graphicFrameLocks xmlns:a="http://schemas.openxmlformats.org/drawingml/2006/main" noChangeAspect="1"/>
                   </wp:cNvGraphicFramePr>
@@ -2364,41 +2412,34 @@
                     <a:graphicData uri="http://schemas.openxmlformats.org/drawingml/2006/picture">
                       <pic:pic xmlns:pic="http://schemas.openxmlformats.org/drawingml/2006/picture">
                         <pic:nvPicPr>
-                          <pic:cNvPr id="0" name="Picture 17"/>
-                          <pic:cNvPicPr>
-                            <a:picLocks noChangeAspect="1" noChangeArrowheads="1"/>
-                          </pic:cNvPicPr>
+                          <pic:cNvPr id="0" name=""/>
+                          <pic:cNvPicPr/>
                         </pic:nvPicPr>
                         <pic:blipFill>
-                          <a:blip r:embed="rId20" cstate="print"/>
-                          <a:srcRect/>
+                          <a:blip r:embed="rId20"/>
                           <a:stretch>
                             <a:fillRect/>
                           </a:stretch>
                         </pic:blipFill>
-                        <pic:spPr bwMode="auto">
+                        <pic:spPr>
                           <a:xfrm>
                             <a:off x="0" y="0"/>
-                            <a:ext cx="671792" cy="872233"/>
+                            <a:ext cx="648566" cy="837800"/>
                           </a:xfrm>
                           <a:prstGeom prst="rect">
                             <a:avLst/>
                           </a:prstGeom>
-                          <a:noFill/>
-                          <a:ln w="9525">
+                          <a:ln>
                             <a:solidFill>
                               <a:schemeClr val="bg1">
-                                <a:lumMod val="85000"/>
+                                <a:lumMod val="95000"/>
                               </a:schemeClr>
                             </a:solidFill>
-                            <a:miter lim="800000"/>
-                            <a:headEnd/>
-                            <a:tailEnd/>
                           </a:ln>
                           <a:effectLst>
-                            <a:outerShdw blurRad="50800" dist="38100" dir="2700000" algn="tl" rotWithShape="0">
+                            <a:outerShdw blurRad="50800" dist="38100" dir="2700000" sx="101000" sy="101000" algn="tl" rotWithShape="0">
                               <a:prstClr val="black">
-                                <a:alpha val="40000"/>
+                                <a:alpha val="20000"/>
                               </a:prstClr>
                             </a:outerShdw>
                           </a:effectLst>
@@ -2438,13 +2479,8 @@
               <w:t xml:space="preserve"> is not only good for you, it is required reading.  Seriously though – it is the best way to get ramped up developing </w:t>
             </w:r>
             <w:r>
-              <w:t xml:space="preserve">proper in Rock </w:t>
+              <w:t>proper in Rock ChMS</w:t>
             </w:r>
-            <w:proofErr w:type="spellStart"/>
-            <w:r>
-              <w:t>ChMS</w:t>
-            </w:r>
-            <w:proofErr w:type="spellEnd"/>
             <w:r>
               <w:t>.</w:t>
             </w:r>
@@ -2459,6 +2495,27 @@
       </w:pPr>
       <w:bookmarkStart w:id="7" w:name="_Toc315361648"/>
       <w:r>
+        <w:t>The Framework API</w:t>
+      </w:r>
+    </w:p>
+    <w:p>
+      <w:r>
+        <w:t xml:space="preserve">This is found in your Documentation folder’s </w:t>
+      </w:r>
+      <w:proofErr w:type="spellStart"/>
+      <w:r>
+        <w:t>SandCastle</w:t>
+      </w:r>
+      <w:proofErr w:type="spellEnd"/>
+      <w:r>
+        <w:t>\index.html</w:t>
+      </w:r>
+    </w:p>
+    <w:p>
+      <w:pPr>
+        <w:pStyle w:val="Heading2"/>
+      </w:pPr>
+      <w:r>
         <w:t>The REST API</w:t>
       </w:r>
       <w:bookmarkEnd w:id="7"/>
@@ -2468,7 +2525,6 @@
         <w:t>This is found on your Rock environment under ~/REST/help</w:t>
       </w:r>
     </w:p>
-    <w:p/>
     <w:p>
       <w:pPr>
         <w:pStyle w:val="Heading2"/>
@@ -2521,7 +2577,7 @@
                 <w:noProof/>
               </w:rPr>
               <w:drawing>
-                <wp:inline distT="0" distB="0" distL="0" distR="0" wp14:anchorId="1C5A477F" wp14:editId="4E75978C">
+                <wp:inline distT="0" distB="0" distL="0" distR="0" wp14:anchorId="1D6C9ADF" wp14:editId="6A7E1282">
                   <wp:extent cx="561924" cy="846944"/>
                   <wp:effectExtent l="57150" t="19050" r="104826" b="67456"/>
                   <wp:docPr id="8" name="Picture 5"/>
@@ -2628,7 +2684,7 @@
                 <w:noProof/>
               </w:rPr>
               <w:drawing>
-                <wp:inline distT="0" distB="0" distL="0" distR="0" wp14:anchorId="1043A97C" wp14:editId="0EC9A270">
+                <wp:inline distT="0" distB="0" distL="0" distR="0" wp14:anchorId="0198F998" wp14:editId="64ABF310">
                   <wp:extent cx="554990" cy="749935"/>
                   <wp:effectExtent l="57150" t="19050" r="111760" b="69215"/>
                   <wp:docPr id="3" name="Picture 29" descr="Producing Open Source Software: How to Run a Successful Free Software Project">
@@ -2734,7 +2790,7 @@
                 <w:noProof/>
               </w:rPr>
               <w:drawing>
-                <wp:inline distT="0" distB="0" distL="0" distR="0" wp14:anchorId="6869527D" wp14:editId="2B8E8145">
+                <wp:inline distT="0" distB="0" distL="0" distR="0" wp14:anchorId="3398AB85" wp14:editId="02F8D22E">
                   <wp:extent cx="563928" cy="727023"/>
                   <wp:effectExtent l="57150" t="19050" r="121872" b="73077"/>
                   <wp:docPr id="17" name="Picture 8"/>
@@ -2859,7 +2915,7 @@
                 <w:noProof/>
               </w:rPr>
               <w:drawing>
-                <wp:inline distT="0" distB="0" distL="0" distR="0" wp14:anchorId="1501F136" wp14:editId="068F607D">
+                <wp:inline distT="0" distB="0" distL="0" distR="0" wp14:anchorId="1644021D" wp14:editId="4A11DFA3">
                   <wp:extent cx="567055" cy="738505"/>
                   <wp:effectExtent l="57150" t="19050" r="118745" b="80645"/>
                   <wp:docPr id="15" name="Picture 38"/>
@@ -2945,6 +3001,7 @@
           <w:rStyle w:val="Style14ptBold"/>
           <w:b/>
           <w:bCs/>
+          <w:color w:val="EC3A2B"/>
           <w:sz w:val="36"/>
         </w:rPr>
         <w:lastRenderedPageBreak/>
@@ -2958,13 +3015,8 @@
         <w:t xml:space="preserve">Here are the best ways to communicate with the team and the </w:t>
       </w:r>
       <w:r>
-        <w:t xml:space="preserve">Rock </w:t>
-      </w:r>
-      <w:proofErr w:type="spellStart"/>
-      <w:r>
-        <w:t>ChMS</w:t>
-      </w:r>
-      <w:proofErr w:type="spellEnd"/>
+        <w:t>Rock ChMS</w:t>
+      </w:r>
       <w:r>
         <w:t xml:space="preserve"> developer community.</w:t>
       </w:r>
@@ -3012,9 +3064,9 @@
                 <w:noProof/>
               </w:rPr>
               <w:drawing>
-                <wp:inline distT="0" distB="0" distL="0" distR="0">
-                  <wp:extent cx="866274" cy="866274"/>
-                  <wp:effectExtent l="38100" t="38100" r="86360" b="86360"/>
+                <wp:inline distT="0" distB="0" distL="0" distR="0" wp14:anchorId="2ABD4689" wp14:editId="3A47B2D6">
+                  <wp:extent cx="902043" cy="902043"/>
+                  <wp:effectExtent l="38100" t="38100" r="88900" b="88900"/>
                   <wp:docPr id="34" name="Picture 34" descr="Spark Dev Network"/>
                   <wp:cNvGraphicFramePr>
                     <a:graphicFrameLocks xmlns:a="http://schemas.openxmlformats.org/drawingml/2006/main" noChangeAspect="1"/>
@@ -3044,7 +3096,7 @@
                         <pic:spPr bwMode="auto">
                           <a:xfrm>
                             <a:off x="0" y="0"/>
-                            <a:ext cx="866274" cy="866274"/>
+                            <a:ext cx="903400" cy="903400"/>
                           </a:xfrm>
                           <a:prstGeom prst="rect">
                             <a:avLst/>
@@ -3075,10 +3127,22 @@
           </w:tcPr>
           <w:p>
             <w:r>
-              <w:t>TBD</w:t>
+              <w:t xml:space="preserve">TBD - Developer </w:t>
             </w:r>
             <w:r>
-              <w:t xml:space="preserve"> - forum on the c</w:t>
+              <w:t>forum</w:t>
+            </w:r>
+            <w:r>
+              <w:t>s</w:t>
+            </w:r>
+            <w:r>
+              <w:t xml:space="preserve"> on </w:t>
+            </w:r>
+            <w:r>
+              <w:t>our</w:t>
+            </w:r>
+            <w:r>
+              <w:t xml:space="preserve"> c</w:t>
             </w:r>
             <w:r>
               <w:t xml:space="preserve">ommunity </w:t>
@@ -3090,7 +3154,11 @@
               <w:t>ite</w:t>
             </w:r>
           </w:p>
-          <w:p/>
+          <w:p>
+            <w:pPr>
+              <w:pStyle w:val="Heading1"/>
+            </w:pPr>
+          </w:p>
         </w:tc>
       </w:tr>
       <w:tr>
@@ -3107,7 +3175,7 @@
                 <w:noProof/>
               </w:rPr>
               <w:drawing>
-                <wp:inline distT="0" distB="0" distL="0" distR="0" wp14:anchorId="20F7CAC8" wp14:editId="5D2B1B9E">
+                <wp:inline distT="0" distB="0" distL="0" distR="0" wp14:anchorId="6BA49701" wp14:editId="2441E458">
                   <wp:extent cx="876455" cy="876455"/>
                   <wp:effectExtent l="57150" t="19050" r="114145" b="76045"/>
                   <wp:docPr id="29" name="Picture 26"/>
@@ -3185,7 +3253,7 @@
             </w:r>
             <w:proofErr w:type="spellEnd"/>
             <w:r>
-              <w:t xml:space="preserve"> @ irc://chat.freenode.net/#</w:t>
+              <w:t xml:space="preserve">  irc://chat.freenode.net/#</w:t>
             </w:r>
             <w:r>
               <w:t>Rock</w:t>
@@ -3219,7 +3287,7 @@
                 <w:noProof/>
               </w:rPr>
               <w:drawing>
-                <wp:inline distT="0" distB="0" distL="0" distR="0" wp14:anchorId="59CF68BE" wp14:editId="04F233E4">
+                <wp:inline distT="0" distB="0" distL="0" distR="0" wp14:anchorId="0EE1DBDD" wp14:editId="09BC633D">
                   <wp:extent cx="1051467" cy="1051467"/>
                   <wp:effectExtent l="19050" t="0" r="0" b="0"/>
                   <wp:docPr id="31" name="Picture 20"/>
@@ -3275,7 +3343,6 @@
               <w:t>Twitter - Follow us:</w:t>
             </w:r>
           </w:p>
-          <w:p/>
           <w:p>
             <w:hyperlink r:id="rId33" w:history="1">
               <w:hyperlink r:id="rId34" w:history="1">
@@ -3292,14 +3359,12 @@
                   <w:t>Rock</w:t>
                 </w:r>
               </w:hyperlink>
-              <w:proofErr w:type="spellStart"/>
               <w:r>
                 <w:rPr>
                   <w:rStyle w:val="Hyperlink"/>
                 </w:rPr>
                 <w:t>ChMS</w:t>
               </w:r>
-              <w:proofErr w:type="spellEnd"/>
             </w:hyperlink>
           </w:p>
           <w:p>
@@ -3364,7 +3429,7 @@
                 <w:noProof/>
               </w:rPr>
               <w:drawing>
-                <wp:inline distT="0" distB="0" distL="0" distR="0" wp14:anchorId="5ABD76C3" wp14:editId="3181F4E0">
+                <wp:inline distT="0" distB="0" distL="0" distR="0" wp14:anchorId="1B37C63F" wp14:editId="45BD235F">
                   <wp:extent cx="1054998" cy="1012148"/>
                   <wp:effectExtent l="19050" t="0" r="0" b="0"/>
                   <wp:docPr id="32" name="Picture 32"/>
@@ -3448,15 +3513,9 @@
     <w:p>
       <w:pPr>
         <w:pStyle w:val="Heading2"/>
-        <w:rPr>
-          <w:noProof/>
-        </w:rPr>
       </w:pPr>
       <w:bookmarkStart w:id="11" w:name="_Toc315361652"/>
       <w:r>
-        <w:rPr>
-          <w:noProof/>
-        </w:rPr>
         <w:t>Blogs</w:t>
       </w:r>
       <w:bookmarkEnd w:id="11"/>
@@ -3471,7 +3530,7 @@
       <w:headerReference w:type="default" r:id="rId38"/>
       <w:footerReference w:type="even" r:id="rId39"/>
       <w:pgSz w:w="12240" w:h="15840" w:code="1"/>
-      <w:pgMar w:top="1296" w:right="1728" w:bottom="1296" w:left="1728" w:header="576" w:footer="504" w:gutter="0"/>
+      <w:pgMar w:top="893" w:right="1728" w:bottom="1008" w:left="1728" w:header="576" w:footer="0" w:gutter="0"/>
       <w:cols w:space="720"/>
       <w:titlePg/>
       <w:docGrid w:linePitch="360"/>
@@ -3559,64 +3618,82 @@
   <w:p>
     <w:pPr>
       <w:pStyle w:val="Header"/>
+      <w:rPr>
+        <w:szCs w:val="24"/>
+      </w:rPr>
     </w:pPr>
     <w:r>
       <w:rPr>
         <w:noProof/>
-      </w:rPr>
-      <w:t>Developer Hand Book</w:t>
+        <w:szCs w:val="24"/>
+      </w:rPr>
+      <w:t>Developer Hand</w:t>
     </w:r>
     <w:r>
       <w:rPr>
         <w:noProof/>
+        <w:szCs w:val="24"/>
+      </w:rPr>
+      <w:t>b</w:t>
+    </w:r>
+    <w:r>
+      <w:rPr>
+        <w:noProof/>
+        <w:szCs w:val="24"/>
+      </w:rPr>
+      <w:t>ook</w:t>
+    </w:r>
+    <w:r>
+      <w:rPr>
+        <w:noProof/>
+        <w:szCs w:val="24"/>
       </w:rPr>
       <w:t xml:space="preserve">  </w:t>
     </w:r>
     <w:r>
       <w:rPr>
-        <w:rFonts w:asciiTheme="majorHAnsi" w:eastAsiaTheme="majorEastAsia" w:hAnsiTheme="majorHAnsi" w:cstheme="majorBidi"/>
+        <w:rFonts w:eastAsiaTheme="majorEastAsia" w:cstheme="majorBidi"/>
         <w:noProof/>
-        <w:sz w:val="28"/>
+        <w:szCs w:val="24"/>
       </w:rPr>
       <w:t xml:space="preserve">pg. </w:t>
     </w:r>
     <w:r>
       <w:rPr>
-        <w:rFonts w:asciiTheme="minorHAnsi" w:eastAsiaTheme="minorEastAsia" w:hAnsiTheme="minorHAnsi" w:cstheme="minorBidi"/>
+        <w:rFonts w:eastAsiaTheme="minorEastAsia" w:cstheme="minorBidi"/>
         <w:noProof/>
-        <w:sz w:val="22"/>
-        <w:szCs w:val="22"/>
+        <w:szCs w:val="24"/>
       </w:rPr>
       <w:fldChar w:fldCharType="begin"/>
     </w:r>
     <w:r>
       <w:rPr>
         <w:noProof/>
+        <w:szCs w:val="24"/>
       </w:rPr>
       <w:instrText xml:space="preserve"> PAGE    \* MERGEFORMAT </w:instrText>
     </w:r>
     <w:r>
       <w:rPr>
-        <w:rFonts w:asciiTheme="minorHAnsi" w:eastAsiaTheme="minorEastAsia" w:hAnsiTheme="minorHAnsi" w:cstheme="minorBidi"/>
+        <w:rFonts w:eastAsiaTheme="minorEastAsia" w:cstheme="minorBidi"/>
         <w:noProof/>
-        <w:sz w:val="22"/>
-        <w:szCs w:val="22"/>
+        <w:szCs w:val="24"/>
       </w:rPr>
       <w:fldChar w:fldCharType="separate"/>
     </w:r>
     <w:r>
       <w:rPr>
-        <w:rFonts w:asciiTheme="majorHAnsi" w:eastAsiaTheme="majorEastAsia" w:hAnsiTheme="majorHAnsi" w:cstheme="majorBidi"/>
+        <w:rFonts w:eastAsiaTheme="majorEastAsia" w:cstheme="majorBidi"/>
         <w:noProof/>
-        <w:sz w:val="28"/>
+        <w:szCs w:val="24"/>
       </w:rPr>
       <w:t>2</w:t>
     </w:r>
     <w:r>
       <w:rPr>
-        <w:rFonts w:asciiTheme="majorHAnsi" w:eastAsiaTheme="majorEastAsia" w:hAnsiTheme="majorHAnsi" w:cstheme="majorBidi"/>
+        <w:rFonts w:eastAsiaTheme="majorEastAsia" w:cstheme="majorBidi"/>
         <w:noProof/>
-        <w:sz w:val="28"/>
+        <w:szCs w:val="24"/>
       </w:rPr>
       <w:fldChar w:fldCharType="end"/>
     </w:r>
@@ -3632,10 +3709,10 @@
       <mc:AlternateContent>
         <mc:Choice Requires="wpc">
           <w:drawing>
-            <wp:inline distT="0" distB="0" distL="0" distR="0" wp14:anchorId="15F2988D" wp14:editId="16D32461">
+            <wp:inline distT="0" distB="0" distL="0" distR="0" wp14:anchorId="2165ADCB" wp14:editId="54C90AA7">
               <wp:extent cx="5486400" cy="182880"/>
               <wp:effectExtent l="0" t="0" r="1905" b="1270"/>
-              <wp:docPr id="36" name="Canvas 36"/>
+              <wp:docPr id="14" name="Canvas 14"/>
               <wp:cNvGraphicFramePr>
                 <a:graphicFrameLocks xmlns:a="http://schemas.openxmlformats.org/drawingml/2006/main" noChangeAspect="1"/>
               </wp:cNvGraphicFramePr>
@@ -3654,7 +3731,7 @@
         </mc:Choice>
         <mc:Fallback>
           <w:pict>
-            <v:group id="Canvas 36" o:spid="_x0000_s1026" editas="canvas" style="width:6in;height:14.4pt;mso-position-horizontal-relative:char;mso-position-vertical-relative:line" coordsize="54864,1828" o:gfxdata="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">
+            <v:group id="Canvas 14" o:spid="_x0000_s1026" editas="canvas" style="width:6in;height:14.4pt;mso-position-horizontal-relative:char;mso-position-vertical-relative:line" coordsize="54864,1828" o:gfxdata="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">
               <v:shapetype id="_x0000_t75" coordsize="21600,21600" o:spt="75" o:preferrelative="t" path="m@4@5l@4@11@9@11@9@5xe" filled="f" stroked="f">
                 <v:stroke joinstyle="miter"/>
                 <v:formulas>
@@ -3717,17 +3794,17 @@
         <v:path o:extrusionok="f" gradientshapeok="t" o:connecttype="rect"/>
         <o:lock v:ext="edit" aspectratio="t"/>
       </v:shapetype>
-      <v:shape id="_x0000_i1351" type="#_x0000_t75" style="width:3in;height:3in" o:bullet="t"/>
+      <v:shape id="_x0000_i1038" type="#_x0000_t75" style="width:3in;height:3in" o:bullet="t"/>
     </w:pict>
   </w:numPicBullet>
   <w:numPicBullet w:numPicBulletId="1">
     <w:pict>
-      <v:shape id="_x0000_i1352" type="#_x0000_t75" style="width:3in;height:3in" o:bullet="t"/>
+      <v:shape id="_x0000_i1039" type="#_x0000_t75" style="width:3in;height:3in" o:bullet="t"/>
     </w:pict>
   </w:numPicBullet>
   <w:numPicBullet w:numPicBulletId="2">
     <w:pict>
-      <v:shape id="_x0000_i1353" type="#_x0000_t75" style="width:3in;height:3in" o:bullet="t"/>
+      <v:shape id="_x0000_i1040" type="#_x0000_t75" style="width:3in;height:3in" o:bullet="t"/>
     </w:pict>
   </w:numPicBullet>
   <w:abstractNum w:abstractNumId="0">
@@ -7432,7 +7509,7 @@
     <w:basedOn w:val="Normal"/>
     <w:next w:val="Normal"/>
     <w:qFormat/>
-    <w:rsid w:val="005402E9"/>
+    <w:rsid w:val="000D0B40"/>
     <w:pPr>
       <w:keepNext/>
       <w:pageBreakBefore/>
@@ -7443,7 +7520,7 @@
       <w:rFonts w:cs="Arial"/>
       <w:b/>
       <w:bCs/>
-      <w:color w:val="4F81BD"/>
+      <w:color w:val="EC3A2B"/>
       <w:kern w:val="32"/>
       <w:sz w:val="36"/>
       <w:szCs w:val="32"/>
@@ -7454,7 +7531,7 @@
     <w:basedOn w:val="Normal"/>
     <w:next w:val="Normal"/>
     <w:qFormat/>
-    <w:rsid w:val="00695ED5"/>
+    <w:rsid w:val="000D0B40"/>
     <w:pPr>
       <w:keepNext/>
       <w:spacing w:before="240" w:after="60"/>
@@ -7465,7 +7542,8 @@
       <w:b/>
       <w:bCs/>
       <w:iCs/>
-      <w:color w:val="C0504D"/>
+      <w:noProof/>
+      <w:color w:val="939495"/>
       <w:sz w:val="36"/>
       <w:szCs w:val="28"/>
     </w:rPr>
@@ -8794,7 +8872,7 @@
     <w:basedOn w:val="Normal"/>
     <w:next w:val="Normal"/>
     <w:qFormat/>
-    <w:rsid w:val="005402E9"/>
+    <w:rsid w:val="000D0B40"/>
     <w:pPr>
       <w:keepNext/>
       <w:pageBreakBefore/>
@@ -8805,7 +8883,7 @@
       <w:rFonts w:cs="Arial"/>
       <w:b/>
       <w:bCs/>
-      <w:color w:val="4F81BD"/>
+      <w:color w:val="EC3A2B"/>
       <w:kern w:val="32"/>
       <w:sz w:val="36"/>
       <w:szCs w:val="32"/>
@@ -8816,7 +8894,7 @@
     <w:basedOn w:val="Normal"/>
     <w:next w:val="Normal"/>
     <w:qFormat/>
-    <w:rsid w:val="00695ED5"/>
+    <w:rsid w:val="000D0B40"/>
     <w:pPr>
       <w:keepNext/>
       <w:spacing w:before="240" w:after="60"/>
@@ -8827,7 +8905,8 @@
       <w:b/>
       <w:bCs/>
       <w:iCs/>
-      <w:color w:val="C0504D"/>
+      <w:noProof/>
+      <w:color w:val="939495"/>
       <w:sz w:val="36"/>
       <w:szCs w:val="28"/>
     </w:rPr>
@@ -10286,7 +10365,7 @@
 </file>
 
 <file path=customXml/itemProps1.xml><?xml version="1.0" encoding="utf-8"?>
-<ds:datastoreItem xmlns:ds="http://schemas.openxmlformats.org/officeDocument/2006/customXml" ds:itemID="{51E570D7-2CFD-4F0E-AE15-BFF7705433EE}">
+<ds:datastoreItem xmlns:ds="http://schemas.openxmlformats.org/officeDocument/2006/customXml" ds:itemID="{0C03ED28-A4A3-4E7C-93D6-C0B96CBF22C7}">
   <ds:schemaRefs>
     <ds:schemaRef ds:uri="http://schemas.openxmlformats.org/officeDocument/2006/bibliography"/>
   </ds:schemaRefs>

</xml_diff>

<commit_message>
Minor documentation updates and quick-and-dirty PDF of the QuickStart document.
</commit_message>
<xml_diff>
--- a/Documentation/DeveloperHandbook.docx
+++ b/Documentation/DeveloperHandbook.docx
@@ -25,16 +25,16 @@
         <w:rPr>
           <w:rFonts w:ascii="Courier New" w:hAnsi="Courier New" w:cs="Courier New"/>
           <w:color w:val="939495"/>
-          <w:sz w:val="110"/>
-          <w:szCs w:val="110"/>
+          <w:sz w:val="96"/>
+          <w:szCs w:val="96"/>
         </w:rPr>
       </w:pPr>
       <w:r>
         <w:rPr>
           <w:rFonts w:ascii="Courier New" w:hAnsi="Courier New" w:cs="Courier New"/>
           <w:color w:val="939495"/>
-          <w:sz w:val="110"/>
-          <w:szCs w:val="110"/>
+          <w:sz w:val="96"/>
+          <w:szCs w:val="96"/>
         </w:rPr>
         <w:t>/**</w:t>
       </w:r>
@@ -47,16 +47,16 @@
         <w:rPr>
           <w:rFonts w:ascii="Courier New" w:hAnsi="Courier New" w:cs="Courier New"/>
           <w:color w:val="939495"/>
-          <w:sz w:val="110"/>
-          <w:szCs w:val="110"/>
+          <w:sz w:val="96"/>
+          <w:szCs w:val="96"/>
         </w:rPr>
       </w:pPr>
       <w:r>
         <w:rPr>
           <w:rFonts w:ascii="Courier New" w:hAnsi="Courier New" w:cs="Courier New"/>
           <w:color w:val="939495"/>
-          <w:sz w:val="110"/>
-          <w:szCs w:val="110"/>
+          <w:sz w:val="96"/>
+          <w:szCs w:val="96"/>
         </w:rPr>
         <w:t xml:space="preserve"> * </w:t>
       </w:r>
@@ -64,11 +64,22 @@
         <w:rPr>
           <w:rFonts w:ascii="Courier New" w:hAnsi="Courier New" w:cs="Courier New"/>
           <w:color w:val="939495"/>
-          <w:sz w:val="110"/>
-          <w:szCs w:val="110"/>
-        </w:rPr>
-        <w:t>Rock ChMS</w:t>
-      </w:r>
+          <w:sz w:val="96"/>
+          <w:szCs w:val="96"/>
+        </w:rPr>
+        <w:t xml:space="preserve">Rock </w:t>
+      </w:r>
+      <w:proofErr w:type="spellStart"/>
+      <w:r>
+        <w:rPr>
+          <w:rFonts w:ascii="Courier New" w:hAnsi="Courier New" w:cs="Courier New"/>
+          <w:color w:val="939495"/>
+          <w:sz w:val="96"/>
+          <w:szCs w:val="96"/>
+        </w:rPr>
+        <w:t>ChMS</w:t>
+      </w:r>
+      <w:proofErr w:type="spellEnd"/>
     </w:p>
     <w:p>
       <w:pPr>
@@ -78,16 +89,16 @@
         <w:rPr>
           <w:rFonts w:ascii="Courier New" w:hAnsi="Courier New" w:cs="Courier New"/>
           <w:color w:val="939495"/>
-          <w:sz w:val="110"/>
-          <w:szCs w:val="110"/>
+          <w:sz w:val="96"/>
+          <w:szCs w:val="96"/>
         </w:rPr>
       </w:pPr>
       <w:r>
         <w:rPr>
           <w:rFonts w:ascii="Courier New" w:hAnsi="Courier New" w:cs="Courier New"/>
           <w:color w:val="939495"/>
-          <w:sz w:val="110"/>
-          <w:szCs w:val="110"/>
+          <w:sz w:val="96"/>
+          <w:szCs w:val="96"/>
         </w:rPr>
         <w:t xml:space="preserve"> * Developer</w:t>
       </w:r>
@@ -100,16 +111,16 @@
         <w:rPr>
           <w:rFonts w:ascii="Courier New" w:hAnsi="Courier New" w:cs="Courier New"/>
           <w:color w:val="939495"/>
-          <w:sz w:val="110"/>
-          <w:szCs w:val="110"/>
+          <w:sz w:val="96"/>
+          <w:szCs w:val="96"/>
         </w:rPr>
       </w:pPr>
       <w:r>
         <w:rPr>
           <w:rFonts w:ascii="Courier New" w:hAnsi="Courier New" w:cs="Courier New"/>
           <w:color w:val="939495"/>
-          <w:sz w:val="110"/>
-          <w:szCs w:val="110"/>
+          <w:sz w:val="96"/>
+          <w:szCs w:val="96"/>
         </w:rPr>
         <w:t xml:space="preserve"> * Handbook </w:t>
       </w:r>
@@ -122,16 +133,16 @@
         <w:rPr>
           <w:rFonts w:ascii="Courier New" w:hAnsi="Courier New" w:cs="Courier New"/>
           <w:color w:val="939495"/>
-          <w:sz w:val="110"/>
-          <w:szCs w:val="110"/>
+          <w:sz w:val="96"/>
+          <w:szCs w:val="96"/>
         </w:rPr>
       </w:pPr>
       <w:r>
         <w:rPr>
           <w:rFonts w:ascii="Courier New" w:hAnsi="Courier New" w:cs="Courier New"/>
           <w:color w:val="939495"/>
-          <w:sz w:val="110"/>
-          <w:szCs w:val="110"/>
+          <w:sz w:val="96"/>
+          <w:szCs w:val="96"/>
         </w:rPr>
         <w:t xml:space="preserve"> */</w:t>
       </w:r>
@@ -139,8 +150,8 @@
         <w:rPr>
           <w:rFonts w:ascii="Courier New" w:hAnsi="Courier New" w:cs="Courier New"/>
           <w:color w:val="939495"/>
-          <w:sz w:val="110"/>
-          <w:szCs w:val="110"/>
+          <w:sz w:val="96"/>
+          <w:szCs w:val="96"/>
         </w:rPr>
         <w:t xml:space="preserve"> </w:t>
       </w:r>
@@ -222,7 +233,7 @@
           <w:noProof/>
           <w:color w:val="939495"/>
         </w:rPr>
-        <w:t>10</w:t>
+        <w:t>24</w:t>
       </w:r>
       <w:r>
         <w:rPr>
@@ -231,6 +242,8 @@
         </w:rPr>
         <w:fldChar w:fldCharType="end"/>
       </w:r>
+      <w:bookmarkStart w:id="0" w:name="_GoBack"/>
+      <w:bookmarkEnd w:id="0"/>
     </w:p>
     <w:p>
       <w:pPr>
@@ -288,7 +301,7 @@
           <w:noProof/>
           <w:color w:val="939495"/>
         </w:rPr>
-        <w:t>1/27/2012</w:t>
+        <w:t>3/16/2012</w:t>
       </w:r>
       <w:r>
         <w:rPr>
@@ -296,8 +309,6 @@
         </w:rPr>
         <w:fldChar w:fldCharType="end"/>
       </w:r>
-      <w:bookmarkStart w:id="0" w:name="_GoBack"/>
-      <w:bookmarkEnd w:id="0"/>
       <w:r>
         <w:rPr>
           <w:noProof/>
@@ -532,7 +543,7 @@
         <w:rPr>
           <w:noProof/>
         </w:rPr>
-        <w:t>4</w:t>
+        <w:t>6</w:t>
       </w:r>
       <w:r>
         <w:rPr>
@@ -596,7 +607,7 @@
         <w:rPr>
           <w:noProof/>
         </w:rPr>
-        <w:t>5</w:t>
+        <w:t>8</w:t>
       </w:r>
       <w:r>
         <w:rPr>
@@ -660,7 +671,7 @@
         <w:rPr>
           <w:noProof/>
         </w:rPr>
-        <w:t>6</w:t>
+        <w:t>9</w:t>
       </w:r>
       <w:r>
         <w:rPr>
@@ -721,7 +732,7 @@
         <w:rPr>
           <w:noProof/>
         </w:rPr>
-        <w:t>6</w:t>
+        <w:t>9</w:t>
       </w:r>
       <w:r>
         <w:rPr>
@@ -782,7 +793,7 @@
         <w:rPr>
           <w:noProof/>
         </w:rPr>
-        <w:t>6</w:t>
+        <w:t>9</w:t>
       </w:r>
       <w:r>
         <w:rPr>
@@ -843,7 +854,7 @@
         <w:rPr>
           <w:noProof/>
         </w:rPr>
-        <w:t>6</w:t>
+        <w:t>9</w:t>
       </w:r>
       <w:r>
         <w:rPr>
@@ -904,7 +915,7 @@
         <w:rPr>
           <w:noProof/>
         </w:rPr>
-        <w:t>6</w:t>
+        <w:t>9</w:t>
       </w:r>
       <w:r>
         <w:rPr>
@@ -965,7 +976,7 @@
         <w:rPr>
           <w:noProof/>
         </w:rPr>
-        <w:t>6</w:t>
+        <w:t>9</w:t>
       </w:r>
       <w:r>
         <w:rPr>
@@ -1029,7 +1040,7 @@
         <w:rPr>
           <w:noProof/>
         </w:rPr>
-        <w:t>7</w:t>
+        <w:t>10</w:t>
       </w:r>
       <w:r>
         <w:rPr>
@@ -1090,7 +1101,7 @@
         <w:rPr>
           <w:noProof/>
         </w:rPr>
-        <w:t>7</w:t>
+        <w:t>10</w:t>
       </w:r>
       <w:r>
         <w:rPr>
@@ -1199,6 +1210,730 @@
         <w:t>environment setup needed to get started with developing.</w:t>
       </w:r>
     </w:p>
+    <w:p/>
+    <w:p>
+      <w:pPr>
+        <w:pStyle w:val="Heading1"/>
+      </w:pPr>
+      <w:r>
+        <w:lastRenderedPageBreak/>
+        <w:t>Setting Up Your Development Environment</w:t>
+      </w:r>
+    </w:p>
+    <w:p>
+      <w:pPr>
+        <w:pStyle w:val="Heading2"/>
+      </w:pPr>
+      <w:r>
+        <w:t>Getting Git</w:t>
+      </w:r>
+    </w:p>
+    <w:p>
+      <w:hyperlink r:id="rId10" w:history="1">
+        <w:proofErr w:type="spellStart"/>
+        <w:r>
+          <w:rPr>
+            <w:rStyle w:val="Hyperlink"/>
+          </w:rPr>
+          <w:t>SmartGit</w:t>
+        </w:r>
+        <w:proofErr w:type="spellEnd"/>
+      </w:hyperlink>
+      <w:r>
+        <w:t xml:space="preserve"> is a </w:t>
+      </w:r>
+      <w:proofErr w:type="spellStart"/>
+      <w:r>
+        <w:t>Git</w:t>
+      </w:r>
+      <w:proofErr w:type="spellEnd"/>
+      <w:r>
+        <w:t xml:space="preserve"> client for Windows, Mac OS X and Linux. It provides a GUI to the </w:t>
+      </w:r>
+      <w:proofErr w:type="spellStart"/>
+      <w:r>
+        <w:t>Git</w:t>
+      </w:r>
+      <w:proofErr w:type="spellEnd"/>
+      <w:r>
+        <w:t xml:space="preserve"> command-line interface.</w:t>
+      </w:r>
+      <w:r>
+        <w:t xml:space="preserve"> We recommend </w:t>
+      </w:r>
+      <w:proofErr w:type="spellStart"/>
+      <w:r>
+        <w:t>SmartGit</w:t>
+      </w:r>
+      <w:proofErr w:type="spellEnd"/>
+      <w:r>
+        <w:t xml:space="preserve"> </w:t>
+      </w:r>
+      <w:r>
+        <w:t xml:space="preserve">because it’s free for non-commercial use.  </w:t>
+      </w:r>
+    </w:p>
+    <w:p/>
+    <w:p>
+      <w:pPr>
+        <w:pStyle w:val="ListParagraph"/>
+        <w:numPr>
+          <w:ilvl w:val="0"/>
+          <w:numId w:val="41"/>
+        </w:numPr>
+      </w:pPr>
+      <w:r>
+        <w:t>Download and install “</w:t>
+      </w:r>
+      <w:proofErr w:type="spellStart"/>
+      <w:r>
+        <w:rPr>
+          <w:b/>
+        </w:rPr>
+        <w:t>Git</w:t>
+      </w:r>
+      <w:proofErr w:type="spellEnd"/>
+      <w:r>
+        <w:rPr>
+          <w:b/>
+        </w:rPr>
+        <w:t xml:space="preserve"> for Windows</w:t>
+      </w:r>
+      <w:r>
+        <w:t xml:space="preserve">” from here </w:t>
+      </w:r>
+      <w:hyperlink r:id="rId11" w:history="1">
+        <w:r>
+          <w:rPr>
+            <w:rStyle w:val="Hyperlink"/>
+          </w:rPr>
+          <w:t>http://code.google.com/p/msysgit/</w:t>
+        </w:r>
+      </w:hyperlink>
+      <w:r>
+        <w:rPr>
+          <w:rStyle w:val="Hyperlink"/>
+          <w:color w:val="000000" w:themeColor="text1"/>
+          <w:u w:val="none"/>
+        </w:rPr>
+        <w:t xml:space="preserve"> </w:t>
+      </w:r>
+      <w:r>
+        <w:rPr>
+          <w:rStyle w:val="Hyperlink"/>
+          <w:color w:val="000000" w:themeColor="text1"/>
+          <w:u w:val="none"/>
+        </w:rPr>
+        <w:t>with</w:t>
+      </w:r>
+      <w:r>
+        <w:rPr>
+          <w:rStyle w:val="Hyperlink"/>
+          <w:color w:val="000000" w:themeColor="text1"/>
+          <w:u w:val="none"/>
+        </w:rPr>
+        <w:t xml:space="preserve"> all the default settings.</w:t>
+      </w:r>
+    </w:p>
+    <w:p>
+      <w:pPr>
+        <w:pStyle w:val="ListParagraph"/>
+        <w:numPr>
+          <w:ilvl w:val="0"/>
+          <w:numId w:val="41"/>
+        </w:numPr>
+      </w:pPr>
+      <w:hyperlink r:id="rId12" w:history="1">
+        <w:r>
+          <w:rPr>
+            <w:rStyle w:val="Hyperlink"/>
+          </w:rPr>
+          <w:t>Download</w:t>
+        </w:r>
+      </w:hyperlink>
+      <w:r>
+        <w:t xml:space="preserve"> and install </w:t>
+      </w:r>
+      <w:proofErr w:type="spellStart"/>
+      <w:r>
+        <w:t>SmartGit</w:t>
+      </w:r>
+      <w:proofErr w:type="spellEnd"/>
+      <w:r>
+        <w:t xml:space="preserve">. </w:t>
+      </w:r>
+    </w:p>
+    <w:p>
+      <w:pPr>
+        <w:pStyle w:val="ListParagraph"/>
+        <w:numPr>
+          <w:ilvl w:val="1"/>
+          <w:numId w:val="41"/>
+        </w:numPr>
+        <w:rPr>
+          <w:rStyle w:val="Hyperlink"/>
+          <w:color w:val="auto"/>
+          <w:u w:val="none"/>
+        </w:rPr>
+      </w:pPr>
+      <w:r>
+        <w:t xml:space="preserve">Follow this to install </w:t>
+      </w:r>
+      <w:proofErr w:type="spellStart"/>
+      <w:r>
+        <w:t>Git</w:t>
+      </w:r>
+      <w:proofErr w:type="spellEnd"/>
+      <w:r>
+        <w:t xml:space="preserve"> </w:t>
+      </w:r>
+      <w:hyperlink r:id="rId13" w:history="1">
+        <w:r>
+          <w:rPr>
+            <w:rStyle w:val="Hyperlink"/>
+          </w:rPr>
+          <w:t>http://help.github.com/win-set-up-git/</w:t>
+        </w:r>
+      </w:hyperlink>
+    </w:p>
+    <w:p>
+      <w:pPr>
+        <w:pStyle w:val="ListParagraph"/>
+        <w:numPr>
+          <w:ilvl w:val="0"/>
+          <w:numId w:val="41"/>
+        </w:numPr>
+      </w:pPr>
+      <w:r>
+        <w:t xml:space="preserve">Run </w:t>
+      </w:r>
+      <w:proofErr w:type="spellStart"/>
+      <w:r>
+        <w:t>SmartGit</w:t>
+      </w:r>
+      <w:proofErr w:type="spellEnd"/>
+      <w:r>
+        <w:t xml:space="preserve"> to complete </w:t>
+      </w:r>
+      <w:proofErr w:type="spellStart"/>
+      <w:r>
+        <w:t>SmartGit</w:t>
+      </w:r>
+      <w:proofErr w:type="spellEnd"/>
+      <w:r>
+        <w:t xml:space="preserve"> setup</w:t>
+      </w:r>
+      <w:r>
+        <w:t xml:space="preserve"> using the defaults except where noted below:</w:t>
+      </w:r>
+    </w:p>
+    <w:p>
+      <w:pPr>
+        <w:pStyle w:val="ListParagraph"/>
+        <w:numPr>
+          <w:ilvl w:val="1"/>
+          <w:numId w:val="41"/>
+        </w:numPr>
+      </w:pPr>
+      <w:r>
+        <w:t xml:space="preserve">For the </w:t>
+      </w:r>
+      <w:r>
+        <w:rPr>
+          <w:b/>
+        </w:rPr>
+        <w:t>Type of Usage</w:t>
+      </w:r>
+      <w:r>
+        <w:t xml:space="preserve"> </w:t>
+      </w:r>
+      <w:r>
+        <w:t xml:space="preserve">step </w:t>
+      </w:r>
+      <w:r>
+        <w:t>you will probably want to select the third option, “Non-Commercial Use Only” as long as you’re only working on the non-commercial Rock-</w:t>
+      </w:r>
+      <w:proofErr w:type="spellStart"/>
+      <w:r>
+        <w:t>ChMS</w:t>
+      </w:r>
+      <w:proofErr w:type="spellEnd"/>
+      <w:r>
+        <w:t xml:space="preserve"> project.</w:t>
+      </w:r>
+    </w:p>
+    <w:p>
+      <w:pPr>
+        <w:pStyle w:val="ListParagraph"/>
+        <w:numPr>
+          <w:ilvl w:val="1"/>
+          <w:numId w:val="41"/>
+        </w:numPr>
+      </w:pPr>
+      <w:r>
+        <w:t xml:space="preserve">For the </w:t>
+      </w:r>
+      <w:proofErr w:type="spellStart"/>
+      <w:r>
+        <w:rPr>
+          <w:b/>
+        </w:rPr>
+        <w:t>Git</w:t>
+      </w:r>
+      <w:proofErr w:type="spellEnd"/>
+      <w:r>
+        <w:rPr>
+          <w:b/>
+        </w:rPr>
+        <w:t xml:space="preserve"> &amp; HG </w:t>
+      </w:r>
+      <w:proofErr w:type="spellStart"/>
+      <w:r>
+        <w:rPr>
+          <w:b/>
+        </w:rPr>
+        <w:t>Executables</w:t>
+      </w:r>
+      <w:proofErr w:type="spellEnd"/>
+      <w:r>
+        <w:rPr>
+          <w:b/>
+        </w:rPr>
+        <w:t xml:space="preserve"> step,</w:t>
+      </w:r>
+      <w:r>
+        <w:t xml:space="preserve"> verify that the </w:t>
+      </w:r>
+      <w:proofErr w:type="spellStart"/>
+      <w:r>
+        <w:t>Git</w:t>
+      </w:r>
+      <w:proofErr w:type="spellEnd"/>
+      <w:r>
+        <w:t xml:space="preserve"> Executable path is filled in with the path to where you installed </w:t>
+      </w:r>
+      <w:proofErr w:type="spellStart"/>
+      <w:r>
+        <w:t>Git</w:t>
+      </w:r>
+      <w:proofErr w:type="spellEnd"/>
+      <w:r>
+        <w:t xml:space="preserve"> from step 1. </w:t>
+      </w:r>
+    </w:p>
+    <w:p>
+      <w:pPr>
+        <w:pStyle w:val="ListParagraph"/>
+        <w:numPr>
+          <w:ilvl w:val="1"/>
+          <w:numId w:val="41"/>
+        </w:numPr>
+      </w:pPr>
+      <w:r>
+        <w:t xml:space="preserve">For the </w:t>
+      </w:r>
+      <w:r>
+        <w:rPr>
+          <w:b/>
+        </w:rPr>
+        <w:t>User Information</w:t>
+      </w:r>
+      <w:r>
+        <w:t xml:space="preserve"> step, use your </w:t>
+      </w:r>
+      <w:proofErr w:type="spellStart"/>
+      <w:r>
+        <w:t>GitHub</w:t>
+      </w:r>
+      <w:proofErr w:type="spellEnd"/>
+      <w:r>
+        <w:t xml:space="preserve"> account name and email.</w:t>
+      </w:r>
+    </w:p>
+    <w:p>
+      <w:pPr>
+        <w:pStyle w:val="ListParagraph"/>
+        <w:numPr>
+          <w:ilvl w:val="1"/>
+          <w:numId w:val="41"/>
+        </w:numPr>
+      </w:pPr>
+      <w:r>
+        <w:t xml:space="preserve">For the </w:t>
+      </w:r>
+      <w:r>
+        <w:rPr>
+          <w:b/>
+        </w:rPr>
+        <w:t>Hosting Providers</w:t>
+      </w:r>
+      <w:r>
+        <w:t xml:space="preserve"> step, select </w:t>
+      </w:r>
+      <w:proofErr w:type="spellStart"/>
+      <w:r>
+        <w:t>GitHub</w:t>
+      </w:r>
+      <w:proofErr w:type="spellEnd"/>
+      <w:r>
+        <w:t xml:space="preserve"> as your main hosting provider.</w:t>
+      </w:r>
+    </w:p>
+    <w:p>
+      <w:pPr>
+        <w:pStyle w:val="ListParagraph"/>
+        <w:numPr>
+          <w:ilvl w:val="1"/>
+          <w:numId w:val="41"/>
+        </w:numPr>
+      </w:pPr>
+      <w:r>
+        <w:t xml:space="preserve">For the Master Passwords… step, we </w:t>
+      </w:r>
+      <w:r>
+        <w:rPr>
+          <w:b/>
+          <w:u w:val="single"/>
+        </w:rPr>
+        <w:t>do not</w:t>
+      </w:r>
+      <w:r>
+        <w:t xml:space="preserve"> recommend choosing the “Don’t use a master password” option.</w:t>
+      </w:r>
+    </w:p>
+    <w:p>
+      <w:pPr>
+        <w:pStyle w:val="ListParagraph"/>
+        <w:numPr>
+          <w:ilvl w:val="1"/>
+          <w:numId w:val="41"/>
+        </w:numPr>
+      </w:pPr>
+      <w:r>
+        <w:t xml:space="preserve">In the Welcome to </w:t>
+      </w:r>
+      <w:proofErr w:type="spellStart"/>
+      <w:r>
+        <w:t>SmartGit</w:t>
+      </w:r>
+      <w:proofErr w:type="spellEnd"/>
+      <w:r>
+        <w:t xml:space="preserve"> window, if asked “What do you want to do?” </w:t>
+      </w:r>
+      <w:r>
+        <w:t>just cancel/close that window and proceed to the next section.</w:t>
+      </w:r>
+    </w:p>
+    <w:p>
+      <w:pPr>
+        <w:pStyle w:val="Heading2"/>
+      </w:pPr>
+      <w:r>
+        <w:t>Getting RockChMS</w:t>
+      </w:r>
+    </w:p>
+    <w:p>
+      <w:pPr>
+        <w:pStyle w:val="ListParagraph"/>
+        <w:numPr>
+          <w:ilvl w:val="0"/>
+          <w:numId w:val="42"/>
+        </w:numPr>
+      </w:pPr>
+      <w:r>
+        <w:t xml:space="preserve">Locate the project’s </w:t>
+      </w:r>
+      <w:proofErr w:type="spellStart"/>
+      <w:r>
+        <w:t>Git</w:t>
+      </w:r>
+      <w:proofErr w:type="spellEnd"/>
+      <w:r>
+        <w:t xml:space="preserve"> repository by visiting </w:t>
+      </w:r>
+      <w:hyperlink r:id="rId14" w:history="1">
+        <w:r>
+          <w:rPr>
+            <w:rStyle w:val="Hyperlink"/>
+          </w:rPr>
+          <w:t>https://github.com/SparkDevNetwork/Rock-ChMS</w:t>
+        </w:r>
+      </w:hyperlink>
+      <w:r>
+        <w:t>.</w:t>
+      </w:r>
+    </w:p>
+    <w:p>
+      <w:pPr>
+        <w:pStyle w:val="ListParagraph"/>
+        <w:numPr>
+          <w:ilvl w:val="0"/>
+          <w:numId w:val="42"/>
+        </w:numPr>
+      </w:pPr>
+      <w:r>
+        <w:t xml:space="preserve">Find the project’s repository </w:t>
+      </w:r>
+      <w:r>
+        <w:t xml:space="preserve">read-only </w:t>
+      </w:r>
+      <w:r>
+        <w:t xml:space="preserve">URL address (it will be something like </w:t>
+      </w:r>
+      <w:hyperlink r:id="rId15" w:history="1">
+        <w:r>
+          <w:rPr>
+            <w:rStyle w:val="Hyperlink"/>
+          </w:rPr>
+          <w:t>https://github.com/SparkDevNetwork/Rock-ChMS.git</w:t>
+        </w:r>
+      </w:hyperlink>
+      <w:r>
+        <w:t xml:space="preserve">) if you’re a core developer you </w:t>
+      </w:r>
+      <w:r>
+        <w:t xml:space="preserve">can use your read-write </w:t>
+      </w:r>
+      <w:proofErr w:type="spellStart"/>
+      <w:proofErr w:type="gramStart"/>
+      <w:r>
+        <w:t>Url</w:t>
+      </w:r>
+      <w:proofErr w:type="spellEnd"/>
+      <w:proofErr w:type="gramEnd"/>
+      <w:r>
+        <w:t xml:space="preserve"> or if you’ve forked the Rock-</w:t>
+      </w:r>
+      <w:proofErr w:type="spellStart"/>
+      <w:r>
+        <w:t>ChMS</w:t>
+      </w:r>
+      <w:proofErr w:type="spellEnd"/>
+      <w:r>
+        <w:t xml:space="preserve"> repo, you can use the read-write </w:t>
+      </w:r>
+      <w:proofErr w:type="spellStart"/>
+      <w:r>
+        <w:t>Url</w:t>
+      </w:r>
+      <w:proofErr w:type="spellEnd"/>
+      <w:r>
+        <w:t xml:space="preserve"> to your forked repo.</w:t>
+      </w:r>
+    </w:p>
+    <w:p>
+      <w:pPr>
+        <w:pStyle w:val="ListParagraph"/>
+        <w:numPr>
+          <w:ilvl w:val="0"/>
+          <w:numId w:val="42"/>
+        </w:numPr>
+      </w:pPr>
+      <w:r>
+        <w:lastRenderedPageBreak/>
+        <w:t xml:space="preserve">In </w:t>
+      </w:r>
+      <w:proofErr w:type="spellStart"/>
+      <w:r>
+        <w:t>SmartGit</w:t>
+      </w:r>
+      <w:proofErr w:type="spellEnd"/>
+      <w:r>
+        <w:t>, go to “Project” » “Clone” (or choose “clone existing repository”)</w:t>
+      </w:r>
+      <w:r>
+        <w:t xml:space="preserve"> and use the default settings except where noted here:</w:t>
+      </w:r>
+    </w:p>
+    <w:p>
+      <w:pPr>
+        <w:pStyle w:val="ListParagraph"/>
+        <w:numPr>
+          <w:ilvl w:val="1"/>
+          <w:numId w:val="42"/>
+        </w:numPr>
+      </w:pPr>
+      <w:r>
+        <w:t xml:space="preserve">In the </w:t>
+      </w:r>
+      <w:r>
+        <w:rPr>
+          <w:b/>
+        </w:rPr>
+        <w:t xml:space="preserve">Repository </w:t>
+      </w:r>
+      <w:proofErr w:type="spellStart"/>
+      <w:r>
+        <w:rPr>
+          <w:b/>
+        </w:rPr>
+        <w:t>Url</w:t>
+      </w:r>
+      <w:proofErr w:type="spellEnd"/>
+      <w:r>
+        <w:t xml:space="preserve"> field, enter “</w:t>
+      </w:r>
+      <w:hyperlink r:id="rId16" w:history="1">
+        <w:r>
+          <w:rPr>
+            <w:rStyle w:val="Hyperlink"/>
+          </w:rPr>
+          <w:t>https:// github.com/</w:t>
+        </w:r>
+        <w:proofErr w:type="spellStart"/>
+        <w:r>
+          <w:rPr>
+            <w:rStyle w:val="Hyperlink"/>
+          </w:rPr>
+          <w:t>SparkDevNetwork</w:t>
+        </w:r>
+        <w:proofErr w:type="spellEnd"/>
+        <w:r>
+          <w:rPr>
+            <w:rStyle w:val="Hyperlink"/>
+          </w:rPr>
+          <w:t>/Rock-</w:t>
+        </w:r>
+        <w:proofErr w:type="spellStart"/>
+        <w:r>
+          <w:rPr>
+            <w:rStyle w:val="Hyperlink"/>
+          </w:rPr>
+          <w:t>ChMS.git</w:t>
+        </w:r>
+        <w:proofErr w:type="spellEnd"/>
+      </w:hyperlink>
+      <w:r>
+        <w:t>”</w:t>
+      </w:r>
+    </w:p>
+    <w:p>
+      <w:pPr>
+        <w:pStyle w:val="ListParagraph"/>
+        <w:numPr>
+          <w:ilvl w:val="1"/>
+          <w:numId w:val="42"/>
+        </w:numPr>
+      </w:pPr>
+      <w:r>
+        <w:t xml:space="preserve">In the </w:t>
+      </w:r>
+      <w:r>
+        <w:rPr>
+          <w:b/>
+        </w:rPr>
+        <w:t>Local Directory</w:t>
+      </w:r>
+      <w:r>
+        <w:t xml:space="preserve"> step, locate or create a folder on your computer where you’ll store your </w:t>
+      </w:r>
+      <w:proofErr w:type="spellStart"/>
+      <w:r>
+        <w:t>Git</w:t>
+      </w:r>
+      <w:proofErr w:type="spellEnd"/>
+      <w:r>
+        <w:t xml:space="preserve"> Working Tree, e.g., C:\projects\Rock-ChMS.</w:t>
+      </w:r>
+    </w:p>
+    <w:p>
+      <w:pPr>
+        <w:pStyle w:val="Heading2"/>
+      </w:pPr>
+      <w:r>
+        <w:t>Getting Started</w:t>
+      </w:r>
+    </w:p>
+    <w:p>
+      <w:pPr>
+        <w:pStyle w:val="Heading3"/>
+      </w:pPr>
+      <w:r>
+        <w:t>Database</w:t>
+      </w:r>
+    </w:p>
+    <w:p>
+      <w:r>
+        <w:t xml:space="preserve">You’ll need to make a copy of our database to your local system. </w:t>
+      </w:r>
+      <w:r>
+        <w:t xml:space="preserve">Download the latest schema and data from here: </w:t>
+      </w:r>
+      <w:r>
+        <w:rPr>
+          <w:highlight w:val="yellow"/>
+        </w:rPr>
+        <w:t>TBD</w:t>
+      </w:r>
+      <w:r>
+        <w:t xml:space="preserve"> </w:t>
+      </w:r>
+    </w:p>
+    <w:p/>
+    <w:p>
+      <w:r>
+        <w:t>Make sure your SQL Server properties Security’s Server Authentication is set to “SQL Server and Windows Authentication mode”.</w:t>
+      </w:r>
+    </w:p>
+    <w:p/>
+    <w:p>
+      <w:r>
+        <w:t>You’ll also need to enable TCP/IP and Named Pipes in your SQL Server Client Protocols (if you have not already done this before).</w:t>
+      </w:r>
+      <w:r>
+        <w:t xml:space="preserve">  </w:t>
+      </w:r>
+    </w:p>
+    <w:p/>
+    <w:p>
+      <w:pPr>
+        <w:pStyle w:val="Heading3"/>
+      </w:pPr>
+      <w:r>
+        <w:t xml:space="preserve">Web </w:t>
+      </w:r>
+      <w:proofErr w:type="spellStart"/>
+      <w:r>
+        <w:t>Config</w:t>
+      </w:r>
+      <w:proofErr w:type="spellEnd"/>
+    </w:p>
+    <w:p/>
+    <w:p>
+      <w:r>
+        <w:t xml:space="preserve">If it does not exist, create an empty </w:t>
+      </w:r>
+      <w:proofErr w:type="spellStart"/>
+      <w:r>
+        <w:t>web.connectionString.config</w:t>
+      </w:r>
+      <w:proofErr w:type="spellEnd"/>
+      <w:r>
+        <w:t xml:space="preserve"> file under your </w:t>
+      </w:r>
+      <w:proofErr w:type="spellStart"/>
+      <w:r>
+        <w:t>RockWeb</w:t>
+      </w:r>
+      <w:proofErr w:type="spellEnd"/>
+      <w:r>
+        <w:t xml:space="preserve"> project. Add </w:t>
+      </w:r>
+      <w:r>
+        <w:t>with something like:</w:t>
+      </w:r>
+    </w:p>
+    <w:p/>
+    <w:p>
+      <w:r>
+        <w:object w:dxaOrig="9360" w:dyaOrig="1112">
+          <v:shape id="_x0000_i1025" type="#_x0000_t75" style="width:468pt;height:55.45pt" o:ole="">
+            <v:imagedata r:id="rId17" o:title=""/>
+          </v:shape>
+          <o:OLEObject Type="Embed" ProgID="Word.OpenDocumentText.12" ShapeID="_x0000_i1025" DrawAspect="Content" ObjectID="_1393417138" r:id="rId18"/>
+        </w:object>
+      </w:r>
+    </w:p>
     <w:p>
       <w:pPr>
         <w:pStyle w:val="Heading1"/>
@@ -1260,7 +1995,7 @@
       <w:r>
         <w:t xml:space="preserve">See </w:t>
       </w:r>
-      <w:hyperlink r:id="rId10" w:history="1">
+      <w:hyperlink r:id="rId19" w:history="1">
         <w:r>
           <w:rPr>
             <w:rStyle w:val="Hyperlink"/>
@@ -1346,7 +2081,7 @@
                     </pic:cNvPicPr>
                   </pic:nvPicPr>
                   <pic:blipFill>
-                    <a:blip r:embed="rId11" cstate="print"/>
+                    <a:blip r:embed="rId20" cstate="print"/>
                     <a:srcRect/>
                     <a:stretch>
                       <a:fillRect/>
@@ -1400,7 +2135,7 @@
                     <pic:cNvPicPr/>
                   </pic:nvPicPr>
                   <pic:blipFill>
-                    <a:blip r:embed="rId12"/>
+                    <a:blip r:embed="rId21"/>
                     <a:stretch>
                       <a:fillRect/>
                     </a:stretch>
@@ -1446,7 +2181,7 @@
                     <pic:cNvPicPr/>
                   </pic:nvPicPr>
                   <pic:blipFill>
-                    <a:blip r:embed="rId13"/>
+                    <a:blip r:embed="rId22"/>
                     <a:stretch>
                       <a:fillRect/>
                     </a:stretch>
@@ -1496,7 +2231,7 @@
                     <pic:cNvPicPr/>
                   </pic:nvPicPr>
                   <pic:blipFill>
-                    <a:blip r:embed="rId14"/>
+                    <a:blip r:embed="rId23"/>
                     <a:stretch>
                       <a:fillRect/>
                     </a:stretch>
@@ -1561,7 +2296,7 @@
         </w:rPr>
         <w:t xml:space="preserve">We use </w:t>
       </w:r>
-      <w:hyperlink r:id="rId15" w:history="1">
+      <w:hyperlink r:id="rId24" w:history="1">
         <w:r>
           <w:rPr>
             <w:rStyle w:val="Hyperlink"/>
@@ -1582,7 +2317,7 @@
         </w:rPr>
         <w:t xml:space="preserve">and are currently using </w:t>
       </w:r>
-      <w:hyperlink r:id="rId16" w:history="1">
+      <w:hyperlink r:id="rId25" w:history="1">
         <w:r>
           <w:rPr>
             <w:rStyle w:val="Hyperlink"/>
@@ -1653,7 +2388,7 @@
                     <pic:cNvPicPr/>
                   </pic:nvPicPr>
                   <pic:blipFill>
-                    <a:blip r:embed="rId17">
+                    <a:blip r:embed="rId26">
                       <a:extLst>
                         <a:ext uri="{28A0092B-C50C-407E-A947-70E740481C1C}">
                           <a14:useLocalDpi xmlns:a14="http://schemas.microsoft.com/office/drawing/2010/main" val="0"/>
@@ -1723,7 +2458,7 @@
                     <pic:cNvPicPr/>
                   </pic:nvPicPr>
                   <pic:blipFill>
-                    <a:blip r:embed="rId18">
+                    <a:blip r:embed="rId27">
                       <a:extLst>
                         <a:ext uri="{28A0092B-C50C-407E-A947-70E740481C1C}">
                           <a14:useLocalDpi xmlns:a14="http://schemas.microsoft.com/office/drawing/2010/main" val="0"/>
@@ -1869,7 +2604,7 @@
               </wp:anchor>
             </w:drawing>
           </mc:Choice>
-          <mc:Fallback>
+          <mc:Fallback xmlns="">
             <w:pict>
               <v:shapetype id="_x0000_t62" coordsize="21600,21600" o:spt="62" adj="1350,25920" path="m3600,qx,3600l0@8@12@24,0@9,,18000qy3600,21600l@6,21600@15@27@7,21600,18000,21600qx21600,18000l21600@9@18@30,21600@8,21600,3600qy18000,l@7,0@21@33@6,xe">
                 <v:stroke joinstyle="miter"/>
@@ -2046,54 +2781,9 @@
               </wp:anchor>
             </w:drawing>
           </mc:Choice>
-          <mc:Fallback>
+          <mc:Fallback xmlns="">
             <w:pict>
-              <v:shapetype id="_x0000_t62" coordsize="21600,21600" o:spt="62" adj="1350,25920" path="m3600,qx,3600l0@8@12@24,0@9,,18000qy3600,21600l@6,21600@15@27@7,21600,18000,21600qx21600,18000l21600@9@18@30,21600@8,21600,3600qy18000,l@7,0@21@33@6,xe">
-                <v:stroke joinstyle="miter"/>
-                <v:formulas>
-                  <v:f eqn="sum 10800 0 #0"/>
-                  <v:f eqn="sum 10800 0 #1"/>
-                  <v:f eqn="sum #0 0 #1"/>
-                  <v:f eqn="sum @0 @1 0"/>
-                  <v:f eqn="sum 21600 0 #0"/>
-                  <v:f eqn="sum 21600 0 #1"/>
-                  <v:f eqn="if @0 3600 12600"/>
-                  <v:f eqn="if @0 9000 18000"/>
-                  <v:f eqn="if @1 3600 12600"/>
-                  <v:f eqn="if @1 9000 18000"/>
-                  <v:f eqn="if @2 0 #0"/>
-                  <v:f eqn="if @3 @10 0"/>
-                  <v:f eqn="if #0 0 @11"/>
-                  <v:f eqn="if @2 @6 #0"/>
-                  <v:f eqn="if @3 @6 @13"/>
-                  <v:f eqn="if @5 @6 @14"/>
-                  <v:f eqn="if @2 #0 21600"/>
-                  <v:f eqn="if @3 21600 @16"/>
-                  <v:f eqn="if @4 21600 @17"/>
-                  <v:f eqn="if @2 #0 @6"/>
-                  <v:f eqn="if @3 @19 @6"/>
-                  <v:f eqn="if #1 @6 @20"/>
-                  <v:f eqn="if @2 @8 #1"/>
-                  <v:f eqn="if @3 @22 @8"/>
-                  <v:f eqn="if #0 @8 @23"/>
-                  <v:f eqn="if @2 21600 #1"/>
-                  <v:f eqn="if @3 21600 @25"/>
-                  <v:f eqn="if @5 21600 @26"/>
-                  <v:f eqn="if @2 #1 @8"/>
-                  <v:f eqn="if @3 @8 @28"/>
-                  <v:f eqn="if @4 @8 @29"/>
-                  <v:f eqn="if @2 #1 0"/>
-                  <v:f eqn="if @3 @31 0"/>
-                  <v:f eqn="if #1 0 @32"/>
-                  <v:f eqn="val #0"/>
-                  <v:f eqn="val #1"/>
-                </v:formulas>
-                <v:path o:connecttype="custom" o:connectlocs="10800,0;0,10800;10800,21600;21600,10800;@34,@35" textboxrect="791,791,20809,20809"/>
-                <v:handles>
-                  <v:h position="#0,#1"/>
-                </v:handles>
-              </v:shapetype>
-              <v:shape id="AutoShape 23" o:spid="_x0000_s1026" type="#_x0000_t62" style="position:absolute;margin-left:170.35pt;margin-top:52.65pt;width:111.75pt;height:36pt;z-index:251678720;visibility:visible;mso-wrap-style:square;mso-width-percent:0;mso-height-percent:0;mso-wrap-distance-left:9pt;mso-wrap-distance-top:0;mso-wrap-distance-right:9pt;mso-wrap-distance-bottom:0;mso-position-horizontal:absolute;mso-position-horizontal-relative:text;mso-position-vertical:absolute;mso-position-vertical-relative:text;mso-width-percent:0;mso-height-percent:0;mso-width-relative:page;mso-height-relative:page;v-text-anchor:top" o:gfxdata="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" adj="-18725,41411" fillcolor="#a5a5a5 [2092]" strokecolor="#f2f2f2 [3041]" strokeweight="3pt">
+              <v:shape id="AutoShape 23" o:spid="_x0000_s1027" type="#_x0000_t62" style="position:absolute;margin-left:170.35pt;margin-top:52.65pt;width:111.75pt;height:36pt;z-index:251678720;visibility:visible;mso-wrap-style:square;mso-width-percent:0;mso-height-percent:0;mso-wrap-distance-left:9pt;mso-wrap-distance-top:0;mso-wrap-distance-right:9pt;mso-wrap-distance-bottom:0;mso-position-horizontal:absolute;mso-position-horizontal-relative:text;mso-position-vertical:absolute;mso-position-vertical-relative:text;mso-width-percent:0;mso-height-percent:0;mso-width-relative:page;mso-height-relative:page;v-text-anchor:top" o:gfxdata="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" adj="-18725,41411" fillcolor="#a5a5a5 [2092]" strokecolor="#f2f2f2 [3041]" strokeweight="3pt">
                 <v:shadow on="t" color="#7f7f7f [1601]" opacity=".5" offset="1pt"/>
                 <v:textbox>
                   <w:txbxContent>
@@ -2223,7 +2913,7 @@
               </wp:anchor>
             </w:drawing>
           </mc:Choice>
-          <mc:Fallback>
+          <mc:Fallback xmlns="">
             <w:pict>
               <v:shape id="AutoShape 24" o:spid="_x0000_s1028" type="#_x0000_t62" style="position:absolute;margin-left:-19.3pt;margin-top:197.85pt;width:87.9pt;height:59.35pt;z-index:251679744;visibility:visible;mso-wrap-style:square;mso-width-percent:0;mso-height-percent:0;mso-wrap-distance-left:9pt;mso-wrap-distance-top:0;mso-wrap-distance-right:9pt;mso-wrap-distance-bottom:0;mso-position-horizontal:absolute;mso-position-horizontal-relative:text;mso-position-vertical:absolute;mso-position-vertical-relative:text;mso-width-percent:0;mso-height-percent:0;mso-width-relative:page;mso-height-relative:page;v-text-anchor:top" o:gfxdata="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" adj="17693,31790" fillcolor="#a5a5a5 [2092]" strokecolor="#f2f2f2 [3041]" strokeweight="3pt">
                 <v:shadow on="t" color="#7f7f7f [1601]" opacity=".5" offset="1pt"/>
@@ -2292,7 +2982,7 @@
                     <pic:cNvPicPr/>
                   </pic:nvPicPr>
                   <pic:blipFill>
-                    <a:blip r:embed="rId19">
+                    <a:blip r:embed="rId28">
                       <a:extLst>
                         <a:ext uri="{28A0092B-C50C-407E-A947-70E740481C1C}">
                           <a14:useLocalDpi xmlns:a14="http://schemas.microsoft.com/office/drawing/2010/main" val="0"/>
@@ -2416,7 +3106,7 @@
                           <pic:cNvPicPr/>
                         </pic:nvPicPr>
                         <pic:blipFill>
-                          <a:blip r:embed="rId20"/>
+                          <a:blip r:embed="rId29"/>
                           <a:stretch>
                             <a:fillRect/>
                           </a:stretch>
@@ -2594,7 +3284,7 @@
                           </pic:cNvPicPr>
                         </pic:nvPicPr>
                         <pic:blipFill>
-                          <a:blip r:embed="rId21" cstate="print"/>
+                          <a:blip r:embed="rId30" cstate="print"/>
                           <a:srcRect/>
                           <a:stretch>
                             <a:fillRect/>
@@ -2640,7 +3330,7 @@
             <w:tcW w:w="5919" w:type="dxa"/>
           </w:tcPr>
           <w:p>
-            <w:hyperlink r:id="rId22" w:history="1">
+            <w:hyperlink r:id="rId31" w:history="1">
               <w:r>
                 <w:rPr>
                   <w:rStyle w:val="Hyperlink"/>
@@ -2688,7 +3378,7 @@
                   <wp:extent cx="554990" cy="749935"/>
                   <wp:effectExtent l="57150" t="19050" r="111760" b="69215"/>
                   <wp:docPr id="3" name="Picture 29" descr="Producing Open Source Software: How to Run a Successful Free Software Project">
-                    <a:hlinkClick xmlns:a="http://schemas.openxmlformats.org/drawingml/2006/main" r:id="rId23"/>
+                    <a:hlinkClick xmlns:a="http://schemas.openxmlformats.org/drawingml/2006/main" r:id="rId32"/>
                   </wp:docPr>
                   <wp:cNvGraphicFramePr>
                     <a:graphicFrameLocks xmlns:a="http://schemas.openxmlformats.org/drawingml/2006/main" noChangeAspect="1"/>
@@ -2698,14 +3388,14 @@
                       <pic:pic xmlns:pic="http://schemas.openxmlformats.org/drawingml/2006/picture">
                         <pic:nvPicPr>
                           <pic:cNvPr id="0" name="Picture 29" descr="Producing Open Source Software: How to Run a Successful Free Software Project">
-                            <a:hlinkClick r:id="rId23"/>
+                            <a:hlinkClick r:id="rId32"/>
                           </pic:cNvPr>
                           <pic:cNvPicPr>
                             <a:picLocks noChangeAspect="1" noChangeArrowheads="1"/>
                           </pic:cNvPicPr>
                         </pic:nvPicPr>
                         <pic:blipFill>
-                          <a:blip r:embed="rId24" cstate="print"/>
+                          <a:blip r:embed="rId33" cstate="print"/>
                           <a:srcRect/>
                           <a:stretch>
                             <a:fillRect/>
@@ -2751,7 +3441,7 @@
             <w:tcW w:w="5919" w:type="dxa"/>
           </w:tcPr>
           <w:p>
-            <w:hyperlink r:id="rId25" w:history="1">
+            <w:hyperlink r:id="rId34" w:history="1">
               <w:r>
                 <w:rPr>
                   <w:rStyle w:val="Hyperlink"/>
@@ -2807,7 +3497,7 @@
                           </pic:cNvPicPr>
                         </pic:nvPicPr>
                         <pic:blipFill>
-                          <a:blip r:embed="rId26" cstate="print"/>
+                          <a:blip r:embed="rId35" cstate="print"/>
                           <a:srcRect/>
                           <a:stretch>
                             <a:fillRect/>
@@ -2853,7 +3543,7 @@
             <w:tcW w:w="5919" w:type="dxa"/>
           </w:tcPr>
           <w:p>
-            <w:hyperlink r:id="rId27" w:history="1">
+            <w:hyperlink r:id="rId36" w:history="1">
               <w:r>
                 <w:rPr>
                   <w:rStyle w:val="Hyperlink"/>
@@ -2932,7 +3622,7 @@
                           </pic:cNvPicPr>
                         </pic:nvPicPr>
                         <pic:blipFill>
-                          <a:blip r:embed="rId28" cstate="print"/>
+                          <a:blip r:embed="rId37" cstate="print"/>
                           <a:srcRect/>
                           <a:stretch>
                             <a:fillRect/>
@@ -2978,7 +3668,7 @@
             <w:tcW w:w="5919" w:type="dxa"/>
           </w:tcPr>
           <w:p>
-            <w:hyperlink r:id="rId29" w:history="1">
+            <w:hyperlink r:id="rId38" w:history="1">
               <w:r>
                 <w:rPr>
                   <w:rStyle w:val="Hyperlink"/>
@@ -3054,131 +3744,15 @@
             <w:tcW w:w="2150" w:type="dxa"/>
           </w:tcPr>
           <w:p>
-            <w:pPr>
-              <w:rPr>
-                <w:noProof/>
-              </w:rPr>
-            </w:pPr>
             <w:r>
               <w:rPr>
                 <w:noProof/>
               </w:rPr>
               <w:drawing>
-                <wp:inline distT="0" distB="0" distL="0" distR="0" wp14:anchorId="2ABD4689" wp14:editId="3A47B2D6">
-                  <wp:extent cx="902043" cy="902043"/>
-                  <wp:effectExtent l="38100" t="38100" r="88900" b="88900"/>
-                  <wp:docPr id="34" name="Picture 34" descr="Spark Dev Network"/>
-                  <wp:cNvGraphicFramePr>
-                    <a:graphicFrameLocks xmlns:a="http://schemas.openxmlformats.org/drawingml/2006/main" noChangeAspect="1"/>
-                  </wp:cNvGraphicFramePr>
-                  <a:graphic xmlns:a="http://schemas.openxmlformats.org/drawingml/2006/main">
-                    <a:graphicData uri="http://schemas.openxmlformats.org/drawingml/2006/picture">
-                      <pic:pic xmlns:pic="http://schemas.openxmlformats.org/drawingml/2006/picture">
-                        <pic:nvPicPr>
-                          <pic:cNvPr id="0" name="Picture 12" descr="Spark Dev Network"/>
-                          <pic:cNvPicPr>
-                            <a:picLocks noChangeAspect="1" noChangeArrowheads="1"/>
-                          </pic:cNvPicPr>
-                        </pic:nvPicPr>
-                        <pic:blipFill>
-                          <a:blip r:embed="rId30">
-                            <a:extLst>
-                              <a:ext uri="{28A0092B-C50C-407E-A947-70E740481C1C}">
-                                <a14:useLocalDpi xmlns:a14="http://schemas.microsoft.com/office/drawing/2010/main" val="0"/>
-                              </a:ext>
-                            </a:extLst>
-                          </a:blip>
-                          <a:srcRect/>
-                          <a:stretch>
-                            <a:fillRect/>
-                          </a:stretch>
-                        </pic:blipFill>
-                        <pic:spPr bwMode="auto">
-                          <a:xfrm>
-                            <a:off x="0" y="0"/>
-                            <a:ext cx="903400" cy="903400"/>
-                          </a:xfrm>
-                          <a:prstGeom prst="rect">
-                            <a:avLst/>
-                          </a:prstGeom>
-                          <a:noFill/>
-                          <a:ln>
-                            <a:noFill/>
-                          </a:ln>
-                          <a:effectLst>
-                            <a:outerShdw blurRad="50800" dist="38100" dir="2700000" algn="tl" rotWithShape="0">
-                              <a:prstClr val="black">
-                                <a:alpha val="40000"/>
-                              </a:prstClr>
-                            </a:outerShdw>
-                          </a:effectLst>
-                        </pic:spPr>
-                      </pic:pic>
-                    </a:graphicData>
-                  </a:graphic>
-                </wp:inline>
-              </w:drawing>
-            </w:r>
-          </w:p>
-        </w:tc>
-        <w:tc>
-          <w:tcPr>
-            <w:tcW w:w="5919" w:type="dxa"/>
-          </w:tcPr>
-          <w:p>
-            <w:r>
-              <w:t xml:space="preserve">TBD - Developer </w:t>
-            </w:r>
-            <w:r>
-              <w:t>forum</w:t>
-            </w:r>
-            <w:r>
-              <w:t>s</w:t>
-            </w:r>
-            <w:r>
-              <w:t xml:space="preserve"> on </w:t>
-            </w:r>
-            <w:r>
-              <w:t>our</w:t>
-            </w:r>
-            <w:r>
-              <w:t xml:space="preserve"> c</w:t>
-            </w:r>
-            <w:r>
-              <w:t xml:space="preserve">ommunity </w:t>
-            </w:r>
-            <w:r>
-              <w:t>s</w:t>
-            </w:r>
-            <w:r>
-              <w:t>ite</w:t>
-            </w:r>
-          </w:p>
-          <w:p>
-            <w:pPr>
-              <w:pStyle w:val="Heading1"/>
-            </w:pPr>
-          </w:p>
-        </w:tc>
-      </w:tr>
-      <w:tr>
-        <w:trPr>
-          <w:tblCellSpacing w:w="21" w:type="dxa"/>
-        </w:trPr>
-        <w:tc>
-          <w:tcPr>
-            <w:tcW w:w="2150" w:type="dxa"/>
-          </w:tcPr>
-          <w:p>
-            <w:r>
-              <w:rPr>
-                <w:noProof/>
-              </w:rPr>
-              <w:drawing>
-                <wp:inline distT="0" distB="0" distL="0" distR="0" wp14:anchorId="6BA49701" wp14:editId="2441E458">
+                <wp:inline distT="0" distB="0" distL="0" distR="0" wp14:anchorId="02AE102D" wp14:editId="6AAF3622">
                   <wp:extent cx="876455" cy="876455"/>
                   <wp:effectExtent l="57150" t="19050" r="114145" b="76045"/>
-                  <wp:docPr id="29" name="Picture 26"/>
+                  <wp:docPr id="5" name="Picture 26"/>
                   <wp:cNvGraphicFramePr>
                     <a:graphicFrameLocks xmlns:a="http://schemas.openxmlformats.org/drawingml/2006/main" noChangeAspect="1"/>
                   </wp:cNvGraphicFramePr>
@@ -3192,7 +3766,7 @@
                           </pic:cNvPicPr>
                         </pic:nvPicPr>
                         <pic:blipFill>
-                          <a:blip r:embed="rId31" cstate="print"/>
+                          <a:blip r:embed="rId39" cstate="print"/>
                           <a:srcRect/>
                           <a:stretch>
                             <a:fillRect/>
@@ -3287,7 +3861,7 @@
                 <w:noProof/>
               </w:rPr>
               <w:drawing>
-                <wp:inline distT="0" distB="0" distL="0" distR="0" wp14:anchorId="0EE1DBDD" wp14:editId="09BC633D">
+                <wp:inline distT="0" distB="0" distL="0" distR="0" wp14:anchorId="1C35E7C6" wp14:editId="5B09514C">
                   <wp:extent cx="1051467" cy="1051467"/>
                   <wp:effectExtent l="19050" t="0" r="0" b="0"/>
                   <wp:docPr id="31" name="Picture 20"/>
@@ -3304,7 +3878,7 @@
                           </pic:cNvPicPr>
                         </pic:nvPicPr>
                         <pic:blipFill>
-                          <a:blip r:embed="rId32" cstate="print"/>
+                          <a:blip r:embed="rId40" cstate="print"/>
                           <a:srcRect/>
                           <a:stretch>
                             <a:fillRect/>
@@ -3344,8 +3918,8 @@
             </w:r>
           </w:p>
           <w:p>
-            <w:hyperlink r:id="rId33" w:history="1">
-              <w:hyperlink r:id="rId34" w:history="1">
+            <w:hyperlink r:id="rId41" w:history="1">
+              <w:hyperlink r:id="rId42" w:history="1">
                 <w:r>
                   <w:rPr>
                     <w:rStyle w:val="Hyperlink"/>
@@ -3373,7 +3947,7 @@
                 <w:rStyle w:val="label"/>
               </w:rPr>
             </w:pPr>
-            <w:hyperlink r:id="rId35" w:anchor="!/SparkDevNetwork" w:tooltip="yell0wdart" w:history="1">
+            <w:hyperlink r:id="rId43" w:anchor="!/SparkDevNetwork" w:tooltip="yell0wdart" w:history="1">
               <w:r>
                 <w:rPr>
                   <w:rStyle w:val="Hyperlink"/>
@@ -3391,7 +3965,7 @@
             </w:hyperlink>
           </w:p>
           <w:p>
-            <w:hyperlink r:id="rId36" w:history="1">
+            <w:hyperlink r:id="rId44" w:history="1">
               <w:r>
                 <w:rPr>
                   <w:rStyle w:val="Hyperlink"/>
@@ -3429,7 +4003,99 @@
                 <w:noProof/>
               </w:rPr>
               <w:drawing>
-                <wp:inline distT="0" distB="0" distL="0" distR="0" wp14:anchorId="1B37C63F" wp14:editId="45BD235F">
+                <wp:inline distT="0" distB="0" distL="0" distR="0" wp14:anchorId="692CB71F" wp14:editId="737A221C">
+                  <wp:extent cx="902043" cy="902043"/>
+                  <wp:effectExtent l="38100" t="38100" r="88900" b="88900"/>
+                  <wp:docPr id="34" name="Picture 34" descr="Spark Dev Network"/>
+                  <wp:cNvGraphicFramePr>
+                    <a:graphicFrameLocks xmlns:a="http://schemas.openxmlformats.org/drawingml/2006/main" noChangeAspect="1"/>
+                  </wp:cNvGraphicFramePr>
+                  <a:graphic xmlns:a="http://schemas.openxmlformats.org/drawingml/2006/main">
+                    <a:graphicData uri="http://schemas.openxmlformats.org/drawingml/2006/picture">
+                      <pic:pic xmlns:pic="http://schemas.openxmlformats.org/drawingml/2006/picture">
+                        <pic:nvPicPr>
+                          <pic:cNvPr id="0" name="Picture 12" descr="Spark Dev Network"/>
+                          <pic:cNvPicPr>
+                            <a:picLocks noChangeAspect="1" noChangeArrowheads="1"/>
+                          </pic:cNvPicPr>
+                        </pic:nvPicPr>
+                        <pic:blipFill>
+                          <a:blip r:embed="rId45">
+                            <a:extLst>
+                              <a:ext uri="{28A0092B-C50C-407E-A947-70E740481C1C}">
+                                <a14:useLocalDpi xmlns:a14="http://schemas.microsoft.com/office/drawing/2010/main" val="0"/>
+                              </a:ext>
+                            </a:extLst>
+                          </a:blip>
+                          <a:srcRect/>
+                          <a:stretch>
+                            <a:fillRect/>
+                          </a:stretch>
+                        </pic:blipFill>
+                        <pic:spPr bwMode="auto">
+                          <a:xfrm>
+                            <a:off x="0" y="0"/>
+                            <a:ext cx="903400" cy="903400"/>
+                          </a:xfrm>
+                          <a:prstGeom prst="rect">
+                            <a:avLst/>
+                          </a:prstGeom>
+                          <a:noFill/>
+                          <a:ln>
+                            <a:noFill/>
+                          </a:ln>
+                          <a:effectLst>
+                            <a:outerShdw blurRad="50800" dist="38100" dir="2700000" algn="tl" rotWithShape="0">
+                              <a:prstClr val="black">
+                                <a:alpha val="40000"/>
+                              </a:prstClr>
+                            </a:outerShdw>
+                          </a:effectLst>
+                        </pic:spPr>
+                      </pic:pic>
+                    </a:graphicData>
+                  </a:graphic>
+                </wp:inline>
+              </w:drawing>
+            </w:r>
+          </w:p>
+        </w:tc>
+        <w:tc>
+          <w:tcPr>
+            <w:tcW w:w="5919" w:type="dxa"/>
+          </w:tcPr>
+          <w:p>
+            <w:r>
+              <w:t>TBD - Developer forums on our community site</w:t>
+            </w:r>
+          </w:p>
+          <w:p>
+            <w:pPr>
+              <w:pStyle w:val="Heading1"/>
+            </w:pPr>
+          </w:p>
+        </w:tc>
+      </w:tr>
+      <w:tr>
+        <w:trPr>
+          <w:tblCellSpacing w:w="21" w:type="dxa"/>
+        </w:trPr>
+        <w:tc>
+          <w:tcPr>
+            <w:tcW w:w="2150" w:type="dxa"/>
+          </w:tcPr>
+          <w:p>
+            <w:pPr>
+              <w:rPr>
+                <w:noProof/>
+              </w:rPr>
+            </w:pPr>
+            <w:r>
+              <w:rPr>
+                <w:noProof/>
+              </w:rPr>
+              <w:drawing>
+                <wp:inline distT="0" distB="0" distL="0" distR="0" wp14:anchorId="20388E1B" wp14:editId="34B05549">
                   <wp:extent cx="1054998" cy="1012148"/>
                   <wp:effectExtent l="19050" t="0" r="0" b="0"/>
                   <wp:docPr id="32" name="Picture 32"/>
@@ -3446,7 +4112,7 @@
                           </pic:cNvPicPr>
                         </pic:nvPicPr>
                         <pic:blipFill>
-                          <a:blip r:embed="rId37" cstate="print"/>
+                          <a:blip r:embed="rId46" cstate="print"/>
                           <a:srcRect/>
                           <a:stretch>
                             <a:fillRect/>
@@ -3490,19 +4156,19 @@
               <w:rPr>
                 <w:noProof/>
               </w:rPr>
-              <w:t xml:space="preserve">Wiki – go update the </w:t>
+              <w:t xml:space="preserve">TBD </w:t>
             </w:r>
             <w:r>
               <w:rPr>
                 <w:noProof/>
               </w:rPr>
-              <w:t>TBD</w:t>
+              <w:t>Wiki</w:t>
             </w:r>
             <w:r>
               <w:rPr>
                 <w:noProof/>
               </w:rPr>
-              <w:t xml:space="preserve"> right now!</w:t>
+              <w:t xml:space="preserve"> or other community documenting tool.</w:t>
             </w:r>
           </w:p>
           <w:p/>
@@ -3510,25 +4176,11 @@
       </w:tr>
     </w:tbl>
     <w:p/>
-    <w:p>
-      <w:pPr>
-        <w:pStyle w:val="Heading2"/>
-      </w:pPr>
-      <w:bookmarkStart w:id="11" w:name="_Toc315361652"/>
-      <w:r>
-        <w:t>Blogs</w:t>
-      </w:r>
-      <w:bookmarkEnd w:id="11"/>
-    </w:p>
-    <w:p>
-      <w:r>
-        <w:t>TBD</w:t>
-      </w:r>
-    </w:p>
+    <w:p/>
     <w:p/>
     <w:sectPr>
-      <w:headerReference w:type="default" r:id="rId38"/>
-      <w:footerReference w:type="even" r:id="rId39"/>
+      <w:headerReference w:type="default" r:id="rId47"/>
+      <w:footerReference w:type="even" r:id="rId48"/>
       <w:pgSz w:w="12240" w:h="15840" w:code="1"/>
       <w:pgMar w:top="893" w:right="1728" w:bottom="1008" w:left="1728" w:header="576" w:footer="0" w:gutter="0"/>
       <w:cols w:space="720"/>
@@ -3687,7 +4339,7 @@
         <w:noProof/>
         <w:szCs w:val="24"/>
       </w:rPr>
-      <w:t>2</w:t>
+      <w:t>10</w:t>
     </w:r>
     <w:r>
       <w:rPr>
@@ -3729,7 +4381,7 @@
             </wp:inline>
           </w:drawing>
         </mc:Choice>
-        <mc:Fallback>
+        <mc:Fallback xmlns="">
           <w:pict>
             <v:group id="Canvas 14" o:spid="_x0000_s1026" editas="canvas" style="width:6in;height:14.4pt;mso-position-horizontal-relative:char;mso-position-vertical-relative:line" coordsize="54864,1828" o:gfxdata="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">
               <v:shapetype id="_x0000_t75" coordsize="21600,21600" o:spt="75" o:preferrelative="t" path="m@4@5l@4@11@9@11@9@5xe" filled="f" stroked="f">
@@ -3794,17 +4446,17 @@
         <v:path o:extrusionok="f" gradientshapeok="t" o:connecttype="rect"/>
         <o:lock v:ext="edit" aspectratio="t"/>
       </v:shapetype>
-      <v:shape id="_x0000_i1038" type="#_x0000_t75" style="width:3in;height:3in" o:bullet="t"/>
+      <v:shape id="_x0000_i1270" type="#_x0000_t75" style="width:3in;height:3in" o:bullet="t"/>
     </w:pict>
   </w:numPicBullet>
   <w:numPicBullet w:numPicBulletId="1">
     <w:pict>
-      <v:shape id="_x0000_i1039" type="#_x0000_t75" style="width:3in;height:3in" o:bullet="t"/>
+      <v:shape id="_x0000_i1271" type="#_x0000_t75" style="width:3in;height:3in" o:bullet="t"/>
     </w:pict>
   </w:numPicBullet>
   <w:numPicBullet w:numPicBulletId="2">
     <w:pict>
-      <v:shape id="_x0000_i1040" type="#_x0000_t75" style="width:3in;height:3in" o:bullet="t"/>
+      <v:shape id="_x0000_i1272" type="#_x0000_t75" style="width:3in;height:3in" o:bullet="t"/>
     </w:pict>
   </w:numPicBullet>
   <w:abstractNum w:abstractNumId="0">
@@ -4110,6 +4762,92 @@
     </w:lvl>
   </w:abstractNum>
   <w:abstractNum w:abstractNumId="11">
+    <w:nsid w:val="05A006F9"/>
+    <w:multiLevelType w:val="hybridMultilevel"/>
+    <w:tmpl w:val="830611BE"/>
+    <w:lvl w:ilvl="0" w:tplc="0409000F">
+      <w:start w:val="1"/>
+      <w:numFmt w:val="decimal"/>
+      <w:lvlText w:val="%1."/>
+      <w:lvlJc w:val="left"/>
+      <w:pPr>
+        <w:ind w:left="720" w:hanging="360"/>
+      </w:pPr>
+    </w:lvl>
+    <w:lvl w:ilvl="1" w:tplc="04090019">
+      <w:start w:val="1"/>
+      <w:numFmt w:val="lowerLetter"/>
+      <w:lvlText w:val="%2."/>
+      <w:lvlJc w:val="left"/>
+      <w:pPr>
+        <w:ind w:left="1440" w:hanging="360"/>
+      </w:pPr>
+    </w:lvl>
+    <w:lvl w:ilvl="2" w:tplc="0409001B">
+      <w:start w:val="1"/>
+      <w:numFmt w:val="lowerRoman"/>
+      <w:lvlText w:val="%3."/>
+      <w:lvlJc w:val="right"/>
+      <w:pPr>
+        <w:ind w:left="2160" w:hanging="180"/>
+      </w:pPr>
+    </w:lvl>
+    <w:lvl w:ilvl="3" w:tplc="0409000F" w:tentative="1">
+      <w:start w:val="1"/>
+      <w:numFmt w:val="decimal"/>
+      <w:lvlText w:val="%4."/>
+      <w:lvlJc w:val="left"/>
+      <w:pPr>
+        <w:ind w:left="2880" w:hanging="360"/>
+      </w:pPr>
+    </w:lvl>
+    <w:lvl w:ilvl="4" w:tplc="04090019" w:tentative="1">
+      <w:start w:val="1"/>
+      <w:numFmt w:val="lowerLetter"/>
+      <w:lvlText w:val="%5."/>
+      <w:lvlJc w:val="left"/>
+      <w:pPr>
+        <w:ind w:left="3600" w:hanging="360"/>
+      </w:pPr>
+    </w:lvl>
+    <w:lvl w:ilvl="5" w:tplc="0409001B" w:tentative="1">
+      <w:start w:val="1"/>
+      <w:numFmt w:val="lowerRoman"/>
+      <w:lvlText w:val="%6."/>
+      <w:lvlJc w:val="right"/>
+      <w:pPr>
+        <w:ind w:left="4320" w:hanging="180"/>
+      </w:pPr>
+    </w:lvl>
+    <w:lvl w:ilvl="6" w:tplc="0409000F" w:tentative="1">
+      <w:start w:val="1"/>
+      <w:numFmt w:val="decimal"/>
+      <w:lvlText w:val="%7."/>
+      <w:lvlJc w:val="left"/>
+      <w:pPr>
+        <w:ind w:left="5040" w:hanging="360"/>
+      </w:pPr>
+    </w:lvl>
+    <w:lvl w:ilvl="7" w:tplc="04090019" w:tentative="1">
+      <w:start w:val="1"/>
+      <w:numFmt w:val="lowerLetter"/>
+      <w:lvlText w:val="%8."/>
+      <w:lvlJc w:val="left"/>
+      <w:pPr>
+        <w:ind w:left="5760" w:hanging="360"/>
+      </w:pPr>
+    </w:lvl>
+    <w:lvl w:ilvl="8" w:tplc="0409001B" w:tentative="1">
+      <w:start w:val="1"/>
+      <w:numFmt w:val="lowerRoman"/>
+      <w:lvlText w:val="%9."/>
+      <w:lvlJc w:val="right"/>
+      <w:pPr>
+        <w:ind w:left="6480" w:hanging="180"/>
+      </w:pPr>
+    </w:lvl>
+  </w:abstractNum>
+  <w:abstractNum w:abstractNumId="12">
     <w:nsid w:val="06482375"/>
     <w:multiLevelType w:val="hybridMultilevel"/>
     <w:tmpl w:val="0B6C93E0"/>
@@ -4249,7 +4987,7 @@
       </w:rPr>
     </w:lvl>
   </w:abstractNum>
-  <w:abstractNum w:abstractNumId="12">
+  <w:abstractNum w:abstractNumId="13">
     <w:nsid w:val="0EFA518B"/>
     <w:multiLevelType w:val="hybridMultilevel"/>
     <w:tmpl w:val="F4D2CD38"/>
@@ -4335,7 +5073,7 @@
       </w:pPr>
     </w:lvl>
   </w:abstractNum>
-  <w:abstractNum w:abstractNumId="13">
+  <w:abstractNum w:abstractNumId="14">
     <w:nsid w:val="15AD2F83"/>
     <w:multiLevelType w:val="hybridMultilevel"/>
     <w:tmpl w:val="E69A3024"/>
@@ -4448,7 +5186,7 @@
       </w:rPr>
     </w:lvl>
   </w:abstractNum>
-  <w:abstractNum w:abstractNumId="14">
+  <w:abstractNum w:abstractNumId="15">
     <w:nsid w:val="1C675FFC"/>
     <w:multiLevelType w:val="hybridMultilevel"/>
     <w:tmpl w:val="15DCF802"/>
@@ -4588,7 +5326,7 @@
       </w:rPr>
     </w:lvl>
   </w:abstractNum>
-  <w:abstractNum w:abstractNumId="15">
+  <w:abstractNum w:abstractNumId="16">
     <w:nsid w:val="200B04E6"/>
     <w:multiLevelType w:val="hybridMultilevel"/>
     <w:tmpl w:val="2438CDEA"/>
@@ -4701,7 +5439,7 @@
       </w:rPr>
     </w:lvl>
   </w:abstractNum>
-  <w:abstractNum w:abstractNumId="16">
+  <w:abstractNum w:abstractNumId="17">
     <w:nsid w:val="25683C7E"/>
     <w:multiLevelType w:val="hybridMultilevel"/>
     <w:tmpl w:val="B99E857C"/>
@@ -4841,7 +5579,7 @@
       </w:rPr>
     </w:lvl>
   </w:abstractNum>
-  <w:abstractNum w:abstractNumId="17">
+  <w:abstractNum w:abstractNumId="18">
     <w:nsid w:val="288E13C3"/>
     <w:multiLevelType w:val="multilevel"/>
     <w:tmpl w:val="C1EE49FA"/>
@@ -4990,7 +5728,7 @@
       </w:rPr>
     </w:lvl>
   </w:abstractNum>
-  <w:abstractNum w:abstractNumId="18">
+  <w:abstractNum w:abstractNumId="19">
     <w:nsid w:val="2DB8199A"/>
     <w:multiLevelType w:val="hybridMultilevel"/>
     <w:tmpl w:val="9D787166"/>
@@ -5103,7 +5841,7 @@
       </w:pPr>
     </w:lvl>
   </w:abstractNum>
-  <w:abstractNum w:abstractNumId="19">
+  <w:abstractNum w:abstractNumId="20">
     <w:nsid w:val="480C3467"/>
     <w:multiLevelType w:val="multilevel"/>
     <w:tmpl w:val="24CC091C"/>
@@ -5216,7 +5954,7 @@
       </w:pPr>
     </w:lvl>
   </w:abstractNum>
-  <w:abstractNum w:abstractNumId="20">
+  <w:abstractNum w:abstractNumId="21">
     <w:nsid w:val="4AC70030"/>
     <w:multiLevelType w:val="hybridMultilevel"/>
     <w:tmpl w:val="DDD241B4"/>
@@ -5329,7 +6067,7 @@
       </w:rPr>
     </w:lvl>
   </w:abstractNum>
-  <w:abstractNum w:abstractNumId="21">
+  <w:abstractNum w:abstractNumId="22">
     <w:nsid w:val="4B5D74FA"/>
     <w:multiLevelType w:val="hybridMultilevel"/>
     <w:tmpl w:val="C3E8437A"/>
@@ -5469,7 +6207,7 @@
       </w:rPr>
     </w:lvl>
   </w:abstractNum>
-  <w:abstractNum w:abstractNumId="22">
+  <w:abstractNum w:abstractNumId="23">
     <w:nsid w:val="53540DAB"/>
     <w:multiLevelType w:val="hybridMultilevel"/>
     <w:tmpl w:val="13F639DC"/>
@@ -5582,7 +6320,7 @@
       </w:rPr>
     </w:lvl>
   </w:abstractNum>
-  <w:abstractNum w:abstractNumId="23">
+  <w:abstractNum w:abstractNumId="24">
     <w:nsid w:val="53AD6BBD"/>
     <w:multiLevelType w:val="hybridMultilevel"/>
     <w:tmpl w:val="FB9ACEBC"/>
@@ -5668,7 +6406,7 @@
       </w:pPr>
     </w:lvl>
   </w:abstractNum>
-  <w:abstractNum w:abstractNumId="24">
+  <w:abstractNum w:abstractNumId="25">
     <w:nsid w:val="53C621FB"/>
     <w:multiLevelType w:val="multilevel"/>
     <w:tmpl w:val="24CC091C"/>
@@ -5781,7 +6519,93 @@
       </w:pPr>
     </w:lvl>
   </w:abstractNum>
-  <w:abstractNum w:abstractNumId="25">
+  <w:abstractNum w:abstractNumId="26">
+    <w:nsid w:val="541E39C0"/>
+    <w:multiLevelType w:val="hybridMultilevel"/>
+    <w:tmpl w:val="682A6D2A"/>
+    <w:lvl w:ilvl="0" w:tplc="0409000F">
+      <w:start w:val="1"/>
+      <w:numFmt w:val="decimal"/>
+      <w:lvlText w:val="%1."/>
+      <w:lvlJc w:val="left"/>
+      <w:pPr>
+        <w:ind w:left="720" w:hanging="360"/>
+      </w:pPr>
+    </w:lvl>
+    <w:lvl w:ilvl="1" w:tplc="04090019">
+      <w:start w:val="1"/>
+      <w:numFmt w:val="lowerLetter"/>
+      <w:lvlText w:val="%2."/>
+      <w:lvlJc w:val="left"/>
+      <w:pPr>
+        <w:ind w:left="1440" w:hanging="360"/>
+      </w:pPr>
+    </w:lvl>
+    <w:lvl w:ilvl="2" w:tplc="0409001B">
+      <w:start w:val="1"/>
+      <w:numFmt w:val="lowerRoman"/>
+      <w:lvlText w:val="%3."/>
+      <w:lvlJc w:val="right"/>
+      <w:pPr>
+        <w:ind w:left="2160" w:hanging="180"/>
+      </w:pPr>
+    </w:lvl>
+    <w:lvl w:ilvl="3" w:tplc="0409000F" w:tentative="1">
+      <w:start w:val="1"/>
+      <w:numFmt w:val="decimal"/>
+      <w:lvlText w:val="%4."/>
+      <w:lvlJc w:val="left"/>
+      <w:pPr>
+        <w:ind w:left="2880" w:hanging="360"/>
+      </w:pPr>
+    </w:lvl>
+    <w:lvl w:ilvl="4" w:tplc="04090019" w:tentative="1">
+      <w:start w:val="1"/>
+      <w:numFmt w:val="lowerLetter"/>
+      <w:lvlText w:val="%5."/>
+      <w:lvlJc w:val="left"/>
+      <w:pPr>
+        <w:ind w:left="3600" w:hanging="360"/>
+      </w:pPr>
+    </w:lvl>
+    <w:lvl w:ilvl="5" w:tplc="0409001B" w:tentative="1">
+      <w:start w:val="1"/>
+      <w:numFmt w:val="lowerRoman"/>
+      <w:lvlText w:val="%6."/>
+      <w:lvlJc w:val="right"/>
+      <w:pPr>
+        <w:ind w:left="4320" w:hanging="180"/>
+      </w:pPr>
+    </w:lvl>
+    <w:lvl w:ilvl="6" w:tplc="0409000F" w:tentative="1">
+      <w:start w:val="1"/>
+      <w:numFmt w:val="decimal"/>
+      <w:lvlText w:val="%7."/>
+      <w:lvlJc w:val="left"/>
+      <w:pPr>
+        <w:ind w:left="5040" w:hanging="360"/>
+      </w:pPr>
+    </w:lvl>
+    <w:lvl w:ilvl="7" w:tplc="04090019" w:tentative="1">
+      <w:start w:val="1"/>
+      <w:numFmt w:val="lowerLetter"/>
+      <w:lvlText w:val="%8."/>
+      <w:lvlJc w:val="left"/>
+      <w:pPr>
+        <w:ind w:left="5760" w:hanging="360"/>
+      </w:pPr>
+    </w:lvl>
+    <w:lvl w:ilvl="8" w:tplc="0409001B" w:tentative="1">
+      <w:start w:val="1"/>
+      <w:numFmt w:val="lowerRoman"/>
+      <w:lvlText w:val="%9."/>
+      <w:lvlJc w:val="right"/>
+      <w:pPr>
+        <w:ind w:left="6480" w:hanging="180"/>
+      </w:pPr>
+    </w:lvl>
+  </w:abstractNum>
+  <w:abstractNum w:abstractNumId="27">
     <w:nsid w:val="5461513E"/>
     <w:multiLevelType w:val="hybridMultilevel"/>
     <w:tmpl w:val="1834F77C"/>
@@ -5894,7 +6718,7 @@
       </w:rPr>
     </w:lvl>
   </w:abstractNum>
-  <w:abstractNum w:abstractNumId="26">
+  <w:abstractNum w:abstractNumId="28">
     <w:nsid w:val="55556A84"/>
     <w:multiLevelType w:val="hybridMultilevel"/>
     <w:tmpl w:val="5330D112"/>
@@ -6034,7 +6858,7 @@
       </w:rPr>
     </w:lvl>
   </w:abstractNum>
-  <w:abstractNum w:abstractNumId="27">
+  <w:abstractNum w:abstractNumId="29">
     <w:nsid w:val="56221B15"/>
     <w:multiLevelType w:val="hybridMultilevel"/>
     <w:tmpl w:val="3F88C8AE"/>
@@ -6120,7 +6944,7 @@
       </w:pPr>
     </w:lvl>
   </w:abstractNum>
-  <w:abstractNum w:abstractNumId="28">
+  <w:abstractNum w:abstractNumId="30">
     <w:nsid w:val="58C4204B"/>
     <w:multiLevelType w:val="hybridMultilevel"/>
     <w:tmpl w:val="4F60A430"/>
@@ -6233,7 +7057,7 @@
       </w:rPr>
     </w:lvl>
   </w:abstractNum>
-  <w:abstractNum w:abstractNumId="29">
+  <w:abstractNum w:abstractNumId="31">
     <w:nsid w:val="58C8359B"/>
     <w:multiLevelType w:val="hybridMultilevel"/>
     <w:tmpl w:val="D2CECC9C"/>
@@ -6373,7 +7197,7 @@
       </w:rPr>
     </w:lvl>
   </w:abstractNum>
-  <w:abstractNum w:abstractNumId="30">
+  <w:abstractNum w:abstractNumId="32">
     <w:nsid w:val="5A331098"/>
     <w:multiLevelType w:val="hybridMultilevel"/>
     <w:tmpl w:val="06AC60F6"/>
@@ -6480,7 +7304,7 @@
       </w:pPr>
     </w:lvl>
   </w:abstractNum>
-  <w:abstractNum w:abstractNumId="31">
+  <w:abstractNum w:abstractNumId="33">
     <w:nsid w:val="6273222A"/>
     <w:multiLevelType w:val="multilevel"/>
     <w:tmpl w:val="24CC091C"/>
@@ -6599,7 +7423,7 @@
       </w:pPr>
     </w:lvl>
   </w:abstractNum>
-  <w:abstractNum w:abstractNumId="32">
+  <w:abstractNum w:abstractNumId="34">
     <w:nsid w:val="6DA92EF0"/>
     <w:multiLevelType w:val="hybridMultilevel"/>
     <w:tmpl w:val="AC8E6F5C"/>
@@ -6712,7 +7536,7 @@
       </w:pPr>
     </w:lvl>
   </w:abstractNum>
-  <w:abstractNum w:abstractNumId="33">
+  <w:abstractNum w:abstractNumId="35">
     <w:nsid w:val="6FAF6D2D"/>
     <w:multiLevelType w:val="hybridMultilevel"/>
     <w:tmpl w:val="9E6E6738"/>
@@ -6852,7 +7676,7 @@
       </w:rPr>
     </w:lvl>
   </w:abstractNum>
-  <w:abstractNum w:abstractNumId="34">
+  <w:abstractNum w:abstractNumId="36">
     <w:nsid w:val="76445864"/>
     <w:multiLevelType w:val="hybridMultilevel"/>
     <w:tmpl w:val="924CD230"/>
@@ -6938,7 +7762,7 @@
       </w:pPr>
     </w:lvl>
   </w:abstractNum>
-  <w:abstractNum w:abstractNumId="35">
+  <w:abstractNum w:abstractNumId="37">
     <w:nsid w:val="77DF7839"/>
     <w:multiLevelType w:val="multilevel"/>
     <w:tmpl w:val="24CC091C"/>
@@ -7051,7 +7875,7 @@
       </w:pPr>
     </w:lvl>
   </w:abstractNum>
-  <w:abstractNum w:abstractNumId="36">
+  <w:abstractNum w:abstractNumId="38">
     <w:nsid w:val="7EFC69BE"/>
     <w:multiLevelType w:val="hybridMultilevel"/>
     <w:tmpl w:val="C80E70F8"/>
@@ -7195,40 +8019,40 @@
     <w:abstractNumId w:val="8"/>
   </w:num>
   <w:num w:numId="2">
-    <w:abstractNumId w:val="31"/>
+    <w:abstractNumId w:val="33"/>
   </w:num>
   <w:num w:numId="3">
-    <w:abstractNumId w:val="27"/>
+    <w:abstractNumId w:val="29"/>
   </w:num>
   <w:num w:numId="4">
     <w:abstractNumId w:val="10"/>
   </w:num>
   <w:num w:numId="5">
-    <w:abstractNumId w:val="23"/>
+    <w:abstractNumId w:val="24"/>
   </w:num>
   <w:num w:numId="6">
-    <w:abstractNumId w:val="11"/>
+    <w:abstractNumId w:val="12"/>
   </w:num>
   <w:num w:numId="7">
-    <w:abstractNumId w:val="33"/>
+    <w:abstractNumId w:val="35"/>
   </w:num>
   <w:num w:numId="8">
-    <w:abstractNumId w:val="14"/>
+    <w:abstractNumId w:val="15"/>
   </w:num>
   <w:num w:numId="9">
-    <w:abstractNumId w:val="16"/>
+    <w:abstractNumId w:val="17"/>
   </w:num>
   <w:num w:numId="10">
-    <w:abstractNumId w:val="29"/>
+    <w:abstractNumId w:val="31"/>
   </w:num>
   <w:num w:numId="11">
-    <w:abstractNumId w:val="32"/>
+    <w:abstractNumId w:val="34"/>
   </w:num>
   <w:num w:numId="12">
-    <w:abstractNumId w:val="18"/>
+    <w:abstractNumId w:val="19"/>
   </w:num>
   <w:num w:numId="13">
-    <w:abstractNumId w:val="36"/>
+    <w:abstractNumId w:val="38"/>
   </w:num>
   <w:num w:numId="14">
     <w:abstractNumId w:val="2"/>
@@ -7258,13 +8082,13 @@
     <w:abstractNumId w:val="9"/>
   </w:num>
   <w:num w:numId="23">
-    <w:abstractNumId w:val="19"/>
+    <w:abstractNumId w:val="20"/>
   </w:num>
   <w:num w:numId="24">
-    <w:abstractNumId w:val="24"/>
+    <w:abstractNumId w:val="25"/>
   </w:num>
   <w:num w:numId="25">
-    <w:abstractNumId w:val="35"/>
+    <w:abstractNumId w:val="37"/>
   </w:num>
   <w:num w:numId="26">
     <w:abstractNumId w:val="3"/>
@@ -7279,10 +8103,10 @@
     </w:lvlOverride>
   </w:num>
   <w:num w:numId="28">
-    <w:abstractNumId w:val="21"/>
+    <w:abstractNumId w:val="22"/>
   </w:num>
   <w:num w:numId="29">
-    <w:abstractNumId w:val="26"/>
+    <w:abstractNumId w:val="28"/>
   </w:num>
   <w:num w:numId="30">
     <w:abstractNumId w:val="8"/>
@@ -7291,13 +8115,13 @@
     </w:lvlOverride>
   </w:num>
   <w:num w:numId="31">
-    <w:abstractNumId w:val="17"/>
+    <w:abstractNumId w:val="18"/>
   </w:num>
   <w:num w:numId="32">
-    <w:abstractNumId w:val="15"/>
+    <w:abstractNumId w:val="16"/>
   </w:num>
   <w:num w:numId="33">
-    <w:abstractNumId w:val="30"/>
+    <w:abstractNumId w:val="32"/>
     <w:lvlOverride w:ilvl="0">
       <w:startOverride w:val="1"/>
     </w:lvlOverride>
@@ -7327,25 +8151,31 @@
     </w:lvlOverride>
   </w:num>
   <w:num w:numId="34">
-    <w:abstractNumId w:val="28"/>
+    <w:abstractNumId w:val="30"/>
   </w:num>
   <w:num w:numId="35">
-    <w:abstractNumId w:val="12"/>
+    <w:abstractNumId w:val="13"/>
   </w:num>
   <w:num w:numId="36">
-    <w:abstractNumId w:val="25"/>
+    <w:abstractNumId w:val="27"/>
   </w:num>
   <w:num w:numId="37">
-    <w:abstractNumId w:val="20"/>
+    <w:abstractNumId w:val="21"/>
   </w:num>
   <w:num w:numId="38">
-    <w:abstractNumId w:val="22"/>
+    <w:abstractNumId w:val="23"/>
   </w:num>
   <w:num w:numId="39">
-    <w:abstractNumId w:val="13"/>
+    <w:abstractNumId w:val="14"/>
   </w:num>
   <w:num w:numId="40">
-    <w:abstractNumId w:val="34"/>
+    <w:abstractNumId w:val="36"/>
+  </w:num>
+  <w:num w:numId="41">
+    <w:abstractNumId w:val="11"/>
+  </w:num>
+  <w:num w:numId="42">
+    <w:abstractNumId w:val="26"/>
   </w:num>
   <w:numIdMacAtCleanup w:val="13"/>
 </w:numbering>
@@ -10365,7 +11195,7 @@
 </file>
 
 <file path=customXml/itemProps1.xml><?xml version="1.0" encoding="utf-8"?>
-<ds:datastoreItem xmlns:ds="http://schemas.openxmlformats.org/officeDocument/2006/customXml" ds:itemID="{0C03ED28-A4A3-4E7C-93D6-C0B96CBF22C7}">
+<ds:datastoreItem xmlns:ds="http://schemas.openxmlformats.org/officeDocument/2006/customXml" ds:itemID="{0AE7956B-7DEF-4A1C-8AF0-9BF5545533F3}">
   <ds:schemaRefs>
     <ds:schemaRef ds:uri="http://schemas.openxmlformats.org/officeDocument/2006/bibliography"/>
   </ds:schemaRefs>

</xml_diff>

<commit_message>
Corrected HTML Content seed data that was tied incorrectly to Block's instead of BlockInstances.  Also updated the dev handbook to make first time setup a little clearer.
</commit_message>
<xml_diff>
--- a/Documentation/DeveloperHandbook.docx
+++ b/Documentation/DeveloperHandbook.docx
@@ -58,72 +58,83 @@
           <w:sz w:val="96"/>
           <w:szCs w:val="96"/>
         </w:rPr>
-        <w:t xml:space="preserve"> * Rock ChMS</w:t>
-      </w:r>
-    </w:p>
-    <w:p>
-      <w:pPr>
-        <w:pStyle w:val="Title"/>
-        <w:spacing w:before="0"/>
-        <w:jc w:val="left"/>
+        <w:t xml:space="preserve"> * Rock </w:t>
+      </w:r>
+      <w:proofErr w:type="spellStart"/>
+      <w:r>
         <w:rPr>
           <w:rFonts w:ascii="Courier New" w:hAnsi="Courier New" w:cs="Courier New"/>
           <w:color w:val="939495"/>
           <w:sz w:val="96"/>
           <w:szCs w:val="96"/>
         </w:rPr>
-      </w:pPr>
-      <w:r>
+        <w:t>ChMS</w:t>
+      </w:r>
+      <w:proofErr w:type="spellEnd"/>
+    </w:p>
+    <w:p>
+      <w:pPr>
+        <w:pStyle w:val="Title"/>
+        <w:spacing w:before="0"/>
+        <w:jc w:val="left"/>
         <w:rPr>
           <w:rFonts w:ascii="Courier New" w:hAnsi="Courier New" w:cs="Courier New"/>
           <w:color w:val="939495"/>
           <w:sz w:val="96"/>
           <w:szCs w:val="96"/>
         </w:rPr>
-        <w:t xml:space="preserve"> * Developer</w:t>
-      </w:r>
-    </w:p>
-    <w:p>
-      <w:pPr>
-        <w:pStyle w:val="Title"/>
-        <w:spacing w:before="0"/>
-        <w:jc w:val="left"/>
+      </w:pPr>
+      <w:r>
         <w:rPr>
           <w:rFonts w:ascii="Courier New" w:hAnsi="Courier New" w:cs="Courier New"/>
           <w:color w:val="939495"/>
           <w:sz w:val="96"/>
           <w:szCs w:val="96"/>
         </w:rPr>
-      </w:pPr>
-      <w:r>
+        <w:t xml:space="preserve"> * Developer</w:t>
+      </w:r>
+    </w:p>
+    <w:p>
+      <w:pPr>
+        <w:pStyle w:val="Title"/>
+        <w:spacing w:before="0"/>
+        <w:jc w:val="left"/>
         <w:rPr>
           <w:rFonts w:ascii="Courier New" w:hAnsi="Courier New" w:cs="Courier New"/>
           <w:color w:val="939495"/>
           <w:sz w:val="96"/>
           <w:szCs w:val="96"/>
         </w:rPr>
-        <w:t xml:space="preserve"> * Handbook </w:t>
-      </w:r>
-    </w:p>
-    <w:p>
-      <w:pPr>
-        <w:pStyle w:val="Title"/>
-        <w:spacing w:before="0"/>
-        <w:jc w:val="left"/>
+      </w:pPr>
+      <w:r>
         <w:rPr>
           <w:rFonts w:ascii="Courier New" w:hAnsi="Courier New" w:cs="Courier New"/>
           <w:color w:val="939495"/>
           <w:sz w:val="96"/>
           <w:szCs w:val="96"/>
         </w:rPr>
-      </w:pPr>
-      <w:r>
+        <w:t xml:space="preserve"> * Handbook </w:t>
+      </w:r>
+    </w:p>
+    <w:p>
+      <w:pPr>
+        <w:pStyle w:val="Title"/>
+        <w:spacing w:before="0"/>
+        <w:jc w:val="left"/>
         <w:rPr>
           <w:rFonts w:ascii="Courier New" w:hAnsi="Courier New" w:cs="Courier New"/>
           <w:color w:val="939495"/>
           <w:sz w:val="96"/>
           <w:szCs w:val="96"/>
         </w:rPr>
+      </w:pPr>
+      <w:r>
+        <w:rPr>
+          <w:rFonts w:ascii="Courier New" w:hAnsi="Courier New" w:cs="Courier New"/>
+          <w:color w:val="939495"/>
+          <w:sz w:val="96"/>
+          <w:szCs w:val="96"/>
+        </w:rPr>
         <w:t xml:space="preserve"> */ </w:t>
       </w:r>
     </w:p>
@@ -186,7 +197,7 @@
           <w:noProof/>
           <w:color w:val="939495"/>
         </w:rPr>
-        <w:t>28</w:t>
+        <w:t>32</w:t>
       </w:r>
       <w:r>
         <w:rPr>
@@ -240,7 +251,7 @@
           <w:noProof/>
           <w:color w:val="939495"/>
         </w:rPr>
-        <w:t>4/28/2012</w:t>
+        <w:t>5/10/2012</w:t>
       </w:r>
       <w:r>
         <w:rPr>
@@ -248,6 +259,8 @@
         </w:rPr>
         <w:fldChar w:fldCharType="end"/>
       </w:r>
+      <w:bookmarkStart w:id="0" w:name="_GoBack"/>
+      <w:bookmarkEnd w:id="0"/>
       <w:r>
         <w:rPr>
           <w:noProof/>
@@ -327,7 +340,7 @@
           <w:sz w:val="36"/>
         </w:rPr>
       </w:pPr>
-      <w:bookmarkStart w:id="0" w:name="_Toc323559705"/>
+      <w:bookmarkStart w:id="1" w:name="_Toc323559705"/>
       <w:r>
         <w:rPr>
           <w:rStyle w:val="Style14ptBold"/>
@@ -339,7 +352,7 @@
         <w:lastRenderedPageBreak/>
         <w:t>Table of Contents</w:t>
       </w:r>
-      <w:bookmarkEnd w:id="0"/>
+      <w:bookmarkEnd w:id="1"/>
     </w:p>
     <w:p>
       <w:pPr>
@@ -1574,7 +1587,7 @@
           <w:sz w:val="36"/>
         </w:rPr>
       </w:pPr>
-      <w:bookmarkStart w:id="1" w:name="_Toc323559706"/>
+      <w:bookmarkStart w:id="2" w:name="_Toc323559706"/>
       <w:r>
         <w:rPr>
           <w:rStyle w:val="Style14ptBold"/>
@@ -1586,7 +1599,7 @@
         <w:lastRenderedPageBreak/>
         <w:t>Keeping Developers Happy</w:t>
       </w:r>
-      <w:bookmarkEnd w:id="1"/>
+      <w:bookmarkEnd w:id="2"/>
     </w:p>
     <w:p/>
     <w:p>
@@ -1614,40 +1627,63 @@
       <w:pPr>
         <w:pStyle w:val="Heading1"/>
       </w:pPr>
-      <w:bookmarkStart w:id="2" w:name="_Toc323559707"/>
+      <w:bookmarkStart w:id="3" w:name="_Toc323559707"/>
       <w:r>
         <w:lastRenderedPageBreak/>
         <w:t>Setting Up Your Development Environment</w:t>
-      </w:r>
-      <w:bookmarkEnd w:id="2"/>
-    </w:p>
-    <w:p>
-      <w:pPr>
-        <w:pStyle w:val="Heading2"/>
-      </w:pPr>
-      <w:bookmarkStart w:id="3" w:name="_Toc323559708"/>
-      <w:r>
-        <w:t>Getting Git</w:t>
       </w:r>
       <w:bookmarkEnd w:id="3"/>
     </w:p>
     <w:p>
+      <w:pPr>
+        <w:pStyle w:val="Heading2"/>
+      </w:pPr>
+      <w:bookmarkStart w:id="4" w:name="_Toc323559708"/>
+      <w:r>
+        <w:t>Getting Git</w:t>
+      </w:r>
+      <w:bookmarkEnd w:id="4"/>
+    </w:p>
+    <w:p>
       <w:hyperlink r:id="rId10" w:history="1">
+        <w:proofErr w:type="spellStart"/>
         <w:r>
           <w:rPr>
             <w:rStyle w:val="Hyperlink"/>
           </w:rPr>
           <w:t>SmartGit</w:t>
         </w:r>
+        <w:proofErr w:type="spellEnd"/>
       </w:hyperlink>
       <w:r>
-        <w:t xml:space="preserve"> is a Git client for Windows, Mac OS X and Linux. It provides a GUI to the Git command-line interface.</w:t>
+        <w:t xml:space="preserve"> is a </w:t>
+      </w:r>
+      <w:proofErr w:type="spellStart"/>
+      <w:r>
+        <w:t>Git</w:t>
+      </w:r>
+      <w:proofErr w:type="spellEnd"/>
+      <w:r>
+        <w:t xml:space="preserve"> client for Windows, Mac OS X and Linux. It provides a GUI to the </w:t>
+      </w:r>
+      <w:proofErr w:type="spellStart"/>
+      <w:r>
+        <w:t>Git</w:t>
+      </w:r>
+      <w:proofErr w:type="spellEnd"/>
+      <w:r>
+        <w:t xml:space="preserve"> command-line interface.</w:t>
       </w:r>
       <w:r>
         <w:t xml:space="preserve"> We recommend </w:t>
       </w:r>
-      <w:r>
-        <w:t xml:space="preserve">SmartGit </w:t>
+      <w:proofErr w:type="spellStart"/>
+      <w:r>
+        <w:t>SmartGit</w:t>
+      </w:r>
+      <w:proofErr w:type="spellEnd"/>
+      <w:r>
+        <w:t xml:space="preserve"> </w:t>
       </w:r>
       <w:r>
         <w:t xml:space="preserve">because it’s free for non-commercial use.  </w:t>
@@ -1665,11 +1701,19 @@
       <w:r>
         <w:t>Download and install “</w:t>
       </w:r>
+      <w:proofErr w:type="spellStart"/>
       <w:r>
         <w:rPr>
           <w:b/>
         </w:rPr>
-        <w:t>Git for Windows</w:t>
+        <w:t>Git</w:t>
+      </w:r>
+      <w:proofErr w:type="spellEnd"/>
+      <w:r>
+        <w:rPr>
+          <w:b/>
+        </w:rPr>
+        <w:t xml:space="preserve"> for Windows</w:t>
       </w:r>
       <w:r>
         <w:t xml:space="preserve">” from here </w:t>
@@ -1724,7 +1768,15 @@
         </w:r>
       </w:hyperlink>
       <w:r>
-        <w:t xml:space="preserve"> and install SmartGit. </w:t>
+        <w:t xml:space="preserve"> and install </w:t>
+      </w:r>
+      <w:proofErr w:type="spellStart"/>
+      <w:r>
+        <w:t>SmartGit</w:t>
+      </w:r>
+      <w:proofErr w:type="spellEnd"/>
+      <w:r>
+        <w:t xml:space="preserve">. </w:t>
       </w:r>
     </w:p>
     <w:p>
@@ -1741,7 +1793,15 @@
         </w:rPr>
       </w:pPr>
       <w:r>
-        <w:t xml:space="preserve">Follow this to install Git </w:t>
+        <w:t xml:space="preserve">Follow this to install </w:t>
+      </w:r>
+      <w:proofErr w:type="spellStart"/>
+      <w:r>
+        <w:t>Git</w:t>
+      </w:r>
+      <w:proofErr w:type="spellEnd"/>
+      <w:r>
+        <w:t xml:space="preserve"> </w:t>
       </w:r>
       <w:hyperlink r:id="rId13" w:history="1">
         <w:r>
@@ -1761,7 +1821,23 @@
         </w:numPr>
       </w:pPr>
       <w:r>
-        <w:t>Run SmartGit to complete SmartGit setup using the defaults except where noted below:</w:t>
+        <w:t xml:space="preserve">Run </w:t>
+      </w:r>
+      <w:proofErr w:type="spellStart"/>
+      <w:r>
+        <w:t>SmartGit</w:t>
+      </w:r>
+      <w:proofErr w:type="spellEnd"/>
+      <w:r>
+        <w:t xml:space="preserve"> to complete </w:t>
+      </w:r>
+      <w:proofErr w:type="spellStart"/>
+      <w:r>
+        <w:t>SmartGit</w:t>
+      </w:r>
+      <w:proofErr w:type="spellEnd"/>
+      <w:r>
+        <w:t xml:space="preserve"> setup using the defaults except where noted below:</w:t>
       </w:r>
     </w:p>
     <w:p>
@@ -1782,7 +1858,15 @@
         <w:t>Type of Usage</w:t>
       </w:r>
       <w:r>
-        <w:t xml:space="preserve"> step you will probably want to select the third option, “Non-Commercial Use Only” as long as you’re only working on the non-commercial Rock-ChMS project.</w:t>
+        <w:t xml:space="preserve"> step you will probably want to select the third option, “Non-Commercial Use Only” as long as you’re only working on the non-commercial Rock-</w:t>
+      </w:r>
+      <w:proofErr w:type="spellStart"/>
+      <w:r>
+        <w:t>ChMS</w:t>
+      </w:r>
+      <w:proofErr w:type="spellEnd"/>
+      <w:r>
+        <w:t xml:space="preserve"> project.</w:t>
       </w:r>
     </w:p>
     <w:p>
@@ -1796,14 +1880,52 @@
       <w:r>
         <w:t xml:space="preserve">For the </w:t>
       </w:r>
+      <w:proofErr w:type="spellStart"/>
       <w:r>
         <w:rPr>
           <w:b/>
         </w:rPr>
-        <w:t>Git &amp; HG Executables step,</w:t>
-      </w:r>
-      <w:r>
-        <w:t xml:space="preserve"> verify that the Git Executable path is filled in with the path to where you installed Git from step 1. </w:t>
+        <w:t>Git</w:t>
+      </w:r>
+      <w:proofErr w:type="spellEnd"/>
+      <w:r>
+        <w:rPr>
+          <w:b/>
+        </w:rPr>
+        <w:t xml:space="preserve"> &amp; HG </w:t>
+      </w:r>
+      <w:proofErr w:type="spellStart"/>
+      <w:r>
+        <w:rPr>
+          <w:b/>
+        </w:rPr>
+        <w:t>Executables</w:t>
+      </w:r>
+      <w:proofErr w:type="spellEnd"/>
+      <w:r>
+        <w:rPr>
+          <w:b/>
+        </w:rPr>
+        <w:t xml:space="preserve"> step,</w:t>
+      </w:r>
+      <w:r>
+        <w:t xml:space="preserve"> verify that the </w:t>
+      </w:r>
+      <w:proofErr w:type="spellStart"/>
+      <w:r>
+        <w:t>Git</w:t>
+      </w:r>
+      <w:proofErr w:type="spellEnd"/>
+      <w:r>
+        <w:t xml:space="preserve"> Executable path is filled in with the path to where you installed </w:t>
+      </w:r>
+      <w:proofErr w:type="spellStart"/>
+      <w:r>
+        <w:t>Git</w:t>
+      </w:r>
+      <w:proofErr w:type="spellEnd"/>
+      <w:r>
+        <w:t xml:space="preserve"> from step 1. </w:t>
       </w:r>
     </w:p>
     <w:p>
@@ -1824,7 +1946,15 @@
         <w:t>User Information</w:t>
       </w:r>
       <w:r>
-        <w:t xml:space="preserve"> step, use your GitHub account name and email.</w:t>
+        <w:t xml:space="preserve"> step, use your </w:t>
+      </w:r>
+      <w:proofErr w:type="spellStart"/>
+      <w:r>
+        <w:t>GitHub</w:t>
+      </w:r>
+      <w:proofErr w:type="spellEnd"/>
+      <w:r>
+        <w:t xml:space="preserve"> account name and email.</w:t>
       </w:r>
     </w:p>
     <w:p>
@@ -1845,7 +1975,15 @@
         <w:t>Hosting Providers</w:t>
       </w:r>
       <w:r>
-        <w:t xml:space="preserve"> step, select GitHub as your main hosting provider.</w:t>
+        <w:t xml:space="preserve"> step, select </w:t>
+      </w:r>
+      <w:proofErr w:type="spellStart"/>
+      <w:r>
+        <w:t>GitHub</w:t>
+      </w:r>
+      <w:proofErr w:type="spellEnd"/>
+      <w:r>
+        <w:t xml:space="preserve"> as your main hosting provider.</w:t>
       </w:r>
     </w:p>
     <w:p>
@@ -1879,18 +2017,26 @@
         </w:numPr>
       </w:pPr>
       <w:r>
-        <w:t>In the Welcome to SmartGit window, if asked “What do you want to do?” just cancel/close that window and proceed to the next section.</w:t>
+        <w:t xml:space="preserve">In the Welcome to </w:t>
+      </w:r>
+      <w:proofErr w:type="spellStart"/>
+      <w:r>
+        <w:t>SmartGit</w:t>
+      </w:r>
+      <w:proofErr w:type="spellEnd"/>
+      <w:r>
+        <w:t xml:space="preserve"> window, if asked “What do you want to do?” just cancel/close that window and proceed to the next section.</w:t>
       </w:r>
     </w:p>
     <w:p>
       <w:pPr>
         <w:pStyle w:val="Heading2"/>
       </w:pPr>
-      <w:bookmarkStart w:id="4" w:name="_Toc323559709"/>
+      <w:bookmarkStart w:id="5" w:name="_Toc323559709"/>
       <w:r>
         <w:t>Getting RockChMS</w:t>
       </w:r>
-      <w:bookmarkEnd w:id="4"/>
+      <w:bookmarkEnd w:id="5"/>
     </w:p>
     <w:p>
       <w:pPr>
@@ -1901,7 +2047,15 @@
         </w:numPr>
       </w:pPr>
       <w:r>
-        <w:t xml:space="preserve">Locate the project’s Git repository by visiting </w:t>
+        <w:t xml:space="preserve">Locate the project’s </w:t>
+      </w:r>
+      <w:proofErr w:type="spellStart"/>
+      <w:r>
+        <w:t>Git</w:t>
+      </w:r>
+      <w:proofErr w:type="spellEnd"/>
+      <w:r>
+        <w:t xml:space="preserve"> repository by visiting </w:t>
       </w:r>
       <w:hyperlink r:id="rId14" w:history="1">
         <w:r>
@@ -1935,7 +2089,33 @@
         </w:r>
       </w:hyperlink>
       <w:r>
-        <w:t>) if you’re on the Rock developer core team you can use your read-write Url or if you’ve forked the Rock-ChMS repo, you can use the read-write Url to your forked repo.</w:t>
+        <w:t xml:space="preserve">) if you’re on the Rock developer core team you can use your read-write </w:t>
+      </w:r>
+      <w:proofErr w:type="spellStart"/>
+      <w:proofErr w:type="gramStart"/>
+      <w:r>
+        <w:t>Url</w:t>
+      </w:r>
+      <w:proofErr w:type="spellEnd"/>
+      <w:proofErr w:type="gramEnd"/>
+      <w:r>
+        <w:t xml:space="preserve"> or if you’ve forked the Rock-</w:t>
+      </w:r>
+      <w:proofErr w:type="spellStart"/>
+      <w:r>
+        <w:t>ChMS</w:t>
+      </w:r>
+      <w:proofErr w:type="spellEnd"/>
+      <w:r>
+        <w:t xml:space="preserve"> repo, you can use the read-write </w:t>
+      </w:r>
+      <w:proofErr w:type="spellStart"/>
+      <w:r>
+        <w:t>Url</w:t>
+      </w:r>
+      <w:proofErr w:type="spellEnd"/>
+      <w:r>
+        <w:t xml:space="preserve"> to your forked repo.</w:t>
       </w:r>
     </w:p>
     <w:p>
@@ -1948,7 +2128,15 @@
       </w:pPr>
       <w:r>
         <w:lastRenderedPageBreak/>
-        <w:t>In SmartGit, go to “Project” » “Clone” (or choose “clone existing repository”) and use the default settings except where noted here:</w:t>
+        <w:t xml:space="preserve">In </w:t>
+      </w:r>
+      <w:proofErr w:type="spellStart"/>
+      <w:r>
+        <w:t>SmartGit</w:t>
+      </w:r>
+      <w:proofErr w:type="spellEnd"/>
+      <w:r>
+        <w:t>, go to “Project” » “Clone” (or choose “clone existing repository”) and use the default settings except where noted here:</w:t>
       </w:r>
     </w:p>
     <w:p>
@@ -1966,8 +2154,16 @@
         <w:rPr>
           <w:b/>
         </w:rPr>
-        <w:t>Repository Url</w:t>
-      </w:r>
+        <w:t xml:space="preserve">Repository </w:t>
+      </w:r>
+      <w:proofErr w:type="spellStart"/>
+      <w:r>
+        <w:rPr>
+          <w:b/>
+        </w:rPr>
+        <w:t>Url</w:t>
+      </w:r>
+      <w:proofErr w:type="spellEnd"/>
       <w:r>
         <w:t xml:space="preserve"> field, enter “</w:t>
       </w:r>
@@ -1976,8 +2172,30 @@
           <w:rPr>
             <w:rStyle w:val="Hyperlink"/>
           </w:rPr>
-          <w:t>https:// github.com/SparkDevNetwork/Rock-ChMS.git</w:t>
+          <w:t>https:// github.com/</w:t>
         </w:r>
+        <w:proofErr w:type="spellStart"/>
+        <w:r>
+          <w:rPr>
+            <w:rStyle w:val="Hyperlink"/>
+          </w:rPr>
+          <w:t>SparkDevNetwork</w:t>
+        </w:r>
+        <w:proofErr w:type="spellEnd"/>
+        <w:r>
+          <w:rPr>
+            <w:rStyle w:val="Hyperlink"/>
+          </w:rPr>
+          <w:t>/Rock-</w:t>
+        </w:r>
+        <w:proofErr w:type="spellStart"/>
+        <w:r>
+          <w:rPr>
+            <w:rStyle w:val="Hyperlink"/>
+          </w:rPr>
+          <w:t>ChMS.git</w:t>
+        </w:r>
+        <w:proofErr w:type="spellEnd"/>
       </w:hyperlink>
       <w:r>
         <w:t>”</w:t>
@@ -2001,7 +2219,15 @@
         <w:t>Local Directory</w:t>
       </w:r>
       <w:r>
-        <w:t xml:space="preserve"> step, locate or create a folder on your computer where you’ll store your Git Working Tree, e.g., C:\projects\Rock-ChMS.</w:t>
+        <w:t xml:space="preserve"> step, locate or create a folder on your computer where you’ll store your </w:t>
+      </w:r>
+      <w:proofErr w:type="spellStart"/>
+      <w:r>
+        <w:t>Git</w:t>
+      </w:r>
+      <w:proofErr w:type="spellEnd"/>
+      <w:r>
+        <w:t xml:space="preserve"> Working Tree, e.g., C:\projects\Rock-ChMS.</w:t>
       </w:r>
     </w:p>
     <w:p>
@@ -2012,7 +2238,15 @@
         <w:t>NOTE</w:t>
       </w:r>
       <w:r>
-        <w:t>: Most of us find it’s best to unselect the “show unchanged files” option (Crtl+1) in SmartGit.</w:t>
+        <w:t xml:space="preserve">: Most of us find it’s best to unselect the “show unchanged files” option (Crtl+1) in </w:t>
+      </w:r>
+      <w:proofErr w:type="spellStart"/>
+      <w:r>
+        <w:t>SmartGit</w:t>
+      </w:r>
+      <w:proofErr w:type="spellEnd"/>
+      <w:r>
+        <w:t>.</w:t>
       </w:r>
     </w:p>
     <w:p/>
@@ -2065,25 +2299,47 @@
       <w:pPr>
         <w:pStyle w:val="Heading2"/>
       </w:pPr>
-      <w:bookmarkStart w:id="5" w:name="_Toc323559710"/>
+      <w:bookmarkStart w:id="6" w:name="_Toc323559710"/>
       <w:r>
         <w:t>Getting Started</w:t>
-      </w:r>
-      <w:bookmarkEnd w:id="5"/>
-    </w:p>
-    <w:p>
-      <w:pPr>
-        <w:pStyle w:val="Heading3"/>
-      </w:pPr>
-      <w:bookmarkStart w:id="6" w:name="_Toc323559711"/>
-      <w:r>
-        <w:t>Database</w:t>
       </w:r>
       <w:bookmarkEnd w:id="6"/>
     </w:p>
     <w:p>
-      <w:r>
-        <w:t xml:space="preserve">You’ll need to create an empty “RockChMS” database on your local system with a default user (owner) of “RockUser”. The first time you run RockWeb, the EF framework will create all the needed tables and data. </w:t>
+      <w:pPr>
+        <w:pStyle w:val="Heading3"/>
+      </w:pPr>
+      <w:bookmarkStart w:id="7" w:name="_Toc323559711"/>
+      <w:r>
+        <w:t>Database</w:t>
+      </w:r>
+      <w:bookmarkEnd w:id="7"/>
+    </w:p>
+    <w:p>
+      <w:r>
+        <w:t>You’ll need to create an empty “</w:t>
+      </w:r>
+      <w:proofErr w:type="spellStart"/>
+      <w:r>
+        <w:t>RockChMS</w:t>
+      </w:r>
+      <w:proofErr w:type="spellEnd"/>
+      <w:r>
+        <w:t>” database on your local system with a default user (owner) of “</w:t>
+      </w:r>
+      <w:proofErr w:type="spellStart"/>
+      <w:r>
+        <w:t>RockUser</w:t>
+      </w:r>
+      <w:proofErr w:type="spellEnd"/>
+      <w:r>
+        <w:t xml:space="preserve">”. </w:t>
+      </w:r>
+      <w:r>
+        <w:t>When you run “Update-Database” (described below)</w:t>
+      </w:r>
+      <w:r>
+        <w:t xml:space="preserve">, the EF framework will create all the needed tables and data. </w:t>
       </w:r>
     </w:p>
     <w:p/>
@@ -2103,16 +2359,37 @@
       <w:pPr>
         <w:pStyle w:val="Heading3"/>
       </w:pPr>
-      <w:bookmarkStart w:id="7" w:name="_Toc323559712"/>
-      <w:r>
-        <w:t>Web Config</w:t>
-      </w:r>
-      <w:bookmarkEnd w:id="7"/>
+      <w:bookmarkStart w:id="8" w:name="_Toc323559712"/>
+      <w:r>
+        <w:t xml:space="preserve">Web </w:t>
+      </w:r>
+      <w:proofErr w:type="spellStart"/>
+      <w:r>
+        <w:t>Config</w:t>
+      </w:r>
+      <w:bookmarkEnd w:id="8"/>
+      <w:proofErr w:type="spellEnd"/>
     </w:p>
     <w:p/>
     <w:p>
       <w:r>
-        <w:t>If it does not exist, create an empty web.connectionString.config file under your RockWeb project. Add with something like:</w:t>
+        <w:t xml:space="preserve">If it does not exist, create an empty </w:t>
+      </w:r>
+      <w:proofErr w:type="spellStart"/>
+      <w:r>
+        <w:t>web.connectionString.config</w:t>
+      </w:r>
+      <w:proofErr w:type="spellEnd"/>
+      <w:r>
+        <w:t xml:space="preserve"> file under your </w:t>
+      </w:r>
+      <w:proofErr w:type="spellStart"/>
+      <w:r>
+        <w:t>RockWeb</w:t>
+      </w:r>
+      <w:proofErr w:type="spellEnd"/>
+      <w:r>
+        <w:t xml:space="preserve"> project. Add with something like:</w:t>
       </w:r>
     </w:p>
     <w:p/>
@@ -2122,7 +2399,7 @@
           <v:shape id="_x0000_i1025" type="#_x0000_t75" style="width:468pt;height:55.05pt" o:ole="">
             <v:imagedata r:id="rId18" o:title=""/>
           </v:shape>
-          <o:OLEObject Type="Embed" ProgID="Word.OpenDocumentText.12" ShapeID="_x0000_i1025" DrawAspect="Content" ObjectID="_1397301646" r:id="rId19"/>
+          <o:OLEObject Type="Embed" ProgID="Word.OpenDocumentText.12" ShapeID="_x0000_i1025" DrawAspect="Content" ObjectID="_1398162219" r:id="rId19"/>
         </w:object>
       </w:r>
     </w:p>
@@ -2136,11 +2413,11 @@
       <w:pPr>
         <w:pStyle w:val="Heading3"/>
       </w:pPr>
-      <w:bookmarkStart w:id="8" w:name="_Toc323559713"/>
+      <w:bookmarkStart w:id="9" w:name="_Toc323559713"/>
       <w:r>
         <w:t>First Time – Creating and Seeding the Database</w:t>
       </w:r>
-      <w:bookmarkEnd w:id="8"/>
+      <w:bookmarkEnd w:id="9"/>
     </w:p>
     <w:p>
       <w:r>
@@ -2150,7 +2427,19 @@
         <w:rPr>
           <w:i/>
         </w:rPr>
-        <w:t>Make sure you’re Default project is set to Rock as shown above in this screenshot.</w:t>
+        <w:t xml:space="preserve">Make sure you’re Default project is set to Rock as shown </w:t>
+      </w:r>
+      <w:r>
+        <w:rPr>
+          <w:i/>
+        </w:rPr>
+        <w:t>here</w:t>
+      </w:r>
+      <w:r>
+        <w:rPr>
+          <w:i/>
+        </w:rPr>
+        <w:t xml:space="preserve"> in this screenshot.</w:t>
       </w:r>
     </w:p>
     <w:p/>
@@ -2205,15 +2494,23 @@
         <w:t xml:space="preserve">Once you do this, </w:t>
       </w:r>
       <w:r>
-        <w:t>your RockChMS database should have all the required tables and initial seed data required to be able to run Rock as the Administrator user.</w:t>
-      </w:r>
-      <w:r>
-        <w:t xml:space="preserve"> (TBD – Need to explain how to login as the Administrator).</w:t>
-      </w:r>
-      <w:bookmarkStart w:id="9" w:name="_GoBack"/>
-      <w:bookmarkEnd w:id="9"/>
+        <w:t xml:space="preserve">your </w:t>
+      </w:r>
+      <w:proofErr w:type="spellStart"/>
+      <w:r>
+        <w:t>RockChMS</w:t>
+      </w:r>
+      <w:proofErr w:type="spellEnd"/>
+      <w:r>
+        <w:t xml:space="preserve"> database should have all the required tables and initial seed data required to be able to run Rock as the Administrator user.</w:t>
+      </w:r>
     </w:p>
     <w:p/>
+    <w:p>
+      <w:r>
+        <w:t>Press F5 to launch Rock in Debug mode and then login to rock using the default administrator login (Admin) and password (Admin).</w:t>
+      </w:r>
+    </w:p>
     <w:p>
       <w:pPr>
         <w:pStyle w:val="Heading1"/>
@@ -2708,7 +3005,7 @@
               </wp:anchor>
             </w:drawing>
           </mc:Choice>
-          <mc:Fallback xmlns="">
+          <mc:Fallback>
             <w:pict>
               <v:shapetype id="_x0000_t202" coordsize="21600,21600" o:spt="202" path="m,l,21600r21600,l21600,xe">
                 <v:stroke joinstyle="miter"/>
@@ -2879,7 +3176,7 @@
               </wp:anchor>
             </w:drawing>
           </mc:Choice>
-          <mc:Fallback xmlns="">
+          <mc:Fallback>
             <w:pict>
               <v:shape id="Text Box 40" o:spid="_x0000_s1027" type="#_x0000_t202" style="position:absolute;margin-left:24.45pt;margin-top:30.95pt;width:110.1pt;height:59.25pt;z-index:251676672;visibility:visible;mso-wrap-style:square;mso-width-percent:0;mso-height-percent:0;mso-wrap-distance-left:9pt;mso-wrap-distance-top:0;mso-wrap-distance-right:9pt;mso-wrap-distance-bottom:0;mso-position-horizontal:absolute;mso-position-horizontal-relative:text;mso-position-vertical:absolute;mso-position-vertical-relative:text;mso-width-percent:0;mso-height-percent:0;mso-width-relative:margin;mso-height-relative:margin;v-text-anchor:top" o:gfxdata="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" filled="f" stroked="f" strokeweight=".5pt">
                 <v:textbox>
@@ -3013,7 +3310,7 @@
               </wp:anchor>
             </w:drawing>
           </mc:Choice>
-          <mc:Fallback xmlns="">
+          <mc:Fallback>
             <w:pict>
               <v:shape id="Text Box 39" o:spid="_x0000_s1028" type="#_x0000_t202" style="position:absolute;margin-left:311.1pt;margin-top:221.35pt;width:98.45pt;height:50.8pt;z-index:251674624;visibility:visible;mso-wrap-style:square;mso-width-percent:0;mso-height-percent:0;mso-wrap-distance-left:9pt;mso-wrap-distance-top:0;mso-wrap-distance-right:9pt;mso-wrap-distance-bottom:0;mso-position-horizontal:absolute;mso-position-horizontal-relative:text;mso-position-vertical:absolute;mso-position-vertical-relative:text;mso-width-percent:0;mso-height-percent:0;mso-width-relative:margin;mso-height-relative:margin;v-text-anchor:top" o:gfxdata="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" filled="f" stroked="f" strokeweight=".5pt">
                 <v:textbox>
@@ -3416,7 +3713,7 @@
               </wp:anchor>
             </w:drawing>
           </mc:Choice>
-          <mc:Fallback xmlns="">
+          <mc:Fallback>
             <w:pict>
               <v:shape id="Text Box 30" o:spid="_x0000_s1029" type="#_x0000_t202" style="position:absolute;margin-left:171.95pt;margin-top:-.2pt;width:114.35pt;height:38.1pt;z-index:251672576;visibility:visible;mso-wrap-style:square;mso-width-percent:0;mso-height-percent:0;mso-wrap-distance-left:9pt;mso-wrap-distance-top:0;mso-wrap-distance-right:9pt;mso-wrap-distance-bottom:0;mso-position-horizontal:absolute;mso-position-horizontal-relative:text;mso-position-vertical:absolute;mso-position-vertical-relative:text;mso-width-percent:0;mso-height-percent:0;mso-width-relative:margin;mso-height-relative:margin;v-text-anchor:top" o:gfxdata="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" filled="f" stroked="f" strokeweight=".5pt">
                 <v:textbox>
@@ -3603,7 +3900,15 @@
               <w:t>Documentation</w:t>
             </w:r>
             <w:r>
-              <w:t xml:space="preserve"> folder, the Developer Reference is not only good for you, it is required reading.  Seriously though – it is the best way to get ramped up developing proper in Rock ChMS.</w:t>
+              <w:t xml:space="preserve"> folder, the Developer Reference is not only good for you, it is required reading.  Seriously though – it is the best way to get ramped up developing proper in Rock </w:t>
+            </w:r>
+            <w:proofErr w:type="spellStart"/>
+            <w:r>
+              <w:t>ChMS</w:t>
+            </w:r>
+            <w:proofErr w:type="spellEnd"/>
+            <w:r>
+              <w:t>.</w:t>
             </w:r>
           </w:p>
           <w:p/>
@@ -3622,7 +3927,15 @@
     </w:p>
     <w:p>
       <w:r>
-        <w:t>This is found in your Documentation folder’s SandCastle\index.html</w:t>
+        <w:t xml:space="preserve">This is found in your Documentation folder’s </w:t>
+      </w:r>
+      <w:proofErr w:type="spellStart"/>
+      <w:r>
+        <w:t>SandCastle</w:t>
+      </w:r>
+      <w:proofErr w:type="spellEnd"/>
+      <w:r>
+        <w:t>\index.html</w:t>
       </w:r>
     </w:p>
     <w:p>
@@ -3681,7 +3994,15 @@
     <w:p/>
     <w:p>
       <w:r>
-        <w:t>Here are the best ways to communicate with the team and the Rock ChMS developer community.</w:t>
+        <w:t xml:space="preserve">Here are the best ways to communicate with the team and the Rock </w:t>
+      </w:r>
+      <w:proofErr w:type="spellStart"/>
+      <w:r>
+        <w:t>ChMS</w:t>
+      </w:r>
+      <w:proofErr w:type="spellEnd"/>
+      <w:r>
+        <w:t xml:space="preserve"> developer community.</w:t>
       </w:r>
     </w:p>
     <w:p/>
@@ -3888,11 +4209,16 @@
             <w:r>
               <w:t>#</w:t>
             </w:r>
+            <w:proofErr w:type="spellStart"/>
             <w:r>
               <w:t>Rock</w:t>
             </w:r>
             <w:r>
-              <w:t>ChMS  irc://chat.freenode.net/#</w:t>
+              <w:t>ChMS</w:t>
+            </w:r>
+            <w:proofErr w:type="spellEnd"/>
+            <w:r>
+              <w:t xml:space="preserve">  irc://chat.freenode.net/#</w:t>
             </w:r>
             <w:r>
               <w:t>Rock</w:t>
@@ -3992,12 +4318,14 @@
                   <w:t>@Rock</w:t>
                 </w:r>
               </w:hyperlink>
+              <w:proofErr w:type="spellStart"/>
               <w:r>
                 <w:rPr>
                   <w:rStyle w:val="Hyperlink"/>
                 </w:rPr>
                 <w:t>ChMS</w:t>
               </w:r>
+              <w:proofErr w:type="spellEnd"/>
             </w:hyperlink>
           </w:p>
           <w:p>
@@ -4011,8 +4339,16 @@
                 <w:rPr>
                   <w:rStyle w:val="Hyperlink"/>
                 </w:rPr>
-                <w:t>@SparkDevNetwork</w:t>
+                <w:t>@</w:t>
               </w:r>
+              <w:proofErr w:type="spellStart"/>
+              <w:r>
+                <w:rPr>
+                  <w:rStyle w:val="Hyperlink"/>
+                </w:rPr>
+                <w:t>SparkDevNetwork</w:t>
+              </w:r>
+              <w:proofErr w:type="spellEnd"/>
             </w:hyperlink>
           </w:p>
           <w:p>
@@ -4021,8 +4357,16 @@
                 <w:rPr>
                   <w:rStyle w:val="Hyperlink"/>
                 </w:rPr>
-                <w:t>@RefreshCache</w:t>
+                <w:t>@</w:t>
               </w:r>
+              <w:proofErr w:type="spellStart"/>
+              <w:r>
+                <w:rPr>
+                  <w:rStyle w:val="Hyperlink"/>
+                </w:rPr>
+                <w:t>RefreshCache</w:t>
+              </w:r>
+              <w:proofErr w:type="spellEnd"/>
             </w:hyperlink>
           </w:p>
         </w:tc>
@@ -4478,7 +4822,7 @@
         <w:noProof/>
         <w:szCs w:val="24"/>
       </w:rPr>
-      <w:t>6</w:t>
+      <w:t>9</w:t>
     </w:r>
     <w:r>
       <w:rPr>
@@ -4520,7 +4864,7 @@
             </wp:inline>
           </w:drawing>
         </mc:Choice>
-        <mc:Fallback xmlns="">
+        <mc:Fallback>
           <w:pict>
             <v:group id="Canvas 14" o:spid="_x0000_s1026" editas="canvas" style="width:6in;height:14.4pt;mso-position-horizontal-relative:char;mso-position-vertical-relative:line" coordsize="54864,1828" o:gfxdata="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">
               <v:shapetype id="_x0000_t75" coordsize="21600,21600" o:spt="75" o:preferrelative="t" path="m@4@5l@4@11@9@11@9@5xe" filled="f" stroked="f">
@@ -4585,17 +4929,17 @@
         <v:path o:extrusionok="f" gradientshapeok="t" o:connecttype="rect"/>
         <o:lock v:ext="edit" aspectratio="t"/>
       </v:shapetype>
-      <v:shape id="_x0000_i1047" type="#_x0000_t75" style="width:3in;height:3in" o:bullet="t"/>
+      <v:shape id="_x0000_i1029" type="#_x0000_t75" style="width:3in;height:3in" o:bullet="t"/>
     </w:pict>
   </w:numPicBullet>
   <w:numPicBullet w:numPicBulletId="1">
     <w:pict>
-      <v:shape id="_x0000_i1048" type="#_x0000_t75" style="width:3in;height:3in" o:bullet="t"/>
+      <v:shape id="_x0000_i1030" type="#_x0000_t75" style="width:3in;height:3in" o:bullet="t"/>
     </w:pict>
   </w:numPicBullet>
   <w:numPicBullet w:numPicBulletId="2">
     <w:pict>
-      <v:shape id="_x0000_i1049" type="#_x0000_t75" style="width:3in;height:3in" o:bullet="t"/>
+      <v:shape id="_x0000_i1031" type="#_x0000_t75" style="width:3in;height:3in" o:bullet="t"/>
     </w:pict>
   </w:numPicBullet>
   <w:abstractNum w:abstractNumId="0">
@@ -12644,27 +12988,27 @@
     </dgm:pt>
   </dgm:ptLst>
   <dgm:cxnLst>
-    <dgm:cxn modelId="{607911C1-1CA3-400E-A41C-852571D99BF7}" type="presOf" srcId="{EFB54585-7525-420F-A133-A930D159B350}" destId="{21809202-9C4B-49EF-938F-C38475AFC1A5}" srcOrd="1" destOrd="0" presId="urn:microsoft.com/office/officeart/2005/8/layout/venn1"/>
-    <dgm:cxn modelId="{D34DD7DF-EA0D-4452-92E1-E0847B81E983}" type="presOf" srcId="{6880B313-355F-44E6-94A7-797CEA61F157}" destId="{8E4DFE35-457B-42C2-B57A-9406957CC36D}" srcOrd="1" destOrd="0" presId="urn:microsoft.com/office/officeart/2005/8/layout/venn1"/>
-    <dgm:cxn modelId="{3BBF5F7E-E2A4-472E-80E2-D3E4F043AE2A}" type="presOf" srcId="{B7BF5F9A-74C3-4F4F-A2C4-AC31D46EECF2}" destId="{16661BD1-81D5-4BF8-9133-80CDE86F19F3}" srcOrd="0" destOrd="0" presId="urn:microsoft.com/office/officeart/2005/8/layout/venn1"/>
+    <dgm:cxn modelId="{FB80C055-21AB-484D-9FD0-887C41A7FFF6}" type="presOf" srcId="{EFB54585-7525-420F-A133-A930D159B350}" destId="{21809202-9C4B-49EF-938F-C38475AFC1A5}" srcOrd="1" destOrd="0" presId="urn:microsoft.com/office/officeart/2005/8/layout/venn1"/>
+    <dgm:cxn modelId="{08D1FE30-4891-41AC-95B8-2ADF60F71CDA}" type="presOf" srcId="{B7BF5F9A-74C3-4F4F-A2C4-AC31D46EECF2}" destId="{8EAA8871-998F-4C49-B78F-C9B22B0DB0CB}" srcOrd="1" destOrd="0" presId="urn:microsoft.com/office/officeart/2005/8/layout/venn1"/>
+    <dgm:cxn modelId="{4829E56F-7BFC-4890-8005-0B90B0AED0E3}" type="presOf" srcId="{EFB54585-7525-420F-A133-A930D159B350}" destId="{66966FFD-4053-41B2-AE30-F12AA6FA9DA3}" srcOrd="0" destOrd="0" presId="urn:microsoft.com/office/officeart/2005/8/layout/venn1"/>
     <dgm:cxn modelId="{12EA2751-042B-4F86-9FC4-6104346993CF}" srcId="{FD572A63-1665-44C2-B358-AB166DCAC0D5}" destId="{6880B313-355F-44E6-94A7-797CEA61F157}" srcOrd="2" destOrd="0" parTransId="{FFFAA448-C12E-4573-9901-E64DDF4B39A2}" sibTransId="{E1FAC60A-3D5F-4D0A-B4C6-74CD9BDB9DFF}"/>
     <dgm:cxn modelId="{DB7CFABB-3554-4749-8311-1F17B0072AB2}" srcId="{FD572A63-1665-44C2-B358-AB166DCAC0D5}" destId="{B7BF5F9A-74C3-4F4F-A2C4-AC31D46EECF2}" srcOrd="0" destOrd="0" parTransId="{0CDC9136-722B-4002-B062-DF9A2D150006}" sibTransId="{3ACF3C6A-7732-42F0-B16E-8F71AB32D384}"/>
     <dgm:cxn modelId="{7698E453-C9E3-4EFD-B604-C4F79F09B07C}" srcId="{FD572A63-1665-44C2-B358-AB166DCAC0D5}" destId="{EFB54585-7525-420F-A133-A930D159B350}" srcOrd="1" destOrd="0" parTransId="{92200A41-F06B-425C-920C-2B4CEE5AEC47}" sibTransId="{7900B778-77EF-41E5-8247-10D9A5CEBD3F}"/>
-    <dgm:cxn modelId="{E7EEE6AF-D8F5-4563-9695-8BB71B93B424}" type="presOf" srcId="{C997AB04-B055-4E8F-9A66-FE4E6905CCB3}" destId="{EFDDBF16-A592-4A60-A8E0-93CA0D6C090E}" srcOrd="1" destOrd="0" presId="urn:microsoft.com/office/officeart/2005/8/layout/venn1"/>
-    <dgm:cxn modelId="{14C40719-61B0-442B-934A-4142C5CEBCE8}" type="presOf" srcId="{6880B313-355F-44E6-94A7-797CEA61F157}" destId="{318072EE-BDE4-44BF-9274-095EB8F5BC03}" srcOrd="0" destOrd="0" presId="urn:microsoft.com/office/officeart/2005/8/layout/venn1"/>
-    <dgm:cxn modelId="{9FAF7266-09F0-4A28-9739-FCFFFC2E08E9}" type="presOf" srcId="{EFB54585-7525-420F-A133-A930D159B350}" destId="{66966FFD-4053-41B2-AE30-F12AA6FA9DA3}" srcOrd="0" destOrd="0" presId="urn:microsoft.com/office/officeart/2005/8/layout/venn1"/>
-    <dgm:cxn modelId="{1A6075E1-A4F3-4653-BCBF-DF0F04E2199E}" type="presOf" srcId="{C997AB04-B055-4E8F-9A66-FE4E6905CCB3}" destId="{1A9083D7-B0B6-498C-A51E-264F003A5290}" srcOrd="0" destOrd="0" presId="urn:microsoft.com/office/officeart/2005/8/layout/venn1"/>
-    <dgm:cxn modelId="{F3BC4378-D1EE-4A04-AA7C-FF73DD24F1C3}" type="presOf" srcId="{B7BF5F9A-74C3-4F4F-A2C4-AC31D46EECF2}" destId="{8EAA8871-998F-4C49-B78F-C9B22B0DB0CB}" srcOrd="1" destOrd="0" presId="urn:microsoft.com/office/officeart/2005/8/layout/venn1"/>
-    <dgm:cxn modelId="{F9D5D15E-3694-4F5D-8F09-A849B147F701}" type="presOf" srcId="{FD572A63-1665-44C2-B358-AB166DCAC0D5}" destId="{4984A533-C077-4AD8-A07A-D52A0872B9F4}" srcOrd="0" destOrd="0" presId="urn:microsoft.com/office/officeart/2005/8/layout/venn1"/>
+    <dgm:cxn modelId="{98F6EBA8-F937-4650-BE19-BB9F72BA472C}" type="presOf" srcId="{6880B313-355F-44E6-94A7-797CEA61F157}" destId="{318072EE-BDE4-44BF-9274-095EB8F5BC03}" srcOrd="0" destOrd="0" presId="urn:microsoft.com/office/officeart/2005/8/layout/venn1"/>
+    <dgm:cxn modelId="{90A62C83-A7D9-4629-A728-9C1F58464429}" type="presOf" srcId="{B7BF5F9A-74C3-4F4F-A2C4-AC31D46EECF2}" destId="{16661BD1-81D5-4BF8-9133-80CDE86F19F3}" srcOrd="0" destOrd="0" presId="urn:microsoft.com/office/officeart/2005/8/layout/venn1"/>
+    <dgm:cxn modelId="{47E348B2-E962-49C6-AB15-EC66E5FDAF45}" type="presOf" srcId="{C997AB04-B055-4E8F-9A66-FE4E6905CCB3}" destId="{EFDDBF16-A592-4A60-A8E0-93CA0D6C090E}" srcOrd="1" destOrd="0" presId="urn:microsoft.com/office/officeart/2005/8/layout/venn1"/>
+    <dgm:cxn modelId="{1C373791-41EC-4C7C-B2AB-159A7C0D5643}" type="presOf" srcId="{C997AB04-B055-4E8F-9A66-FE4E6905CCB3}" destId="{1A9083D7-B0B6-498C-A51E-264F003A5290}" srcOrd="0" destOrd="0" presId="urn:microsoft.com/office/officeart/2005/8/layout/venn1"/>
+    <dgm:cxn modelId="{15D8F503-6459-4E5A-9F48-FD798262AA6C}" type="presOf" srcId="{6880B313-355F-44E6-94A7-797CEA61F157}" destId="{8E4DFE35-457B-42C2-B57A-9406957CC36D}" srcOrd="1" destOrd="0" presId="urn:microsoft.com/office/officeart/2005/8/layout/venn1"/>
     <dgm:cxn modelId="{7577424B-80A8-4855-BF4E-8C289EE80B66}" srcId="{FD572A63-1665-44C2-B358-AB166DCAC0D5}" destId="{C997AB04-B055-4E8F-9A66-FE4E6905CCB3}" srcOrd="3" destOrd="0" parTransId="{3E4A8E23-F518-4264-AC54-461D491A9FDC}" sibTransId="{2FC67381-E2B1-4AD1-9C7E-0668376E6B2F}"/>
-    <dgm:cxn modelId="{D13137F3-6396-4E25-9152-5F7CDD980C55}" type="presParOf" srcId="{4984A533-C077-4AD8-A07A-D52A0872B9F4}" destId="{16661BD1-81D5-4BF8-9133-80CDE86F19F3}" srcOrd="0" destOrd="0" presId="urn:microsoft.com/office/officeart/2005/8/layout/venn1"/>
-    <dgm:cxn modelId="{99DB4BFE-F575-4D69-B0CB-51CFAC435F9B}" type="presParOf" srcId="{4984A533-C077-4AD8-A07A-D52A0872B9F4}" destId="{8EAA8871-998F-4C49-B78F-C9B22B0DB0CB}" srcOrd="1" destOrd="0" presId="urn:microsoft.com/office/officeart/2005/8/layout/venn1"/>
-    <dgm:cxn modelId="{61322070-E26C-437E-B262-F26547BFB709}" type="presParOf" srcId="{4984A533-C077-4AD8-A07A-D52A0872B9F4}" destId="{66966FFD-4053-41B2-AE30-F12AA6FA9DA3}" srcOrd="2" destOrd="0" presId="urn:microsoft.com/office/officeart/2005/8/layout/venn1"/>
-    <dgm:cxn modelId="{3191E4DC-E95B-469D-9903-5BF8AFAD4F82}" type="presParOf" srcId="{4984A533-C077-4AD8-A07A-D52A0872B9F4}" destId="{21809202-9C4B-49EF-938F-C38475AFC1A5}" srcOrd="3" destOrd="0" presId="urn:microsoft.com/office/officeart/2005/8/layout/venn1"/>
-    <dgm:cxn modelId="{EC537886-07DB-430F-9EAB-07250813EA35}" type="presParOf" srcId="{4984A533-C077-4AD8-A07A-D52A0872B9F4}" destId="{318072EE-BDE4-44BF-9274-095EB8F5BC03}" srcOrd="4" destOrd="0" presId="urn:microsoft.com/office/officeart/2005/8/layout/venn1"/>
-    <dgm:cxn modelId="{9166EEF1-6558-42EE-A0F2-921AAB5D6EBE}" type="presParOf" srcId="{4984A533-C077-4AD8-A07A-D52A0872B9F4}" destId="{8E4DFE35-457B-42C2-B57A-9406957CC36D}" srcOrd="5" destOrd="0" presId="urn:microsoft.com/office/officeart/2005/8/layout/venn1"/>
-    <dgm:cxn modelId="{6E65E883-15ED-4188-8362-B2CED3B5554D}" type="presParOf" srcId="{4984A533-C077-4AD8-A07A-D52A0872B9F4}" destId="{1A9083D7-B0B6-498C-A51E-264F003A5290}" srcOrd="6" destOrd="0" presId="urn:microsoft.com/office/officeart/2005/8/layout/venn1"/>
-    <dgm:cxn modelId="{0502CAE7-5F2F-446D-BB74-7431F0543773}" type="presParOf" srcId="{4984A533-C077-4AD8-A07A-D52A0872B9F4}" destId="{EFDDBF16-A592-4A60-A8E0-93CA0D6C090E}" srcOrd="7" destOrd="0" presId="urn:microsoft.com/office/officeart/2005/8/layout/venn1"/>
+    <dgm:cxn modelId="{92CF7BC6-1838-4CC1-A4EF-47EB5B94FB96}" type="presOf" srcId="{FD572A63-1665-44C2-B358-AB166DCAC0D5}" destId="{4984A533-C077-4AD8-A07A-D52A0872B9F4}" srcOrd="0" destOrd="0" presId="urn:microsoft.com/office/officeart/2005/8/layout/venn1"/>
+    <dgm:cxn modelId="{6FD86527-56FC-4CD0-9B5E-EEB7E980E643}" type="presParOf" srcId="{4984A533-C077-4AD8-A07A-D52A0872B9F4}" destId="{16661BD1-81D5-4BF8-9133-80CDE86F19F3}" srcOrd="0" destOrd="0" presId="urn:microsoft.com/office/officeart/2005/8/layout/venn1"/>
+    <dgm:cxn modelId="{B70C29E6-9CC8-4A81-97B5-8E47758050C6}" type="presParOf" srcId="{4984A533-C077-4AD8-A07A-D52A0872B9F4}" destId="{8EAA8871-998F-4C49-B78F-C9B22B0DB0CB}" srcOrd="1" destOrd="0" presId="urn:microsoft.com/office/officeart/2005/8/layout/venn1"/>
+    <dgm:cxn modelId="{7C278410-6852-4918-ADDE-F471ED885165}" type="presParOf" srcId="{4984A533-C077-4AD8-A07A-D52A0872B9F4}" destId="{66966FFD-4053-41B2-AE30-F12AA6FA9DA3}" srcOrd="2" destOrd="0" presId="urn:microsoft.com/office/officeart/2005/8/layout/venn1"/>
+    <dgm:cxn modelId="{AC5A598F-19E0-4B9C-87DF-F3BE24B64A2D}" type="presParOf" srcId="{4984A533-C077-4AD8-A07A-D52A0872B9F4}" destId="{21809202-9C4B-49EF-938F-C38475AFC1A5}" srcOrd="3" destOrd="0" presId="urn:microsoft.com/office/officeart/2005/8/layout/venn1"/>
+    <dgm:cxn modelId="{E060D09F-C283-4302-B8CF-62E7D62E6E77}" type="presParOf" srcId="{4984A533-C077-4AD8-A07A-D52A0872B9F4}" destId="{318072EE-BDE4-44BF-9274-095EB8F5BC03}" srcOrd="4" destOrd="0" presId="urn:microsoft.com/office/officeart/2005/8/layout/venn1"/>
+    <dgm:cxn modelId="{0D63B999-0C2C-4513-9E27-85FB8F3ACBAC}" type="presParOf" srcId="{4984A533-C077-4AD8-A07A-D52A0872B9F4}" destId="{8E4DFE35-457B-42C2-B57A-9406957CC36D}" srcOrd="5" destOrd="0" presId="urn:microsoft.com/office/officeart/2005/8/layout/venn1"/>
+    <dgm:cxn modelId="{AF3F4247-FF3B-467D-B864-560CA5A96589}" type="presParOf" srcId="{4984A533-C077-4AD8-A07A-D52A0872B9F4}" destId="{1A9083D7-B0B6-498C-A51E-264F003A5290}" srcOrd="6" destOrd="0" presId="urn:microsoft.com/office/officeart/2005/8/layout/venn1"/>
+    <dgm:cxn modelId="{D1E4186F-734F-4E9F-80D9-834D867A53F2}" type="presParOf" srcId="{4984A533-C077-4AD8-A07A-D52A0872B9F4}" destId="{EFDDBF16-A592-4A60-A8E0-93CA0D6C090E}" srcOrd="7" destOrd="0" presId="urn:microsoft.com/office/officeart/2005/8/layout/venn1"/>
   </dgm:cxnLst>
   <dgm:bg/>
   <dgm:whole/>
@@ -15189,7 +15533,7 @@
 </file>
 
 <file path=customXml/itemProps1.xml><?xml version="1.0" encoding="utf-8"?>
-<ds:datastoreItem xmlns:ds="http://schemas.openxmlformats.org/officeDocument/2006/customXml" ds:itemID="{8F014646-CF97-4DA3-9969-3F1BD6EAAB9F}">
+<ds:datastoreItem xmlns:ds="http://schemas.openxmlformats.org/officeDocument/2006/customXml" ds:itemID="{D4DAF42B-AE9D-46AC-916D-FACF9112DB35}">
   <ds:schemaRefs>
     <ds:schemaRef ds:uri="http://schemas.openxmlformats.org/officeDocument/2006/bibliography"/>
   </ds:schemaRefs>

</xml_diff>

<commit_message>
Updated to refer to David's Git Branching strategy document and the Rock:Grid UI control
</commit_message>
<xml_diff>
--- a/Documentation/DeveloperHandbook.docx
+++ b/Documentation/DeveloperHandbook.docx
@@ -197,7 +197,7 @@
           <w:noProof/>
           <w:color w:val="939495"/>
         </w:rPr>
-        <w:t>32</w:t>
+        <w:t>33</w:t>
       </w:r>
       <w:r>
         <w:rPr>
@@ -251,7 +251,7 @@
           <w:noProof/>
           <w:color w:val="939495"/>
         </w:rPr>
-        <w:t>5/10/2012</w:t>
+        <w:t>7/28/2012</w:t>
       </w:r>
       <w:r>
         <w:rPr>
@@ -259,8 +259,6 @@
         </w:rPr>
         <w:fldChar w:fldCharType="end"/>
       </w:r>
-      <w:bookmarkStart w:id="0" w:name="_GoBack"/>
-      <w:bookmarkEnd w:id="0"/>
       <w:r>
         <w:rPr>
           <w:noProof/>
@@ -340,7 +338,7 @@
           <w:sz w:val="36"/>
         </w:rPr>
       </w:pPr>
-      <w:bookmarkStart w:id="1" w:name="_Toc323559705"/>
+      <w:bookmarkStart w:id="0" w:name="_Toc331263077"/>
       <w:r>
         <w:rPr>
           <w:rStyle w:val="Style14ptBold"/>
@@ -352,7 +350,7 @@
         <w:lastRenderedPageBreak/>
         <w:t>Table of Contents</w:t>
       </w:r>
-      <w:bookmarkEnd w:id="1"/>
+      <w:bookmarkEnd w:id="0"/>
     </w:p>
     <w:p>
       <w:pPr>
@@ -416,7 +414,7 @@
         <w:rPr>
           <w:noProof/>
         </w:rPr>
-        <w:instrText xml:space="preserve"> PAGEREF _Toc323559705 \h </w:instrText>
+        <w:instrText xml:space="preserve"> PAGEREF _Toc331263077 \h </w:instrText>
       </w:r>
       <w:r>
         <w:rPr>
@@ -480,7 +478,7 @@
         <w:rPr>
           <w:noProof/>
         </w:rPr>
-        <w:instrText xml:space="preserve"> PAGEREF _Toc323559706 \h </w:instrText>
+        <w:instrText xml:space="preserve"> PAGEREF _Toc331263078 \h </w:instrText>
       </w:r>
       <w:r>
         <w:rPr>
@@ -544,7 +542,7 @@
         <w:rPr>
           <w:noProof/>
         </w:rPr>
-        <w:instrText xml:space="preserve"> PAGEREF _Toc323559707 \h </w:instrText>
+        <w:instrText xml:space="preserve"> PAGEREF _Toc331263079 \h </w:instrText>
       </w:r>
       <w:r>
         <w:rPr>
@@ -605,7 +603,7 @@
         <w:rPr>
           <w:noProof/>
         </w:rPr>
-        <w:instrText xml:space="preserve"> PAGEREF _Toc323559708 \h </w:instrText>
+        <w:instrText xml:space="preserve"> PAGEREF _Toc331263080 \h </w:instrText>
       </w:r>
       <w:r>
         <w:rPr>
@@ -666,7 +664,7 @@
         <w:rPr>
           <w:noProof/>
         </w:rPr>
-        <w:instrText xml:space="preserve"> PAGEREF _Toc323559709 \h </w:instrText>
+        <w:instrText xml:space="preserve"> PAGEREF _Toc331263081 \h </w:instrText>
       </w:r>
       <w:r>
         <w:rPr>
@@ -727,7 +725,7 @@
         <w:rPr>
           <w:noProof/>
         </w:rPr>
-        <w:instrText xml:space="preserve"> PAGEREF _Toc323559710 \h </w:instrText>
+        <w:instrText xml:space="preserve"> PAGEREF _Toc331263082 \h </w:instrText>
       </w:r>
       <w:r>
         <w:rPr>
@@ -790,7 +788,7 @@
         <w:rPr>
           <w:noProof/>
         </w:rPr>
-        <w:instrText xml:space="preserve"> PAGEREF _Toc323559711 \h </w:instrText>
+        <w:instrText xml:space="preserve"> PAGEREF _Toc331263083 \h </w:instrText>
       </w:r>
       <w:r>
         <w:rPr>
@@ -853,7 +851,7 @@
         <w:rPr>
           <w:noProof/>
         </w:rPr>
-        <w:instrText xml:space="preserve"> PAGEREF _Toc323559712 \h </w:instrText>
+        <w:instrText xml:space="preserve"> PAGEREF _Toc331263084 \h </w:instrText>
       </w:r>
       <w:r>
         <w:rPr>
@@ -916,7 +914,7 @@
         <w:rPr>
           <w:noProof/>
         </w:rPr>
-        <w:instrText xml:space="preserve"> PAGEREF _Toc323559713 \h </w:instrText>
+        <w:instrText xml:space="preserve"> PAGEREF _Toc331263085 \h </w:instrText>
       </w:r>
       <w:r>
         <w:rPr>
@@ -980,7 +978,7 @@
         <w:rPr>
           <w:noProof/>
         </w:rPr>
-        <w:instrText xml:space="preserve"> PAGEREF _Toc323559714 \h </w:instrText>
+        <w:instrText xml:space="preserve"> PAGEREF _Toc331263086 \h </w:instrText>
       </w:r>
       <w:r>
         <w:rPr>
@@ -1026,7 +1024,7 @@
         <w:rPr>
           <w:noProof/>
         </w:rPr>
-        <w:t>Task Tracking &amp; Communication</w:t>
+        <w:t>Git Branching Strategy</w:t>
       </w:r>
       <w:r>
         <w:rPr>
@@ -1044,7 +1042,68 @@
         <w:rPr>
           <w:noProof/>
         </w:rPr>
-        <w:instrText xml:space="preserve"> PAGEREF _Toc323559715 \h </w:instrText>
+        <w:instrText xml:space="preserve"> PAGEREF _Toc331263087 \h </w:instrText>
+      </w:r>
+      <w:r>
+        <w:rPr>
+          <w:noProof/>
+        </w:rPr>
+      </w:r>
+      <w:r>
+        <w:rPr>
+          <w:noProof/>
+        </w:rPr>
+        <w:fldChar w:fldCharType="separate"/>
+      </w:r>
+      <w:r>
+        <w:rPr>
+          <w:noProof/>
+        </w:rPr>
+        <w:t>9</w:t>
+      </w:r>
+      <w:r>
+        <w:rPr>
+          <w:noProof/>
+        </w:rPr>
+        <w:fldChar w:fldCharType="end"/>
+      </w:r>
+    </w:p>
+    <w:p>
+      <w:pPr>
+        <w:pStyle w:val="TOC2"/>
+        <w:tabs>
+          <w:tab w:val="right" w:leader="dot" w:pos="8774"/>
+        </w:tabs>
+        <w:rPr>
+          <w:rFonts w:asciiTheme="minorHAnsi" w:eastAsiaTheme="minorEastAsia" w:hAnsiTheme="minorHAnsi" w:cstheme="minorBidi"/>
+          <w:noProof/>
+          <w:sz w:val="22"/>
+          <w:szCs w:val="22"/>
+        </w:rPr>
+      </w:pPr>
+      <w:r>
+        <w:rPr>
+          <w:noProof/>
+        </w:rPr>
+        <w:t>Branch Naming Conventions</w:t>
+      </w:r>
+      <w:r>
+        <w:rPr>
+          <w:noProof/>
+        </w:rPr>
+        <w:tab/>
+      </w:r>
+      <w:r>
+        <w:rPr>
+          <w:noProof/>
+        </w:rPr>
+        <w:fldChar w:fldCharType="begin"/>
+      </w:r>
+      <w:r>
+        <w:rPr>
+          <w:noProof/>
+        </w:rPr>
+        <w:instrText xml:space="preserve"> PAGEREF _Toc331263088 \h </w:instrText>
       </w:r>
       <w:r>
         <w:rPr>
@@ -1090,7 +1149,7 @@
         <w:rPr>
           <w:noProof/>
         </w:rPr>
-        <w:t>Required Reading</w:t>
+        <w:t>Task Tracking &amp; Communication</w:t>
       </w:r>
       <w:r>
         <w:rPr>
@@ -1108,373 +1167,7 @@
         <w:rPr>
           <w:noProof/>
         </w:rPr>
-        <w:instrText xml:space="preserve"> PAGEREF _Toc323559716 \h </w:instrText>
-      </w:r>
-      <w:r>
-        <w:rPr>
-          <w:noProof/>
-        </w:rPr>
-      </w:r>
-      <w:r>
-        <w:rPr>
-          <w:noProof/>
-        </w:rPr>
-        <w:fldChar w:fldCharType="separate"/>
-      </w:r>
-      <w:r>
-        <w:rPr>
-          <w:noProof/>
-        </w:rPr>
-        <w:t>10</w:t>
-      </w:r>
-      <w:r>
-        <w:rPr>
-          <w:noProof/>
-        </w:rPr>
-        <w:fldChar w:fldCharType="end"/>
-      </w:r>
-    </w:p>
-    <w:p>
-      <w:pPr>
-        <w:pStyle w:val="TOC2"/>
-        <w:tabs>
-          <w:tab w:val="right" w:leader="dot" w:pos="8774"/>
-        </w:tabs>
-        <w:rPr>
-          <w:rFonts w:asciiTheme="minorHAnsi" w:eastAsiaTheme="minorEastAsia" w:hAnsiTheme="minorHAnsi" w:cstheme="minorBidi"/>
-          <w:noProof/>
-          <w:sz w:val="22"/>
-          <w:szCs w:val="22"/>
-        </w:rPr>
-      </w:pPr>
-      <w:r>
-        <w:rPr>
-          <w:noProof/>
-        </w:rPr>
-        <w:t>This Handbook</w:t>
-      </w:r>
-      <w:r>
-        <w:rPr>
-          <w:noProof/>
-        </w:rPr>
-        <w:tab/>
-      </w:r>
-      <w:r>
-        <w:rPr>
-          <w:noProof/>
-        </w:rPr>
-        <w:fldChar w:fldCharType="begin"/>
-      </w:r>
-      <w:r>
-        <w:rPr>
-          <w:noProof/>
-        </w:rPr>
-        <w:instrText xml:space="preserve"> PAGEREF _Toc323559717 \h </w:instrText>
-      </w:r>
-      <w:r>
-        <w:rPr>
-          <w:noProof/>
-        </w:rPr>
-      </w:r>
-      <w:r>
-        <w:rPr>
-          <w:noProof/>
-        </w:rPr>
-        <w:fldChar w:fldCharType="separate"/>
-      </w:r>
-      <w:r>
-        <w:rPr>
-          <w:noProof/>
-        </w:rPr>
-        <w:t>10</w:t>
-      </w:r>
-      <w:r>
-        <w:rPr>
-          <w:noProof/>
-        </w:rPr>
-        <w:fldChar w:fldCharType="end"/>
-      </w:r>
-    </w:p>
-    <w:p>
-      <w:pPr>
-        <w:pStyle w:val="TOC2"/>
-        <w:tabs>
-          <w:tab w:val="right" w:leader="dot" w:pos="8774"/>
-        </w:tabs>
-        <w:rPr>
-          <w:rFonts w:asciiTheme="minorHAnsi" w:eastAsiaTheme="minorEastAsia" w:hAnsiTheme="minorHAnsi" w:cstheme="minorBidi"/>
-          <w:noProof/>
-          <w:sz w:val="22"/>
-          <w:szCs w:val="22"/>
-        </w:rPr>
-      </w:pPr>
-      <w:r>
-        <w:rPr>
-          <w:noProof/>
-        </w:rPr>
-        <w:t>Developer Reference</w:t>
-      </w:r>
-      <w:r>
-        <w:rPr>
-          <w:noProof/>
-        </w:rPr>
-        <w:tab/>
-      </w:r>
-      <w:r>
-        <w:rPr>
-          <w:noProof/>
-        </w:rPr>
-        <w:fldChar w:fldCharType="begin"/>
-      </w:r>
-      <w:r>
-        <w:rPr>
-          <w:noProof/>
-        </w:rPr>
-        <w:instrText xml:space="preserve"> PAGEREF _Toc323559718 \h </w:instrText>
-      </w:r>
-      <w:r>
-        <w:rPr>
-          <w:noProof/>
-        </w:rPr>
-      </w:r>
-      <w:r>
-        <w:rPr>
-          <w:noProof/>
-        </w:rPr>
-        <w:fldChar w:fldCharType="separate"/>
-      </w:r>
-      <w:r>
-        <w:rPr>
-          <w:noProof/>
-        </w:rPr>
-        <w:t>10</w:t>
-      </w:r>
-      <w:r>
-        <w:rPr>
-          <w:noProof/>
-        </w:rPr>
-        <w:fldChar w:fldCharType="end"/>
-      </w:r>
-    </w:p>
-    <w:p>
-      <w:pPr>
-        <w:pStyle w:val="TOC2"/>
-        <w:tabs>
-          <w:tab w:val="right" w:leader="dot" w:pos="8774"/>
-        </w:tabs>
-        <w:rPr>
-          <w:rFonts w:asciiTheme="minorHAnsi" w:eastAsiaTheme="minorEastAsia" w:hAnsiTheme="minorHAnsi" w:cstheme="minorBidi"/>
-          <w:noProof/>
-          <w:sz w:val="22"/>
-          <w:szCs w:val="22"/>
-        </w:rPr>
-      </w:pPr>
-      <w:r>
-        <w:rPr>
-          <w:noProof/>
-        </w:rPr>
-        <w:t>The Framework API</w:t>
-      </w:r>
-      <w:r>
-        <w:rPr>
-          <w:noProof/>
-        </w:rPr>
-        <w:tab/>
-      </w:r>
-      <w:r>
-        <w:rPr>
-          <w:noProof/>
-        </w:rPr>
-        <w:fldChar w:fldCharType="begin"/>
-      </w:r>
-      <w:r>
-        <w:rPr>
-          <w:noProof/>
-        </w:rPr>
-        <w:instrText xml:space="preserve"> PAGEREF _Toc323559719 \h </w:instrText>
-      </w:r>
-      <w:r>
-        <w:rPr>
-          <w:noProof/>
-        </w:rPr>
-      </w:r>
-      <w:r>
-        <w:rPr>
-          <w:noProof/>
-        </w:rPr>
-        <w:fldChar w:fldCharType="separate"/>
-      </w:r>
-      <w:r>
-        <w:rPr>
-          <w:noProof/>
-        </w:rPr>
-        <w:t>10</w:t>
-      </w:r>
-      <w:r>
-        <w:rPr>
-          <w:noProof/>
-        </w:rPr>
-        <w:fldChar w:fldCharType="end"/>
-      </w:r>
-    </w:p>
-    <w:p>
-      <w:pPr>
-        <w:pStyle w:val="TOC2"/>
-        <w:tabs>
-          <w:tab w:val="right" w:leader="dot" w:pos="8774"/>
-        </w:tabs>
-        <w:rPr>
-          <w:rFonts w:asciiTheme="minorHAnsi" w:eastAsiaTheme="minorEastAsia" w:hAnsiTheme="minorHAnsi" w:cstheme="minorBidi"/>
-          <w:noProof/>
-          <w:sz w:val="22"/>
-          <w:szCs w:val="22"/>
-        </w:rPr>
-      </w:pPr>
-      <w:r>
-        <w:rPr>
-          <w:noProof/>
-        </w:rPr>
-        <w:t>The REST API</w:t>
-      </w:r>
-      <w:r>
-        <w:rPr>
-          <w:noProof/>
-        </w:rPr>
-        <w:tab/>
-      </w:r>
-      <w:r>
-        <w:rPr>
-          <w:noProof/>
-        </w:rPr>
-        <w:fldChar w:fldCharType="begin"/>
-      </w:r>
-      <w:r>
-        <w:rPr>
-          <w:noProof/>
-        </w:rPr>
-        <w:instrText xml:space="preserve"> PAGEREF _Toc323559720 \h </w:instrText>
-      </w:r>
-      <w:r>
-        <w:rPr>
-          <w:noProof/>
-        </w:rPr>
-      </w:r>
-      <w:r>
-        <w:rPr>
-          <w:noProof/>
-        </w:rPr>
-        <w:fldChar w:fldCharType="separate"/>
-      </w:r>
-      <w:r>
-        <w:rPr>
-          <w:noProof/>
-        </w:rPr>
-        <w:t>10</w:t>
-      </w:r>
-      <w:r>
-        <w:rPr>
-          <w:noProof/>
-        </w:rPr>
-        <w:fldChar w:fldCharType="end"/>
-      </w:r>
-    </w:p>
-    <w:p>
-      <w:pPr>
-        <w:pStyle w:val="TOC2"/>
-        <w:tabs>
-          <w:tab w:val="right" w:leader="dot" w:pos="8774"/>
-        </w:tabs>
-        <w:rPr>
-          <w:rFonts w:asciiTheme="minorHAnsi" w:eastAsiaTheme="minorEastAsia" w:hAnsiTheme="minorHAnsi" w:cstheme="minorBidi"/>
-          <w:noProof/>
-          <w:sz w:val="22"/>
-          <w:szCs w:val="22"/>
-        </w:rPr>
-      </w:pPr>
-      <w:r>
-        <w:rPr>
-          <w:noProof/>
-        </w:rPr>
-        <w:t>Highly Recommended</w:t>
-      </w:r>
-      <w:r>
-        <w:rPr>
-          <w:noProof/>
-        </w:rPr>
-        <w:tab/>
-      </w:r>
-      <w:r>
-        <w:rPr>
-          <w:noProof/>
-        </w:rPr>
-        <w:fldChar w:fldCharType="begin"/>
-      </w:r>
-      <w:r>
-        <w:rPr>
-          <w:noProof/>
-        </w:rPr>
-        <w:instrText xml:space="preserve"> PAGEREF _Toc323559721 \h </w:instrText>
-      </w:r>
-      <w:r>
-        <w:rPr>
-          <w:noProof/>
-        </w:rPr>
-      </w:r>
-      <w:r>
-        <w:rPr>
-          <w:noProof/>
-        </w:rPr>
-        <w:fldChar w:fldCharType="separate"/>
-      </w:r>
-      <w:r>
-        <w:rPr>
-          <w:noProof/>
-        </w:rPr>
-        <w:t>10</w:t>
-      </w:r>
-      <w:r>
-        <w:rPr>
-          <w:noProof/>
-        </w:rPr>
-        <w:fldChar w:fldCharType="end"/>
-      </w:r>
-    </w:p>
-    <w:p>
-      <w:pPr>
-        <w:pStyle w:val="TOC2"/>
-        <w:tabs>
-          <w:tab w:val="right" w:leader="dot" w:pos="8774"/>
-        </w:tabs>
-        <w:rPr>
-          <w:rFonts w:asciiTheme="minorHAnsi" w:eastAsiaTheme="minorEastAsia" w:hAnsiTheme="minorHAnsi" w:cstheme="minorBidi"/>
-          <w:noProof/>
-          <w:sz w:val="22"/>
-          <w:szCs w:val="22"/>
-        </w:rPr>
-      </w:pPr>
-      <w:r>
-        <w:rPr>
-          <w:noProof/>
-        </w:rPr>
-        <w:t>Recommended</w:t>
-      </w:r>
-      <w:r>
-        <w:rPr>
-          <w:noProof/>
-        </w:rPr>
-        <w:tab/>
-      </w:r>
-      <w:r>
-        <w:rPr>
-          <w:noProof/>
-        </w:rPr>
-        <w:fldChar w:fldCharType="begin"/>
-      </w:r>
-      <w:r>
-        <w:rPr>
-          <w:noProof/>
-        </w:rPr>
-        <w:instrText xml:space="preserve"> PAGEREF _Toc323559722 \h </w:instrText>
+        <w:instrText xml:space="preserve"> PAGEREF _Toc331263089 \h </w:instrText>
       </w:r>
       <w:r>
         <w:rPr>
@@ -1520,6 +1213,375 @@
         <w:rPr>
           <w:noProof/>
         </w:rPr>
+        <w:t>Required Reading</w:t>
+      </w:r>
+      <w:r>
+        <w:rPr>
+          <w:noProof/>
+        </w:rPr>
+        <w:tab/>
+      </w:r>
+      <w:r>
+        <w:rPr>
+          <w:noProof/>
+        </w:rPr>
+        <w:fldChar w:fldCharType="begin"/>
+      </w:r>
+      <w:r>
+        <w:rPr>
+          <w:noProof/>
+        </w:rPr>
+        <w:instrText xml:space="preserve"> PAGEREF _Toc331263090 \h </w:instrText>
+      </w:r>
+      <w:r>
+        <w:rPr>
+          <w:noProof/>
+        </w:rPr>
+      </w:r>
+      <w:r>
+        <w:rPr>
+          <w:noProof/>
+        </w:rPr>
+        <w:fldChar w:fldCharType="separate"/>
+      </w:r>
+      <w:r>
+        <w:rPr>
+          <w:noProof/>
+        </w:rPr>
+        <w:t>11</w:t>
+      </w:r>
+      <w:r>
+        <w:rPr>
+          <w:noProof/>
+        </w:rPr>
+        <w:fldChar w:fldCharType="end"/>
+      </w:r>
+    </w:p>
+    <w:p>
+      <w:pPr>
+        <w:pStyle w:val="TOC2"/>
+        <w:tabs>
+          <w:tab w:val="right" w:leader="dot" w:pos="8774"/>
+        </w:tabs>
+        <w:rPr>
+          <w:rFonts w:asciiTheme="minorHAnsi" w:eastAsiaTheme="minorEastAsia" w:hAnsiTheme="minorHAnsi" w:cstheme="minorBidi"/>
+          <w:noProof/>
+          <w:sz w:val="22"/>
+          <w:szCs w:val="22"/>
+        </w:rPr>
+      </w:pPr>
+      <w:r>
+        <w:rPr>
+          <w:noProof/>
+        </w:rPr>
+        <w:t>This Handbook</w:t>
+      </w:r>
+      <w:r>
+        <w:rPr>
+          <w:noProof/>
+        </w:rPr>
+        <w:tab/>
+      </w:r>
+      <w:r>
+        <w:rPr>
+          <w:noProof/>
+        </w:rPr>
+        <w:fldChar w:fldCharType="begin"/>
+      </w:r>
+      <w:r>
+        <w:rPr>
+          <w:noProof/>
+        </w:rPr>
+        <w:instrText xml:space="preserve"> PAGEREF _Toc331263091 \h </w:instrText>
+      </w:r>
+      <w:r>
+        <w:rPr>
+          <w:noProof/>
+        </w:rPr>
+      </w:r>
+      <w:r>
+        <w:rPr>
+          <w:noProof/>
+        </w:rPr>
+        <w:fldChar w:fldCharType="separate"/>
+      </w:r>
+      <w:r>
+        <w:rPr>
+          <w:noProof/>
+        </w:rPr>
+        <w:t>11</w:t>
+      </w:r>
+      <w:r>
+        <w:rPr>
+          <w:noProof/>
+        </w:rPr>
+        <w:fldChar w:fldCharType="end"/>
+      </w:r>
+    </w:p>
+    <w:p>
+      <w:pPr>
+        <w:pStyle w:val="TOC2"/>
+        <w:tabs>
+          <w:tab w:val="right" w:leader="dot" w:pos="8774"/>
+        </w:tabs>
+        <w:rPr>
+          <w:rFonts w:asciiTheme="minorHAnsi" w:eastAsiaTheme="minorEastAsia" w:hAnsiTheme="minorHAnsi" w:cstheme="minorBidi"/>
+          <w:noProof/>
+          <w:sz w:val="22"/>
+          <w:szCs w:val="22"/>
+        </w:rPr>
+      </w:pPr>
+      <w:r>
+        <w:rPr>
+          <w:noProof/>
+        </w:rPr>
+        <w:t>Git Branching</w:t>
+      </w:r>
+      <w:r>
+        <w:rPr>
+          <w:noProof/>
+        </w:rPr>
+        <w:tab/>
+      </w:r>
+      <w:r>
+        <w:rPr>
+          <w:noProof/>
+        </w:rPr>
+        <w:fldChar w:fldCharType="begin"/>
+      </w:r>
+      <w:r>
+        <w:rPr>
+          <w:noProof/>
+        </w:rPr>
+        <w:instrText xml:space="preserve"> PAGEREF _Toc331263092 \h </w:instrText>
+      </w:r>
+      <w:r>
+        <w:rPr>
+          <w:noProof/>
+        </w:rPr>
+      </w:r>
+      <w:r>
+        <w:rPr>
+          <w:noProof/>
+        </w:rPr>
+        <w:fldChar w:fldCharType="separate"/>
+      </w:r>
+      <w:r>
+        <w:rPr>
+          <w:noProof/>
+        </w:rPr>
+        <w:t>11</w:t>
+      </w:r>
+      <w:r>
+        <w:rPr>
+          <w:noProof/>
+        </w:rPr>
+        <w:fldChar w:fldCharType="end"/>
+      </w:r>
+    </w:p>
+    <w:p>
+      <w:pPr>
+        <w:pStyle w:val="TOC2"/>
+        <w:tabs>
+          <w:tab w:val="right" w:leader="dot" w:pos="8774"/>
+        </w:tabs>
+        <w:rPr>
+          <w:rFonts w:asciiTheme="minorHAnsi" w:eastAsiaTheme="minorEastAsia" w:hAnsiTheme="minorHAnsi" w:cstheme="minorBidi"/>
+          <w:noProof/>
+          <w:sz w:val="22"/>
+          <w:szCs w:val="22"/>
+        </w:rPr>
+      </w:pPr>
+      <w:r>
+        <w:rPr>
+          <w:noProof/>
+        </w:rPr>
+        <w:t>Developer Reference</w:t>
+      </w:r>
+      <w:r>
+        <w:rPr>
+          <w:noProof/>
+        </w:rPr>
+        <w:tab/>
+      </w:r>
+      <w:r>
+        <w:rPr>
+          <w:noProof/>
+        </w:rPr>
+        <w:fldChar w:fldCharType="begin"/>
+      </w:r>
+      <w:r>
+        <w:rPr>
+          <w:noProof/>
+        </w:rPr>
+        <w:instrText xml:space="preserve"> PAGEREF _Toc331263093 \h </w:instrText>
+      </w:r>
+      <w:r>
+        <w:rPr>
+          <w:noProof/>
+        </w:rPr>
+      </w:r>
+      <w:r>
+        <w:rPr>
+          <w:noProof/>
+        </w:rPr>
+        <w:fldChar w:fldCharType="separate"/>
+      </w:r>
+      <w:r>
+        <w:rPr>
+          <w:noProof/>
+        </w:rPr>
+        <w:t>11</w:t>
+      </w:r>
+      <w:r>
+        <w:rPr>
+          <w:noProof/>
+        </w:rPr>
+        <w:fldChar w:fldCharType="end"/>
+      </w:r>
+    </w:p>
+    <w:p>
+      <w:pPr>
+        <w:pStyle w:val="TOC2"/>
+        <w:tabs>
+          <w:tab w:val="right" w:leader="dot" w:pos="8774"/>
+        </w:tabs>
+        <w:rPr>
+          <w:rFonts w:asciiTheme="minorHAnsi" w:eastAsiaTheme="minorEastAsia" w:hAnsiTheme="minorHAnsi" w:cstheme="minorBidi"/>
+          <w:noProof/>
+          <w:sz w:val="22"/>
+          <w:szCs w:val="22"/>
+        </w:rPr>
+      </w:pPr>
+      <w:r>
+        <w:rPr>
+          <w:noProof/>
+        </w:rPr>
+        <w:t>The Framework API</w:t>
+      </w:r>
+      <w:r>
+        <w:rPr>
+          <w:noProof/>
+        </w:rPr>
+        <w:tab/>
+      </w:r>
+      <w:r>
+        <w:rPr>
+          <w:noProof/>
+        </w:rPr>
+        <w:fldChar w:fldCharType="begin"/>
+      </w:r>
+      <w:r>
+        <w:rPr>
+          <w:noProof/>
+        </w:rPr>
+        <w:instrText xml:space="preserve"> PAGEREF _Toc331263094 \h </w:instrText>
+      </w:r>
+      <w:r>
+        <w:rPr>
+          <w:noProof/>
+        </w:rPr>
+      </w:r>
+      <w:r>
+        <w:rPr>
+          <w:noProof/>
+        </w:rPr>
+        <w:fldChar w:fldCharType="separate"/>
+      </w:r>
+      <w:r>
+        <w:rPr>
+          <w:noProof/>
+        </w:rPr>
+        <w:t>11</w:t>
+      </w:r>
+      <w:r>
+        <w:rPr>
+          <w:noProof/>
+        </w:rPr>
+        <w:fldChar w:fldCharType="end"/>
+      </w:r>
+    </w:p>
+    <w:p>
+      <w:pPr>
+        <w:pStyle w:val="TOC2"/>
+        <w:tabs>
+          <w:tab w:val="right" w:leader="dot" w:pos="8774"/>
+        </w:tabs>
+        <w:rPr>
+          <w:rFonts w:asciiTheme="minorHAnsi" w:eastAsiaTheme="minorEastAsia" w:hAnsiTheme="minorHAnsi" w:cstheme="minorBidi"/>
+          <w:noProof/>
+          <w:sz w:val="22"/>
+          <w:szCs w:val="22"/>
+        </w:rPr>
+      </w:pPr>
+      <w:r>
+        <w:rPr>
+          <w:noProof/>
+        </w:rPr>
+        <w:t>The REST API</w:t>
+      </w:r>
+      <w:r>
+        <w:rPr>
+          <w:noProof/>
+        </w:rPr>
+        <w:tab/>
+      </w:r>
+      <w:r>
+        <w:rPr>
+          <w:noProof/>
+        </w:rPr>
+        <w:fldChar w:fldCharType="begin"/>
+      </w:r>
+      <w:r>
+        <w:rPr>
+          <w:noProof/>
+        </w:rPr>
+        <w:instrText xml:space="preserve"> PAGEREF _Toc331263095 \h </w:instrText>
+      </w:r>
+      <w:r>
+        <w:rPr>
+          <w:noProof/>
+        </w:rPr>
+      </w:r>
+      <w:r>
+        <w:rPr>
+          <w:noProof/>
+        </w:rPr>
+        <w:fldChar w:fldCharType="separate"/>
+      </w:r>
+      <w:r>
+        <w:rPr>
+          <w:noProof/>
+        </w:rPr>
+        <w:t>11</w:t>
+      </w:r>
+      <w:r>
+        <w:rPr>
+          <w:noProof/>
+        </w:rPr>
+        <w:fldChar w:fldCharType="end"/>
+      </w:r>
+    </w:p>
+    <w:p>
+      <w:pPr>
+        <w:pStyle w:val="TOC1"/>
+        <w:tabs>
+          <w:tab w:val="right" w:leader="dot" w:pos="8774"/>
+        </w:tabs>
+        <w:rPr>
+          <w:rFonts w:asciiTheme="minorHAnsi" w:eastAsiaTheme="minorEastAsia" w:hAnsiTheme="minorHAnsi" w:cstheme="minorBidi"/>
+          <w:b w:val="0"/>
+          <w:bCs w:val="0"/>
+          <w:caps w:val="0"/>
+          <w:noProof/>
+          <w:sz w:val="22"/>
+          <w:szCs w:val="22"/>
+        </w:rPr>
+      </w:pPr>
+      <w:r>
+        <w:rPr>
+          <w:noProof/>
+        </w:rPr>
         <w:t>Developer Communication</w:t>
       </w:r>
       <w:r>
@@ -1538,7 +1600,7 @@
         <w:rPr>
           <w:noProof/>
         </w:rPr>
-        <w:instrText xml:space="preserve"> PAGEREF _Toc323559723 \h </w:instrText>
+        <w:instrText xml:space="preserve"> PAGEREF _Toc331263096 \h </w:instrText>
       </w:r>
       <w:r>
         <w:rPr>
@@ -1555,7 +1617,7 @@
         <w:rPr>
           <w:noProof/>
         </w:rPr>
-        <w:t>11</w:t>
+        <w:t>12</w:t>
       </w:r>
       <w:r>
         <w:rPr>
@@ -1575,6 +1637,8 @@
       <w:r>
         <w:fldChar w:fldCharType="end"/>
       </w:r>
+      <w:bookmarkStart w:id="1" w:name="_GoBack"/>
+      <w:bookmarkEnd w:id="1"/>
     </w:p>
     <w:p>
       <w:pPr>
@@ -1587,7 +1651,7 @@
           <w:sz w:val="36"/>
         </w:rPr>
       </w:pPr>
-      <w:bookmarkStart w:id="2" w:name="_Toc323559706"/>
+      <w:bookmarkStart w:id="2" w:name="_Toc331263078"/>
       <w:r>
         <w:rPr>
           <w:rStyle w:val="Style14ptBold"/>
@@ -1619,7 +1683,18 @@
         <w:t>rules and regulations</w:t>
       </w:r>
       <w:r>
-        <w:t xml:space="preserve"> which are intended to keep everyone happy and it will also explain some of the environment setup needed to get started with developing.</w:t>
+        <w:t xml:space="preserve"> which are intended to keep everyone happy and it will also explain some of the environment setup needed</w:t>
+      </w:r>
+      <w:r>
+        <w:t xml:space="preserve"> to get started with developing </w:t>
+      </w:r>
+      <w:proofErr w:type="spellStart"/>
+      <w:r>
+        <w:t>RockChMS</w:t>
+      </w:r>
+      <w:proofErr w:type="spellEnd"/>
+      <w:r>
+        <w:t>.</w:t>
       </w:r>
     </w:p>
     <w:p/>
@@ -1627,7 +1702,7 @@
       <w:pPr>
         <w:pStyle w:val="Heading1"/>
       </w:pPr>
-      <w:bookmarkStart w:id="3" w:name="_Toc323559707"/>
+      <w:bookmarkStart w:id="3" w:name="_Toc331263079"/>
       <w:r>
         <w:lastRenderedPageBreak/>
         <w:t>Setting Up Your Development Environment</w:t>
@@ -1638,7 +1713,7 @@
       <w:pPr>
         <w:pStyle w:val="Heading2"/>
       </w:pPr>
-      <w:bookmarkStart w:id="4" w:name="_Toc323559708"/>
+      <w:bookmarkStart w:id="4" w:name="_Toc331263080"/>
       <w:r>
         <w:t>Getting Git</w:t>
       </w:r>
@@ -2032,7 +2107,7 @@
       <w:pPr>
         <w:pStyle w:val="Heading2"/>
       </w:pPr>
-      <w:bookmarkStart w:id="5" w:name="_Toc323559709"/>
+      <w:bookmarkStart w:id="5" w:name="_Toc331263081"/>
       <w:r>
         <w:t>Getting RockChMS</w:t>
       </w:r>
@@ -2299,7 +2374,7 @@
       <w:pPr>
         <w:pStyle w:val="Heading2"/>
       </w:pPr>
-      <w:bookmarkStart w:id="6" w:name="_Toc323559710"/>
+      <w:bookmarkStart w:id="6" w:name="_Toc331263082"/>
       <w:r>
         <w:t>Getting Started</w:t>
       </w:r>
@@ -2309,7 +2384,7 @@
       <w:pPr>
         <w:pStyle w:val="Heading3"/>
       </w:pPr>
-      <w:bookmarkStart w:id="7" w:name="_Toc323559711"/>
+      <w:bookmarkStart w:id="7" w:name="_Toc331263083"/>
       <w:r>
         <w:t>Database</w:t>
       </w:r>
@@ -2359,7 +2434,7 @@
       <w:pPr>
         <w:pStyle w:val="Heading3"/>
       </w:pPr>
-      <w:bookmarkStart w:id="8" w:name="_Toc323559712"/>
+      <w:bookmarkStart w:id="8" w:name="_Toc331263084"/>
       <w:r>
         <w:t xml:space="preserve">Web </w:t>
       </w:r>
@@ -2396,10 +2471,10 @@
     <w:p>
       <w:r>
         <w:object w:dxaOrig="9360" w:dyaOrig="1112">
-          <v:shape id="_x0000_i1025" type="#_x0000_t75" style="width:468pt;height:55.05pt" o:ole="">
+          <v:shape id="_x0000_i1025" type="#_x0000_t75" style="width:468pt;height:55pt" o:ole="">
             <v:imagedata r:id="rId18" o:title=""/>
           </v:shape>
-          <o:OLEObject Type="Embed" ProgID="Word.OpenDocumentText.12" ShapeID="_x0000_i1025" DrawAspect="Content" ObjectID="_1398162219" r:id="rId19"/>
+          <o:OLEObject Type="Embed" ProgID="Word.OpenDocumentText.12" ShapeID="_x0000_i1025" DrawAspect="Content" ObjectID="_1405004920" r:id="rId19"/>
         </w:object>
       </w:r>
     </w:p>
@@ -2413,7 +2488,7 @@
       <w:pPr>
         <w:pStyle w:val="Heading3"/>
       </w:pPr>
-      <w:bookmarkStart w:id="9" w:name="_Toc323559713"/>
+      <w:bookmarkStart w:id="9" w:name="_Toc331263085"/>
       <w:r>
         <w:t>First Time – Creating and Seeding the Database</w:t>
       </w:r>
@@ -2522,7 +2597,7 @@
           <w:sz w:val="36"/>
         </w:rPr>
       </w:pPr>
-      <w:bookmarkStart w:id="10" w:name="_Toc323559714"/>
+      <w:bookmarkStart w:id="10" w:name="_Toc331263086"/>
       <w:r>
         <w:rPr>
           <w:rStyle w:val="Style14ptBold"/>
@@ -2809,6 +2884,668 @@
     <w:p>
       <w:pPr>
         <w:pStyle w:val="Heading1"/>
+      </w:pPr>
+      <w:bookmarkStart w:id="11" w:name="_Toc331263087"/>
+      <w:proofErr w:type="spellStart"/>
+      <w:r>
+        <w:lastRenderedPageBreak/>
+        <w:t>Git</w:t>
+      </w:r>
+      <w:proofErr w:type="spellEnd"/>
+      <w:r>
+        <w:t xml:space="preserve"> Branching Strategy</w:t>
+      </w:r>
+      <w:bookmarkEnd w:id="11"/>
+    </w:p>
+    <w:p/>
+    <w:p>
+      <w:r>
+        <w:t xml:space="preserve">Rock is using a branching model </w:t>
+      </w:r>
+      <w:hyperlink r:id="rId26" w:history="1">
+        <w:r>
+          <w:rPr>
+            <w:rStyle w:val="Hyperlink"/>
+          </w:rPr>
+          <w:t xml:space="preserve">described Vincent </w:t>
+        </w:r>
+        <w:proofErr w:type="spellStart"/>
+        <w:r>
+          <w:rPr>
+            <w:rStyle w:val="Hyperlink"/>
+          </w:rPr>
+          <w:t>Driessen</w:t>
+        </w:r>
+        <w:proofErr w:type="spellEnd"/>
+      </w:hyperlink>
+      <w:r>
+        <w:t xml:space="preserve"> now called </w:t>
+      </w:r>
+      <w:proofErr w:type="spellStart"/>
+      <w:r>
+        <w:t>Gitflow</w:t>
+      </w:r>
+      <w:proofErr w:type="spellEnd"/>
+      <w:r>
+        <w:t xml:space="preserve">.  You can read more about </w:t>
+      </w:r>
+      <w:proofErr w:type="spellStart"/>
+      <w:r>
+        <w:t>Gitflow</w:t>
+      </w:r>
+      <w:proofErr w:type="spellEnd"/>
+      <w:r>
+        <w:t xml:space="preserve"> and Vincent’s corresponding </w:t>
+      </w:r>
+      <w:proofErr w:type="spellStart"/>
+      <w:r>
+        <w:t>Git</w:t>
+      </w:r>
+      <w:proofErr w:type="spellEnd"/>
+      <w:r>
+        <w:t xml:space="preserve"> extensions on the </w:t>
+      </w:r>
+      <w:hyperlink r:id="rId27" w:anchor="readme" w:history="1">
+        <w:proofErr w:type="spellStart"/>
+        <w:r>
+          <w:rPr>
+            <w:rStyle w:val="Hyperlink"/>
+          </w:rPr>
+          <w:t>GitHub</w:t>
+        </w:r>
+        <w:proofErr w:type="spellEnd"/>
+        <w:r>
+          <w:rPr>
+            <w:rStyle w:val="Hyperlink"/>
+          </w:rPr>
+          <w:t xml:space="preserve"> </w:t>
+        </w:r>
+        <w:proofErr w:type="spellStart"/>
+        <w:r>
+          <w:rPr>
+            <w:rStyle w:val="Hyperlink"/>
+          </w:rPr>
+          <w:t>git</w:t>
+        </w:r>
+        <w:proofErr w:type="spellEnd"/>
+        <w:r>
+          <w:rPr>
+            <w:rStyle w:val="Hyperlink"/>
+          </w:rPr>
+          <w:t>-</w:t>
+        </w:r>
+        <w:r>
+          <w:rPr>
+            <w:rStyle w:val="Hyperlink"/>
+          </w:rPr>
+          <w:t>flow project</w:t>
+        </w:r>
+      </w:hyperlink>
+      <w:r>
+        <w:t xml:space="preserve">.  There is also </w:t>
+      </w:r>
+      <w:hyperlink r:id="rId28" w:history="1">
+        <w:r>
+          <w:rPr>
+            <w:rStyle w:val="Hyperlink"/>
+          </w:rPr>
+          <w:t xml:space="preserve">a good 6 minute high-level overview </w:t>
+        </w:r>
+        <w:r>
+          <w:rPr>
+            <w:rStyle w:val="Hyperlink"/>
+          </w:rPr>
+          <w:t>video</w:t>
+        </w:r>
+      </w:hyperlink>
+      <w:r>
+        <w:t xml:space="preserve"> </w:t>
+      </w:r>
+      <w:r>
+        <w:t xml:space="preserve">if </w:t>
+      </w:r>
+      <w:proofErr w:type="spellStart"/>
+      <w:r>
+        <w:t>Git</w:t>
+      </w:r>
+      <w:r>
+        <w:t>flow</w:t>
+      </w:r>
+      <w:proofErr w:type="spellEnd"/>
+      <w:r>
+        <w:t xml:space="preserve"> is new to you.</w:t>
+      </w:r>
+    </w:p>
+    <w:p/>
+    <w:p>
+      <w:r>
+        <w:rPr>
+          <w:noProof/>
+        </w:rPr>
+        <w:drawing>
+          <wp:inline distT="0" distB="0" distL="0" distR="0" wp14:anchorId="4AF73357" wp14:editId="4BA113AE">
+            <wp:extent cx="5577840" cy="3501048"/>
+            <wp:effectExtent l="0" t="0" r="3810" b="4445"/>
+            <wp:docPr id="8" name="Picture 8"/>
+            <wp:cNvGraphicFramePr>
+              <a:graphicFrameLocks xmlns:a="http://schemas.openxmlformats.org/drawingml/2006/main" noChangeAspect="1"/>
+            </wp:cNvGraphicFramePr>
+            <a:graphic xmlns:a="http://schemas.openxmlformats.org/drawingml/2006/main">
+              <a:graphicData uri="http://schemas.openxmlformats.org/drawingml/2006/picture">
+                <pic:pic xmlns:pic="http://schemas.openxmlformats.org/drawingml/2006/picture">
+                  <pic:nvPicPr>
+                    <pic:cNvPr id="0" name=""/>
+                    <pic:cNvPicPr/>
+                  </pic:nvPicPr>
+                  <pic:blipFill>
+                    <a:blip r:embed="rId29"/>
+                    <a:stretch>
+                      <a:fillRect/>
+                    </a:stretch>
+                  </pic:blipFill>
+                  <pic:spPr>
+                    <a:xfrm>
+                      <a:off x="0" y="0"/>
+                      <a:ext cx="5577840" cy="3501048"/>
+                    </a:xfrm>
+                    <a:prstGeom prst="rect">
+                      <a:avLst/>
+                    </a:prstGeom>
+                  </pic:spPr>
+                </pic:pic>
+              </a:graphicData>
+            </a:graphic>
+          </wp:inline>
+        </w:drawing>
+      </w:r>
+    </w:p>
+    <w:p/>
+    <w:p>
+      <w:r>
+        <w:t>On</w:t>
+      </w:r>
+      <w:r>
+        <w:t xml:space="preserve">ce you have an understanding of </w:t>
+      </w:r>
+      <w:proofErr w:type="spellStart"/>
+      <w:r>
+        <w:t>Gitf</w:t>
+      </w:r>
+      <w:r>
+        <w:t>low</w:t>
+      </w:r>
+      <w:proofErr w:type="spellEnd"/>
+      <w:r>
+        <w:t xml:space="preserve">, </w:t>
+      </w:r>
+      <w:r>
+        <w:t xml:space="preserve">read </w:t>
+      </w:r>
+      <w:r>
+        <w:t>our</w:t>
+      </w:r>
+      <w:r>
+        <w:t xml:space="preserve"> </w:t>
+      </w:r>
+      <w:hyperlink r:id="rId30" w:history="1">
+        <w:proofErr w:type="spellStart"/>
+        <w:r>
+          <w:rPr>
+            <w:rStyle w:val="Hyperlink"/>
+          </w:rPr>
+          <w:t>Git</w:t>
+        </w:r>
+        <w:proofErr w:type="spellEnd"/>
+        <w:r>
+          <w:rPr>
+            <w:rStyle w:val="Hyperlink"/>
+          </w:rPr>
+          <w:t xml:space="preserve"> Branching document</w:t>
+        </w:r>
+      </w:hyperlink>
+      <w:r>
+        <w:t xml:space="preserve"> which describes in detail exactly how we </w:t>
+      </w:r>
+      <w:r>
+        <w:t>want</w:t>
+      </w:r>
+      <w:r>
+        <w:t xml:space="preserve"> you to operate.</w:t>
+      </w:r>
+    </w:p>
+    <w:p/>
+    <w:p>
+      <w:pPr>
+        <w:pStyle w:val="Heading2"/>
+      </w:pPr>
+      <w:bookmarkStart w:id="12" w:name="_Toc331263088"/>
+      <w:r>
+        <w:t>Branch Naming Conventions</w:t>
+      </w:r>
+      <w:bookmarkEnd w:id="12"/>
+    </w:p>
+    <w:tbl>
+      <w:tblPr>
+        <w:tblStyle w:val="TableContemporary"/>
+        <w:tblW w:w="0" w:type="auto"/>
+        <w:tblLook w:val="04A0" w:firstRow="1" w:lastRow="0" w:firstColumn="1" w:lastColumn="0" w:noHBand="0" w:noVBand="1"/>
+      </w:tblPr>
+      <w:tblGrid>
+        <w:gridCol w:w="1728"/>
+        <w:gridCol w:w="4500"/>
+        <w:gridCol w:w="2772"/>
+      </w:tblGrid>
+      <w:tr>
+        <w:trPr>
+          <w:cnfStyle w:val="100000000000" w:firstRow="1" w:lastRow="0" w:firstColumn="0" w:lastColumn="0" w:oddVBand="0" w:evenVBand="0" w:oddHBand="0" w:evenHBand="0" w:firstRowFirstColumn="0" w:firstRowLastColumn="0" w:lastRowFirstColumn="0" w:lastRowLastColumn="0"/>
+        </w:trPr>
+        <w:tc>
+          <w:tcPr>
+            <w:tcW w:w="1728" w:type="dxa"/>
+            <w:tcBorders>
+              <w:top w:val="nil"/>
+              <w:bottom w:val="single" w:sz="8" w:space="0" w:color="A6A6A6" w:themeColor="background1" w:themeShade="A6"/>
+              <w:right w:val="nil"/>
+            </w:tcBorders>
+            <w:shd w:val="clear" w:color="000000" w:fill="FFFFFF"/>
+          </w:tcPr>
+          <w:p>
+            <w:pPr>
+              <w:rPr>
+                <w:color w:val="7F7F7F" w:themeColor="text1" w:themeTint="80"/>
+                <w:sz w:val="20"/>
+              </w:rPr>
+            </w:pPr>
+            <w:r>
+              <w:rPr>
+                <w:color w:val="7F7F7F" w:themeColor="text1" w:themeTint="80"/>
+                <w:sz w:val="20"/>
+              </w:rPr>
+              <w:t>Type</w:t>
+            </w:r>
+          </w:p>
+        </w:tc>
+        <w:tc>
+          <w:tcPr>
+            <w:tcW w:w="4500" w:type="dxa"/>
+            <w:tcBorders>
+              <w:top w:val="nil"/>
+              <w:left w:val="nil"/>
+              <w:bottom w:val="single" w:sz="8" w:space="0" w:color="A6A6A6" w:themeColor="background1" w:themeShade="A6"/>
+              <w:right w:val="nil"/>
+            </w:tcBorders>
+            <w:shd w:val="clear" w:color="000000" w:fill="FFFFFF"/>
+          </w:tcPr>
+          <w:p>
+            <w:pPr>
+              <w:rPr>
+                <w:color w:val="7F7F7F" w:themeColor="text1" w:themeTint="80"/>
+                <w:sz w:val="20"/>
+              </w:rPr>
+            </w:pPr>
+            <w:r>
+              <w:rPr>
+                <w:color w:val="7F7F7F" w:themeColor="text1" w:themeTint="80"/>
+                <w:sz w:val="20"/>
+              </w:rPr>
+              <w:t>Format</w:t>
+            </w:r>
+          </w:p>
+        </w:tc>
+        <w:tc>
+          <w:tcPr>
+            <w:tcW w:w="2772" w:type="dxa"/>
+            <w:tcBorders>
+              <w:top w:val="nil"/>
+              <w:left w:val="nil"/>
+              <w:bottom w:val="single" w:sz="8" w:space="0" w:color="A6A6A6" w:themeColor="background1" w:themeShade="A6"/>
+            </w:tcBorders>
+            <w:shd w:val="clear" w:color="000000" w:fill="FFFFFF"/>
+          </w:tcPr>
+          <w:p>
+            <w:pPr>
+              <w:rPr>
+                <w:color w:val="7F7F7F" w:themeColor="text1" w:themeTint="80"/>
+                <w:sz w:val="20"/>
+              </w:rPr>
+            </w:pPr>
+            <w:r>
+              <w:rPr>
+                <w:color w:val="7F7F7F" w:themeColor="text1" w:themeTint="80"/>
+                <w:sz w:val="20"/>
+              </w:rPr>
+              <w:t>Example</w:t>
+            </w:r>
+          </w:p>
+        </w:tc>
+      </w:tr>
+      <w:tr>
+        <w:trPr>
+          <w:cnfStyle w:val="000000100000" w:firstRow="0" w:lastRow="0" w:firstColumn="0" w:lastColumn="0" w:oddVBand="0" w:evenVBand="0" w:oddHBand="1" w:evenHBand="0" w:firstRowFirstColumn="0" w:firstRowLastColumn="0" w:lastRowFirstColumn="0" w:lastRowLastColumn="0"/>
+        </w:trPr>
+        <w:tc>
+          <w:tcPr>
+            <w:tcW w:w="1728" w:type="dxa"/>
+            <w:tcBorders>
+              <w:top w:val="single" w:sz="8" w:space="0" w:color="A6A6A6" w:themeColor="background1" w:themeShade="A6"/>
+            </w:tcBorders>
+          </w:tcPr>
+          <w:p>
+            <w:pPr>
+              <w:rPr>
+                <w:sz w:val="20"/>
+                <w:szCs w:val="20"/>
+              </w:rPr>
+            </w:pPr>
+            <w:r>
+              <w:rPr>
+                <w:sz w:val="20"/>
+                <w:szCs w:val="20"/>
+              </w:rPr>
+              <w:t>Feature</w:t>
+            </w:r>
+          </w:p>
+        </w:tc>
+        <w:tc>
+          <w:tcPr>
+            <w:tcW w:w="4500" w:type="dxa"/>
+            <w:tcBorders>
+              <w:top w:val="single" w:sz="8" w:space="0" w:color="A6A6A6" w:themeColor="background1" w:themeShade="A6"/>
+            </w:tcBorders>
+          </w:tcPr>
+          <w:p>
+            <w:pPr>
+              <w:rPr>
+                <w:sz w:val="20"/>
+                <w:szCs w:val="20"/>
+              </w:rPr>
+            </w:pPr>
+            <w:r>
+              <w:rPr>
+                <w:rFonts w:cs="Courier New"/>
+                <w:sz w:val="20"/>
+                <w:szCs w:val="20"/>
+              </w:rPr>
+              <w:t>feature-[</w:t>
+            </w:r>
+            <w:proofErr w:type="spellStart"/>
+            <w:r>
+              <w:rPr>
+                <w:rFonts w:cs="Courier New"/>
+                <w:sz w:val="20"/>
+                <w:szCs w:val="20"/>
+              </w:rPr>
+              <w:t>your_initials</w:t>
+            </w:r>
+            <w:proofErr w:type="spellEnd"/>
+            <w:r>
+              <w:rPr>
+                <w:rFonts w:cs="Courier New"/>
+                <w:sz w:val="20"/>
+                <w:szCs w:val="20"/>
+              </w:rPr>
+              <w:t>]-[name-of-feature]</w:t>
+            </w:r>
+          </w:p>
+        </w:tc>
+        <w:tc>
+          <w:tcPr>
+            <w:tcW w:w="2772" w:type="dxa"/>
+            <w:tcBorders>
+              <w:top w:val="single" w:sz="8" w:space="0" w:color="A6A6A6" w:themeColor="background1" w:themeShade="A6"/>
+            </w:tcBorders>
+          </w:tcPr>
+          <w:p>
+            <w:pPr>
+              <w:rPr>
+                <w:sz w:val="20"/>
+                <w:szCs w:val="20"/>
+              </w:rPr>
+            </w:pPr>
+            <w:r>
+              <w:rPr>
+                <w:rFonts w:cs="Courier New"/>
+                <w:sz w:val="20"/>
+                <w:szCs w:val="20"/>
+              </w:rPr>
+              <w:t>feature-</w:t>
+            </w:r>
+            <w:proofErr w:type="spellStart"/>
+            <w:r>
+              <w:rPr>
+                <w:rFonts w:cs="Courier New"/>
+                <w:sz w:val="20"/>
+                <w:szCs w:val="20"/>
+              </w:rPr>
+              <w:t>drt</w:t>
+            </w:r>
+            <w:proofErr w:type="spellEnd"/>
+            <w:r>
+              <w:rPr>
+                <w:rFonts w:cs="Courier New"/>
+                <w:sz w:val="20"/>
+                <w:szCs w:val="20"/>
+              </w:rPr>
+              <w:t>-add-campus</w:t>
+            </w:r>
+          </w:p>
+        </w:tc>
+      </w:tr>
+      <w:tr>
+        <w:trPr>
+          <w:cnfStyle w:val="000000010000" w:firstRow="0" w:lastRow="0" w:firstColumn="0" w:lastColumn="0" w:oddVBand="0" w:evenVBand="0" w:oddHBand="0" w:evenHBand="1" w:firstRowFirstColumn="0" w:firstRowLastColumn="0" w:lastRowFirstColumn="0" w:lastRowLastColumn="0"/>
+        </w:trPr>
+        <w:tc>
+          <w:tcPr>
+            <w:tcW w:w="1728" w:type="dxa"/>
+          </w:tcPr>
+          <w:p>
+            <w:pPr>
+              <w:rPr>
+                <w:sz w:val="20"/>
+                <w:szCs w:val="20"/>
+              </w:rPr>
+            </w:pPr>
+            <w:r>
+              <w:rPr>
+                <w:sz w:val="20"/>
+                <w:szCs w:val="20"/>
+              </w:rPr>
+              <w:t>Release</w:t>
+            </w:r>
+          </w:p>
+        </w:tc>
+        <w:tc>
+          <w:tcPr>
+            <w:tcW w:w="4500" w:type="dxa"/>
+          </w:tcPr>
+          <w:p>
+            <w:pPr>
+              <w:rPr>
+                <w:sz w:val="20"/>
+                <w:szCs w:val="20"/>
+              </w:rPr>
+            </w:pPr>
+            <w:r>
+              <w:rPr>
+                <w:rFonts w:cs="Courier New"/>
+                <w:sz w:val="20"/>
+                <w:szCs w:val="20"/>
+              </w:rPr>
+              <w:t>release-[version-number]</w:t>
+            </w:r>
+          </w:p>
+        </w:tc>
+        <w:tc>
+          <w:tcPr>
+            <w:tcW w:w="2772" w:type="dxa"/>
+          </w:tcPr>
+          <w:p>
+            <w:pPr>
+              <w:rPr>
+                <w:sz w:val="20"/>
+                <w:szCs w:val="20"/>
+              </w:rPr>
+            </w:pPr>
+            <w:r>
+              <w:rPr>
+                <w:rFonts w:cs="Courier New"/>
+                <w:sz w:val="20"/>
+                <w:szCs w:val="20"/>
+              </w:rPr>
+              <w:t>release-1.0</w:t>
+            </w:r>
+          </w:p>
+        </w:tc>
+      </w:tr>
+      <w:tr>
+        <w:trPr>
+          <w:cnfStyle w:val="000000100000" w:firstRow="0" w:lastRow="0" w:firstColumn="0" w:lastColumn="0" w:oddVBand="0" w:evenVBand="0" w:oddHBand="1" w:evenHBand="0" w:firstRowFirstColumn="0" w:firstRowLastColumn="0" w:lastRowFirstColumn="0" w:lastRowLastColumn="0"/>
+        </w:trPr>
+        <w:tc>
+          <w:tcPr>
+            <w:tcW w:w="1728" w:type="dxa"/>
+          </w:tcPr>
+          <w:p>
+            <w:pPr>
+              <w:rPr>
+                <w:sz w:val="20"/>
+                <w:szCs w:val="20"/>
+              </w:rPr>
+            </w:pPr>
+            <w:r>
+              <w:rPr>
+                <w:sz w:val="20"/>
+                <w:szCs w:val="20"/>
+              </w:rPr>
+              <w:t>Hotfix</w:t>
+            </w:r>
+          </w:p>
+        </w:tc>
+        <w:tc>
+          <w:tcPr>
+            <w:tcW w:w="4500" w:type="dxa"/>
+          </w:tcPr>
+          <w:p>
+            <w:pPr>
+              <w:rPr>
+                <w:sz w:val="20"/>
+                <w:szCs w:val="20"/>
+              </w:rPr>
+            </w:pPr>
+            <w:r>
+              <w:rPr>
+                <w:rFonts w:cs="Courier New"/>
+                <w:sz w:val="20"/>
+                <w:szCs w:val="20"/>
+              </w:rPr>
+              <w:t>hotfix-[version-number]</w:t>
+            </w:r>
+          </w:p>
+        </w:tc>
+        <w:tc>
+          <w:tcPr>
+            <w:tcW w:w="2772" w:type="dxa"/>
+          </w:tcPr>
+          <w:p>
+            <w:pPr>
+              <w:rPr>
+                <w:sz w:val="20"/>
+                <w:szCs w:val="20"/>
+              </w:rPr>
+            </w:pPr>
+            <w:r>
+              <w:rPr>
+                <w:rFonts w:cs="Courier New"/>
+                <w:sz w:val="20"/>
+                <w:szCs w:val="20"/>
+              </w:rPr>
+              <w:t>hotfix-1.0.1</w:t>
+            </w:r>
+          </w:p>
+        </w:tc>
+      </w:tr>
+      <w:tr>
+        <w:trPr>
+          <w:cnfStyle w:val="000000010000" w:firstRow="0" w:lastRow="0" w:firstColumn="0" w:lastColumn="0" w:oddVBand="0" w:evenVBand="0" w:oddHBand="0" w:evenHBand="1" w:firstRowFirstColumn="0" w:firstRowLastColumn="0" w:lastRowFirstColumn="0" w:lastRowLastColumn="0"/>
+        </w:trPr>
+        <w:tc>
+          <w:tcPr>
+            <w:tcW w:w="1728" w:type="dxa"/>
+          </w:tcPr>
+          <w:p>
+            <w:pPr>
+              <w:rPr>
+                <w:sz w:val="20"/>
+                <w:szCs w:val="20"/>
+              </w:rPr>
+            </w:pPr>
+            <w:r>
+              <w:rPr>
+                <w:sz w:val="20"/>
+                <w:szCs w:val="20"/>
+              </w:rPr>
+              <w:t>Custom</w:t>
+            </w:r>
+          </w:p>
+        </w:tc>
+        <w:tc>
+          <w:tcPr>
+            <w:tcW w:w="4500" w:type="dxa"/>
+          </w:tcPr>
+          <w:p>
+            <w:pPr>
+              <w:rPr>
+                <w:sz w:val="20"/>
+                <w:szCs w:val="20"/>
+              </w:rPr>
+            </w:pPr>
+            <w:r>
+              <w:rPr>
+                <w:rFonts w:cs="Courier New"/>
+                <w:sz w:val="20"/>
+                <w:szCs w:val="20"/>
+              </w:rPr>
+              <w:t>custom-[organization domain]</w:t>
+            </w:r>
+          </w:p>
+        </w:tc>
+        <w:tc>
+          <w:tcPr>
+            <w:tcW w:w="2772" w:type="dxa"/>
+          </w:tcPr>
+          <w:p>
+            <w:pPr>
+              <w:rPr>
+                <w:sz w:val="20"/>
+                <w:szCs w:val="20"/>
+              </w:rPr>
+            </w:pPr>
+            <w:r>
+              <w:rPr>
+                <w:rFonts w:cs="Courier New"/>
+                <w:sz w:val="20"/>
+                <w:szCs w:val="20"/>
+              </w:rPr>
+              <w:t>custom-</w:t>
+            </w:r>
+            <w:proofErr w:type="spellStart"/>
+            <w:r>
+              <w:rPr>
+                <w:rFonts w:cs="Courier New"/>
+                <w:sz w:val="20"/>
+                <w:szCs w:val="20"/>
+              </w:rPr>
+              <w:t>ccvonline</w:t>
+            </w:r>
+            <w:proofErr w:type="spellEnd"/>
+          </w:p>
+        </w:tc>
+      </w:tr>
+    </w:tbl>
+    <w:p>
+      <w:pPr>
+        <w:pStyle w:val="Heading1"/>
         <w:rPr>
           <w:rStyle w:val="Style14ptBold"/>
           <w:b/>
@@ -2817,7 +3554,7 @@
           <w:sz w:val="36"/>
         </w:rPr>
       </w:pPr>
-      <w:bookmarkStart w:id="11" w:name="_Toc323559715"/>
+      <w:bookmarkStart w:id="13" w:name="_Toc331263089"/>
       <w:r>
         <w:rPr>
           <w:rStyle w:val="Style14ptBold"/>
@@ -2849,7 +3586,7 @@
         </w:rPr>
         <w:t xml:space="preserve"> &amp; Communication</w:t>
       </w:r>
-      <w:bookmarkEnd w:id="11"/>
+      <w:bookmarkEnd w:id="13"/>
     </w:p>
     <w:p/>
     <w:p>
@@ -2864,7 +3601,7 @@
         </w:rPr>
         <w:t xml:space="preserve">We use </w:t>
       </w:r>
-      <w:hyperlink r:id="rId26" w:history="1">
+      <w:hyperlink r:id="rId31" w:history="1">
         <w:r>
           <w:rPr>
             <w:rStyle w:val="Hyperlink"/>
@@ -2879,7 +3616,7 @@
         </w:rPr>
         <w:t xml:space="preserve">, Trello for tracking project team tasks, and are currently using Campfire for immediate team member Q &amp; A communications and </w:t>
       </w:r>
-      <w:hyperlink r:id="rId27" w:history="1">
+      <w:hyperlink r:id="rId32" w:history="1">
         <w:r>
           <w:rPr>
             <w:rStyle w:val="Hyperlink"/>
@@ -2908,7 +3645,7 @@
         <mc:AlternateContent>
           <mc:Choice Requires="wps">
             <w:drawing>
-              <wp:anchor distT="0" distB="0" distL="114300" distR="114300" simplePos="0" relativeHeight="251678720" behindDoc="0" locked="0" layoutInCell="1" allowOverlap="1" wp14:anchorId="7C5BD7A2" wp14:editId="6A6C60DA">
+              <wp:anchor distT="0" distB="0" distL="114300" distR="114300" simplePos="0" relativeHeight="251678720" behindDoc="0" locked="0" layoutInCell="1" allowOverlap="1" wp14:anchorId="560CF095" wp14:editId="49766755">
                 <wp:simplePos x="0" y="0"/>
                 <wp:positionH relativeFrom="column">
                   <wp:posOffset>2021317</wp:posOffset>
@@ -3079,7 +3816,7 @@
         <mc:AlternateContent>
           <mc:Choice Requires="wps">
             <w:drawing>
-              <wp:anchor distT="0" distB="0" distL="114300" distR="114300" simplePos="0" relativeHeight="251676672" behindDoc="0" locked="0" layoutInCell="1" allowOverlap="1" wp14:anchorId="1ED13059" wp14:editId="5A387888">
+              <wp:anchor distT="0" distB="0" distL="114300" distR="114300" simplePos="0" relativeHeight="251676672" behindDoc="0" locked="0" layoutInCell="1" allowOverlap="1" wp14:anchorId="5E671499" wp14:editId="338E20ED">
                 <wp:simplePos x="0" y="0"/>
                 <wp:positionH relativeFrom="column">
                   <wp:posOffset>310627</wp:posOffset>
@@ -3225,7 +3962,7 @@
         <mc:AlternateContent>
           <mc:Choice Requires="wps">
             <w:drawing>
-              <wp:anchor distT="0" distB="0" distL="114300" distR="114300" simplePos="0" relativeHeight="251674624" behindDoc="0" locked="0" layoutInCell="1" allowOverlap="1" wp14:anchorId="6DF62574" wp14:editId="1707BC58">
+              <wp:anchor distT="0" distB="0" distL="114300" distR="114300" simplePos="0" relativeHeight="251674624" behindDoc="0" locked="0" layoutInCell="1" allowOverlap="1" wp14:anchorId="6E91FACA" wp14:editId="714EF74A">
                 <wp:simplePos x="0" y="0"/>
                 <wp:positionH relativeFrom="column">
                   <wp:posOffset>3950858</wp:posOffset>
@@ -3345,7 +4082,7 @@
           <w:noProof/>
         </w:rPr>
         <w:drawing>
-          <wp:anchor distT="0" distB="0" distL="114300" distR="114300" simplePos="0" relativeHeight="251658239" behindDoc="1" locked="0" layoutInCell="1" allowOverlap="1" wp14:anchorId="75DAEDAC" wp14:editId="6ADCCDDA">
+          <wp:anchor distT="0" distB="0" distL="114300" distR="114300" simplePos="0" relativeHeight="251658239" behindDoc="1" locked="0" layoutInCell="1" allowOverlap="1" wp14:anchorId="7D71BEE6" wp14:editId="0FB588DA">
             <wp:simplePos x="0" y="0"/>
             <wp:positionH relativeFrom="column">
               <wp:posOffset>2334783</wp:posOffset>
@@ -3368,7 +4105,7 @@
                     <pic:cNvPicPr/>
                   </pic:nvPicPr>
                   <pic:blipFill>
-                    <a:blip r:embed="rId28">
+                    <a:blip r:embed="rId33">
                       <a:extLst>
                         <a:ext uri="{28A0092B-C50C-407E-A947-70E740481C1C}">
                           <a14:useLocalDpi xmlns:a14="http://schemas.microsoft.com/office/drawing/2010/main" val="0"/>
@@ -3405,7 +4142,7 @@
           <w:noProof/>
         </w:rPr>
         <w:drawing>
-          <wp:anchor distT="0" distB="0" distL="114300" distR="114300" simplePos="0" relativeHeight="251664384" behindDoc="1" locked="0" layoutInCell="1" allowOverlap="1" wp14:anchorId="33D21377" wp14:editId="1D418C08">
+          <wp:anchor distT="0" distB="0" distL="114300" distR="114300" simplePos="0" relativeHeight="251664384" behindDoc="1" locked="0" layoutInCell="1" allowOverlap="1" wp14:anchorId="424FBA15" wp14:editId="07A29BE3">
             <wp:simplePos x="0" y="0"/>
             <wp:positionH relativeFrom="column">
               <wp:posOffset>3886723</wp:posOffset>
@@ -3428,7 +4165,7 @@
                     <pic:cNvPicPr/>
                   </pic:nvPicPr>
                   <pic:blipFill>
-                    <a:blip r:embed="rId29" cstate="print">
+                    <a:blip r:embed="rId34" cstate="print">
                       <a:extLst>
                         <a:ext uri="{28A0092B-C50C-407E-A947-70E740481C1C}">
                           <a14:useLocalDpi xmlns:a14="http://schemas.microsoft.com/office/drawing/2010/main" val="0"/>
@@ -3465,7 +4202,7 @@
           <w:noProof/>
         </w:rPr>
         <w:drawing>
-          <wp:anchor distT="0" distB="0" distL="114300" distR="114300" simplePos="0" relativeHeight="251666432" behindDoc="1" locked="0" layoutInCell="1" allowOverlap="1" wp14:anchorId="76A5D38A" wp14:editId="52B13DA8">
+          <wp:anchor distT="0" distB="0" distL="114300" distR="114300" simplePos="0" relativeHeight="251666432" behindDoc="1" locked="0" layoutInCell="1" allowOverlap="1" wp14:anchorId="0443084B" wp14:editId="1AA1DAE6">
             <wp:simplePos x="0" y="0"/>
             <wp:positionH relativeFrom="column">
               <wp:posOffset>2148952</wp:posOffset>
@@ -3490,7 +4227,7 @@
                     </pic:cNvPicPr>
                   </pic:nvPicPr>
                   <pic:blipFill>
-                    <a:blip r:embed="rId30" cstate="print">
+                    <a:blip r:embed="rId35" cstate="print">
                       <a:extLst>
                         <a:ext uri="{28A0092B-C50C-407E-A947-70E740481C1C}">
                           <a14:useLocalDpi xmlns:a14="http://schemas.microsoft.com/office/drawing/2010/main" val="0"/>
@@ -3532,7 +4269,7 @@
           <w:noProof/>
         </w:rPr>
         <w:drawing>
-          <wp:anchor distT="0" distB="0" distL="114300" distR="114300" simplePos="0" relativeHeight="251668480" behindDoc="1" locked="0" layoutInCell="1" allowOverlap="1" wp14:anchorId="74973EDA" wp14:editId="695335D1">
+          <wp:anchor distT="0" distB="0" distL="114300" distR="114300" simplePos="0" relativeHeight="251668480" behindDoc="1" locked="0" layoutInCell="1" allowOverlap="1" wp14:anchorId="4E575F21" wp14:editId="08E949F6">
             <wp:simplePos x="0" y="0"/>
             <wp:positionH relativeFrom="column">
               <wp:posOffset>581548</wp:posOffset>
@@ -3557,7 +4294,7 @@
                     </pic:cNvPicPr>
                   </pic:nvPicPr>
                   <pic:blipFill>
-                    <a:blip r:embed="rId31">
+                    <a:blip r:embed="rId36">
                       <a:extLst>
                         <a:ext uri="{28A0092B-C50C-407E-A947-70E740481C1C}">
                           <a14:useLocalDpi xmlns:a14="http://schemas.microsoft.com/office/drawing/2010/main" val="0"/>
@@ -3599,14 +4336,14 @@
           <w:noProof/>
         </w:rPr>
         <w:drawing>
-          <wp:inline distT="0" distB="0" distL="0" distR="0" wp14:anchorId="3844803F" wp14:editId="36F8CB40">
+          <wp:inline distT="0" distB="0" distL="0" distR="0" wp14:anchorId="78C71517" wp14:editId="08811270">
             <wp:extent cx="6051176" cy="3953435"/>
             <wp:effectExtent l="0" t="0" r="0" b="9525"/>
             <wp:docPr id="6" name="Diagram 6"/>
             <wp:cNvGraphicFramePr/>
             <a:graphic xmlns:a="http://schemas.openxmlformats.org/drawingml/2006/main">
               <a:graphicData uri="http://schemas.openxmlformats.org/drawingml/2006/diagram">
-                <dgm:relIds xmlns:dgm="http://schemas.openxmlformats.org/drawingml/2006/diagram" xmlns:r="http://schemas.openxmlformats.org/officeDocument/2006/relationships" r:dm="rId32" r:lo="rId33" r:qs="rId34" r:cs="rId35"/>
+                <dgm:relIds xmlns:dgm="http://schemas.openxmlformats.org/drawingml/2006/diagram" xmlns:r="http://schemas.openxmlformats.org/officeDocument/2006/relationships" r:dm="rId37" r:lo="rId38" r:qs="rId39" r:cs="rId40"/>
               </a:graphicData>
             </a:graphic>
           </wp:inline>
@@ -3626,7 +4363,7 @@
         <mc:AlternateContent>
           <mc:Choice Requires="wps">
             <w:drawing>
-              <wp:anchor distT="0" distB="0" distL="114300" distR="114300" simplePos="0" relativeHeight="251672576" behindDoc="0" locked="0" layoutInCell="1" allowOverlap="1" wp14:anchorId="2F23DA56" wp14:editId="0D7BE438">
+              <wp:anchor distT="0" distB="0" distL="114300" distR="114300" simplePos="0" relativeHeight="251672576" behindDoc="0" locked="0" layoutInCell="1" allowOverlap="1" wp14:anchorId="5AAD088F" wp14:editId="3B2E46CB">
                 <wp:simplePos x="0" y="0"/>
                 <wp:positionH relativeFrom="column">
                   <wp:posOffset>2183579</wp:posOffset>
@@ -3765,37 +4502,66 @@
       <w:pPr>
         <w:pStyle w:val="Heading1"/>
       </w:pPr>
-      <w:bookmarkStart w:id="12" w:name="_Toc323559716"/>
+      <w:bookmarkStart w:id="14" w:name="_Toc331263090"/>
       <w:r>
         <w:lastRenderedPageBreak/>
         <w:t>Required Reading</w:t>
       </w:r>
-      <w:bookmarkEnd w:id="12"/>
+      <w:bookmarkEnd w:id="14"/>
     </w:p>
     <w:p>
       <w:pPr>
         <w:pStyle w:val="Heading2"/>
       </w:pPr>
-      <w:bookmarkStart w:id="13" w:name="_Toc323559717"/>
+      <w:bookmarkStart w:id="15" w:name="_Toc331263091"/>
       <w:r>
         <w:t>This Handbook</w:t>
       </w:r>
-      <w:bookmarkEnd w:id="13"/>
+      <w:bookmarkEnd w:id="15"/>
     </w:p>
     <w:p>
       <w:r>
         <w:t>Ok, you’re almost done so don’t get too flustered about it.</w:t>
       </w:r>
     </w:p>
+    <w:p/>
     <w:p>
       <w:pPr>
         <w:pStyle w:val="Heading2"/>
       </w:pPr>
-      <w:bookmarkStart w:id="14" w:name="_Toc323559718"/>
+      <w:bookmarkStart w:id="16" w:name="_Toc331263092"/>
+      <w:proofErr w:type="spellStart"/>
+      <w:r>
+        <w:t>Git</w:t>
+      </w:r>
+      <w:proofErr w:type="spellEnd"/>
+      <w:r>
+        <w:t xml:space="preserve"> Branching</w:t>
+      </w:r>
+      <w:bookmarkEnd w:id="16"/>
+    </w:p>
+    <w:p>
+      <w:r>
+        <w:t xml:space="preserve">As mentioned in the </w:t>
+      </w:r>
+      <w:proofErr w:type="spellStart"/>
+      <w:r>
+        <w:t>Git</w:t>
+      </w:r>
+      <w:proofErr w:type="spellEnd"/>
+      <w:r>
+        <w:t xml:space="preserve"> Branching Strategy section.</w:t>
+      </w:r>
+    </w:p>
+    <w:p>
+      <w:pPr>
+        <w:pStyle w:val="Heading2"/>
+      </w:pPr>
+      <w:bookmarkStart w:id="17" w:name="_Toc331263093"/>
       <w:r>
         <w:t>Developer Reference</w:t>
       </w:r>
-      <w:bookmarkEnd w:id="14"/>
+      <w:bookmarkEnd w:id="17"/>
     </w:p>
     <w:tbl>
       <w:tblPr>
@@ -3834,7 +4600,7 @@
                 <w:noProof/>
               </w:rPr>
               <w:drawing>
-                <wp:inline distT="0" distB="0" distL="0" distR="0" wp14:anchorId="32C664AB" wp14:editId="0010B803">
+                <wp:inline distT="0" distB="0" distL="0" distR="0" wp14:anchorId="795EA259" wp14:editId="3E8730E9">
                   <wp:extent cx="642551" cy="830030"/>
                   <wp:effectExtent l="57150" t="57150" r="120015" b="122555"/>
                   <wp:docPr id="4" name="Picture 4"/>
@@ -3849,7 +4615,7 @@
                           <pic:cNvPicPr/>
                         </pic:nvPicPr>
                         <pic:blipFill>
-                          <a:blip r:embed="rId37"/>
+                          <a:blip r:embed="rId42"/>
                           <a:stretch>
                             <a:fillRect/>
                           </a:stretch>
@@ -3919,65 +4685,45 @@
       <w:pPr>
         <w:pStyle w:val="Heading2"/>
       </w:pPr>
-      <w:bookmarkStart w:id="15" w:name="_Toc323559719"/>
+      <w:bookmarkStart w:id="18" w:name="_Toc331263094"/>
       <w:r>
         <w:t>The Framework API</w:t>
-      </w:r>
-      <w:bookmarkEnd w:id="15"/>
-    </w:p>
-    <w:p>
-      <w:r>
-        <w:t xml:space="preserve">This is found in your Documentation folder’s </w:t>
-      </w:r>
-      <w:proofErr w:type="spellStart"/>
-      <w:r>
-        <w:t>SandCastle</w:t>
-      </w:r>
-      <w:proofErr w:type="spellEnd"/>
-      <w:r>
-        <w:t>\index.html</w:t>
-      </w:r>
-    </w:p>
-    <w:p>
-      <w:pPr>
-        <w:pStyle w:val="Heading2"/>
-      </w:pPr>
-      <w:bookmarkStart w:id="16" w:name="_Toc323559720"/>
-      <w:r>
-        <w:t>The REST API</w:t>
-      </w:r>
-      <w:bookmarkEnd w:id="16"/>
-    </w:p>
-    <w:p>
-      <w:r>
-        <w:t>This is found on your Rock environment under ~/REST/help</w:t>
-      </w:r>
-    </w:p>
-    <w:p>
-      <w:pPr>
-        <w:pStyle w:val="Heading2"/>
-      </w:pPr>
-      <w:bookmarkStart w:id="17" w:name="_Toc323559721"/>
-      <w:r>
-        <w:t>Highly Recommended</w:t>
-      </w:r>
-      <w:bookmarkEnd w:id="17"/>
-    </w:p>
-    <w:p>
-      <w:pPr>
-        <w:pStyle w:val="Heading2"/>
-      </w:pPr>
-      <w:bookmarkStart w:id="18" w:name="_Toc323559722"/>
-      <w:r>
-        <w:t>Recommended</w:t>
       </w:r>
       <w:bookmarkEnd w:id="18"/>
     </w:p>
     <w:p>
+      <w:r>
+        <w:t xml:space="preserve">This is found in your Documentation folder’s </w:t>
+      </w:r>
+      <w:proofErr w:type="spellStart"/>
+      <w:r>
+        <w:t>SandCastle</w:t>
+      </w:r>
+      <w:proofErr w:type="spellEnd"/>
+      <w:r>
+        <w:t>\index.html</w:t>
+      </w:r>
+    </w:p>
+    <w:p>
+      <w:pPr>
+        <w:pStyle w:val="Heading2"/>
+      </w:pPr>
+      <w:bookmarkStart w:id="19" w:name="_Toc331263095"/>
+      <w:r>
+        <w:t>The REST API</w:t>
+      </w:r>
+      <w:bookmarkEnd w:id="19"/>
+    </w:p>
+    <w:p>
+      <w:r>
+        <w:t>This is found on your Rock environment under ~/REST/help</w:t>
+      </w:r>
+    </w:p>
+    <w:p>
       <w:pPr>
         <w:pStyle w:val="Heading1"/>
       </w:pPr>
-      <w:bookmarkStart w:id="19" w:name="_Toc323559723"/>
+      <w:bookmarkStart w:id="20" w:name="_Toc331263096"/>
       <w:r>
         <w:rPr>
           <w:rStyle w:val="Style14ptBold"/>
@@ -3989,7 +4735,7 @@
         <w:lastRenderedPageBreak/>
         <w:t>Developer Communication</w:t>
       </w:r>
-      <w:bookmarkEnd w:id="19"/>
+      <w:bookmarkEnd w:id="20"/>
     </w:p>
     <w:p/>
     <w:p>
@@ -4048,7 +4794,7 @@
                 <w:noProof/>
               </w:rPr>
               <w:drawing>
-                <wp:inline distT="0" distB="0" distL="0" distR="0" wp14:anchorId="50D3AB85" wp14:editId="6367E415">
+                <wp:inline distT="0" distB="0" distL="0" distR="0" wp14:anchorId="636C28CB" wp14:editId="4765DEE5">
                   <wp:extent cx="925332" cy="766482"/>
                   <wp:effectExtent l="38100" t="38100" r="103505" b="90805"/>
                   <wp:docPr id="20" name="Picture 20" descr="http://www.37signals.com/svn/images/campfire-logo-for-fluid.png"/>
@@ -4065,7 +4811,7 @@
                           </pic:cNvPicPr>
                         </pic:nvPicPr>
                         <pic:blipFill>
-                          <a:blip r:embed="rId38" cstate="print">
+                          <a:blip r:embed="rId43" cstate="print">
                             <a:extLst>
                               <a:ext uri="{28A0092B-C50C-407E-A947-70E740481C1C}">
                                 <a14:useLocalDpi xmlns:a14="http://schemas.microsoft.com/office/drawing/2010/main" val="0"/>
@@ -4114,7 +4860,7 @@
             </w:r>
           </w:p>
           <w:p>
-            <w:hyperlink r:id="rId39" w:history="1">
+            <w:hyperlink r:id="rId44" w:history="1">
               <w:r>
                 <w:rPr>
                   <w:rStyle w:val="Hyperlink"/>
@@ -4140,7 +4886,7 @@
                 <w:noProof/>
               </w:rPr>
               <w:drawing>
-                <wp:inline distT="0" distB="0" distL="0" distR="0" wp14:anchorId="23A5E082" wp14:editId="2DA29DC4">
+                <wp:inline distT="0" distB="0" distL="0" distR="0" wp14:anchorId="2A24C74B" wp14:editId="5FFE4264">
                   <wp:extent cx="876455" cy="876455"/>
                   <wp:effectExtent l="57150" t="19050" r="114145" b="76045"/>
                   <wp:docPr id="5" name="Picture 26"/>
@@ -4157,7 +4903,7 @@
                           </pic:cNvPicPr>
                         </pic:nvPicPr>
                         <pic:blipFill>
-                          <a:blip r:embed="rId40" cstate="print"/>
+                          <a:blip r:embed="rId45" cstate="print"/>
                           <a:srcRect/>
                           <a:stretch>
                             <a:fillRect/>
@@ -4252,7 +4998,7 @@
                 <w:noProof/>
               </w:rPr>
               <w:drawing>
-                <wp:inline distT="0" distB="0" distL="0" distR="0" wp14:anchorId="528B2711" wp14:editId="3F66A03A">
+                <wp:inline distT="0" distB="0" distL="0" distR="0" wp14:anchorId="3845CE5F" wp14:editId="690AD665">
                   <wp:extent cx="1051467" cy="1051467"/>
                   <wp:effectExtent l="19050" t="0" r="0" b="0"/>
                   <wp:docPr id="31" name="Picture 20"/>
@@ -4269,7 +5015,7 @@
                           </pic:cNvPicPr>
                         </pic:nvPicPr>
                         <pic:blipFill>
-                          <a:blip r:embed="rId41" cstate="print"/>
+                          <a:blip r:embed="rId46" cstate="print"/>
                           <a:srcRect/>
                           <a:stretch>
                             <a:fillRect/>
@@ -4309,8 +5055,8 @@
             </w:r>
           </w:p>
           <w:p>
-            <w:hyperlink r:id="rId42" w:history="1">
-              <w:hyperlink r:id="rId43" w:history="1">
+            <w:hyperlink r:id="rId47" w:history="1">
+              <w:hyperlink r:id="rId48" w:history="1">
                 <w:r>
                   <w:rPr>
                     <w:rStyle w:val="Hyperlink"/>
@@ -4334,7 +5080,7 @@
                 <w:rStyle w:val="label"/>
               </w:rPr>
             </w:pPr>
-            <w:hyperlink r:id="rId44" w:anchor="!/SparkDevNetwork" w:tooltip="yell0wdart" w:history="1">
+            <w:hyperlink r:id="rId49" w:anchor="!/SparkDevNetwork" w:tooltip="yell0wdart" w:history="1">
               <w:r>
                 <w:rPr>
                   <w:rStyle w:val="Hyperlink"/>
@@ -4352,7 +5098,7 @@
             </w:hyperlink>
           </w:p>
           <w:p>
-            <w:hyperlink r:id="rId45" w:history="1">
+            <w:hyperlink r:id="rId50" w:history="1">
               <w:r>
                 <w:rPr>
                   <w:rStyle w:val="Hyperlink"/>
@@ -4390,7 +5136,7 @@
                 <w:noProof/>
               </w:rPr>
               <w:drawing>
-                <wp:inline distT="0" distB="0" distL="0" distR="0" wp14:anchorId="5F1D9DDF" wp14:editId="0E3E54D3">
+                <wp:inline distT="0" distB="0" distL="0" distR="0" wp14:anchorId="5FCFD042" wp14:editId="42755F93">
                   <wp:extent cx="902043" cy="902043"/>
                   <wp:effectExtent l="38100" t="38100" r="88900" b="88900"/>
                   <wp:docPr id="34" name="Picture 34" descr="Spark Dev Network"/>
@@ -4407,7 +5153,7 @@
                           </pic:cNvPicPr>
                         </pic:nvPicPr>
                         <pic:blipFill>
-                          <a:blip r:embed="rId46">
+                          <a:blip r:embed="rId51">
                             <a:extLst>
                               <a:ext uri="{28A0092B-C50C-407E-A947-70E740481C1C}">
                                 <a14:useLocalDpi xmlns:a14="http://schemas.microsoft.com/office/drawing/2010/main" val="0"/>
@@ -4482,7 +5228,7 @@
                 <w:noProof/>
               </w:rPr>
               <w:drawing>
-                <wp:anchor distT="0" distB="0" distL="114300" distR="114300" simplePos="0" relativeHeight="251670528" behindDoc="0" locked="0" layoutInCell="1" allowOverlap="1">
+                <wp:anchor distT="0" distB="0" distL="114300" distR="114300" simplePos="0" relativeHeight="251670528" behindDoc="0" locked="0" layoutInCell="1" allowOverlap="1" wp14:anchorId="2BE05DF3" wp14:editId="5980FB0F">
                   <wp:simplePos x="0" y="0"/>
                   <wp:positionH relativeFrom="column">
                     <wp:posOffset>-50165</wp:posOffset>
@@ -4505,7 +5251,7 @@
                           <pic:cNvPicPr/>
                         </pic:nvPicPr>
                         <pic:blipFill>
-                          <a:blip r:embed="rId47">
+                          <a:blip r:embed="rId52">
                             <a:extLst>
                               <a:ext uri="{28A0092B-C50C-407E-A947-70E740481C1C}">
                                 <a14:useLocalDpi xmlns:a14="http://schemas.microsoft.com/office/drawing/2010/main" val="0"/>
@@ -4549,7 +5295,7 @@
                 <w:noProof/>
               </w:rPr>
               <w:drawing>
-                <wp:inline distT="0" distB="0" distL="0" distR="0" wp14:anchorId="35E712FC" wp14:editId="7CD010C1">
+                <wp:inline distT="0" distB="0" distL="0" distR="0" wp14:anchorId="442C48BD" wp14:editId="71EF4FC7">
                   <wp:extent cx="1054998" cy="1012148"/>
                   <wp:effectExtent l="19050" t="0" r="0" b="0"/>
                   <wp:docPr id="32" name="Picture 32"/>
@@ -4566,7 +5312,7 @@
                           </pic:cNvPicPr>
                         </pic:nvPicPr>
                         <pic:blipFill>
-                          <a:blip r:embed="rId48" cstate="print"/>
+                          <a:blip r:embed="rId53" cstate="print"/>
                           <a:srcRect/>
                           <a:stretch>
                             <a:fillRect/>
@@ -4643,7 +5389,7 @@
                 <w:noProof/>
               </w:rPr>
             </w:pPr>
-            <w:hyperlink r:id="rId49" w:history="1">
+            <w:hyperlink r:id="rId54" w:history="1">
               <w:r>
                 <w:rPr>
                   <w:rStyle w:val="Hyperlink"/>
@@ -4669,8 +5415,8 @@
     <w:p/>
     <w:p/>
     <w:sectPr>
-      <w:headerReference w:type="default" r:id="rId50"/>
-      <w:footerReference w:type="even" r:id="rId51"/>
+      <w:headerReference w:type="default" r:id="rId55"/>
+      <w:footerReference w:type="even" r:id="rId56"/>
       <w:pgSz w:w="12240" w:h="15840" w:code="1"/>
       <w:pgMar w:top="893" w:right="1728" w:bottom="1008" w:left="1728" w:header="576" w:footer="0" w:gutter="0"/>
       <w:cols w:space="720"/>
@@ -4822,7 +5568,7 @@
         <w:noProof/>
         <w:szCs w:val="24"/>
       </w:rPr>
-      <w:t>9</w:t>
+      <w:t>2</w:t>
     </w:r>
     <w:r>
       <w:rPr>
@@ -4844,10 +5590,10 @@
       <mc:AlternateContent>
         <mc:Choice Requires="wpc">
           <w:drawing>
-            <wp:inline distT="0" distB="0" distL="0" distR="0" wp14:anchorId="2165ADCB" wp14:editId="54C90AA7">
+            <wp:inline distT="0" distB="0" distL="0" distR="0" wp14:anchorId="38A7F80D" wp14:editId="1EE3EB28">
               <wp:extent cx="5486400" cy="182880"/>
               <wp:effectExtent l="0" t="0" r="1905" b="1270"/>
-              <wp:docPr id="14" name="Canvas 14"/>
+              <wp:docPr id="9" name="Canvas 9"/>
               <wp:cNvGraphicFramePr>
                 <a:graphicFrameLocks xmlns:a="http://schemas.openxmlformats.org/drawingml/2006/main" noChangeAspect="1"/>
               </wp:cNvGraphicFramePr>
@@ -4929,17 +5675,17 @@
         <v:path o:extrusionok="f" gradientshapeok="t" o:connecttype="rect"/>
         <o:lock v:ext="edit" aspectratio="t"/>
       </v:shapetype>
-      <v:shape id="_x0000_i1029" type="#_x0000_t75" style="width:3in;height:3in" o:bullet="t"/>
+      <v:shape id="_x0000_i1300" type="#_x0000_t75" style="width:3in;height:3in" o:bullet="t"/>
     </w:pict>
   </w:numPicBullet>
   <w:numPicBullet w:numPicBulletId="1">
     <w:pict>
-      <v:shape id="_x0000_i1030" type="#_x0000_t75" style="width:3in;height:3in" o:bullet="t"/>
+      <v:shape id="_x0000_i1301" type="#_x0000_t75" style="width:3in;height:3in" o:bullet="t"/>
     </w:pict>
   </w:numPicBullet>
   <w:numPicBullet w:numPicBulletId="2">
     <w:pict>
-      <v:shape id="_x0000_i1031" type="#_x0000_t75" style="width:3in;height:3in" o:bullet="t"/>
+      <v:shape id="_x0000_i1302" type="#_x0000_t75" style="width:3in;height:3in" o:bullet="t"/>
     </w:pict>
   </w:numPicBullet>
   <w:abstractNum w:abstractNumId="0">
@@ -8240,6 +8986,119 @@
     </w:lvl>
   </w:abstractNum>
   <w:abstractNum w:abstractNumId="37">
+    <w:nsid w:val="610B2634"/>
+    <w:multiLevelType w:val="hybridMultilevel"/>
+    <w:tmpl w:val="A0CE895C"/>
+    <w:lvl w:ilvl="0" w:tplc="04090001">
+      <w:start w:val="1"/>
+      <w:numFmt w:val="bullet"/>
+      <w:lvlText w:val=""/>
+      <w:lvlJc w:val="left"/>
+      <w:pPr>
+        <w:ind w:left="720" w:hanging="360"/>
+      </w:pPr>
+      <w:rPr>
+        <w:rFonts w:ascii="Symbol" w:hAnsi="Symbol" w:hint="default"/>
+      </w:rPr>
+    </w:lvl>
+    <w:lvl w:ilvl="1" w:tplc="04090003" w:tentative="1">
+      <w:start w:val="1"/>
+      <w:numFmt w:val="bullet"/>
+      <w:lvlText w:val="o"/>
+      <w:lvlJc w:val="left"/>
+      <w:pPr>
+        <w:ind w:left="1440" w:hanging="360"/>
+      </w:pPr>
+      <w:rPr>
+        <w:rFonts w:ascii="Courier New" w:hAnsi="Courier New" w:cs="Courier New" w:hint="default"/>
+      </w:rPr>
+    </w:lvl>
+    <w:lvl w:ilvl="2" w:tplc="04090005" w:tentative="1">
+      <w:start w:val="1"/>
+      <w:numFmt w:val="bullet"/>
+      <w:lvlText w:val=""/>
+      <w:lvlJc w:val="left"/>
+      <w:pPr>
+        <w:ind w:left="2160" w:hanging="360"/>
+      </w:pPr>
+      <w:rPr>
+        <w:rFonts w:ascii="Wingdings" w:hAnsi="Wingdings" w:hint="default"/>
+      </w:rPr>
+    </w:lvl>
+    <w:lvl w:ilvl="3" w:tplc="04090001" w:tentative="1">
+      <w:start w:val="1"/>
+      <w:numFmt w:val="bullet"/>
+      <w:lvlText w:val=""/>
+      <w:lvlJc w:val="left"/>
+      <w:pPr>
+        <w:ind w:left="2880" w:hanging="360"/>
+      </w:pPr>
+      <w:rPr>
+        <w:rFonts w:ascii="Symbol" w:hAnsi="Symbol" w:hint="default"/>
+      </w:rPr>
+    </w:lvl>
+    <w:lvl w:ilvl="4" w:tplc="04090003" w:tentative="1">
+      <w:start w:val="1"/>
+      <w:numFmt w:val="bullet"/>
+      <w:lvlText w:val="o"/>
+      <w:lvlJc w:val="left"/>
+      <w:pPr>
+        <w:ind w:left="3600" w:hanging="360"/>
+      </w:pPr>
+      <w:rPr>
+        <w:rFonts w:ascii="Courier New" w:hAnsi="Courier New" w:cs="Courier New" w:hint="default"/>
+      </w:rPr>
+    </w:lvl>
+    <w:lvl w:ilvl="5" w:tplc="04090005" w:tentative="1">
+      <w:start w:val="1"/>
+      <w:numFmt w:val="bullet"/>
+      <w:lvlText w:val=""/>
+      <w:lvlJc w:val="left"/>
+      <w:pPr>
+        <w:ind w:left="4320" w:hanging="360"/>
+      </w:pPr>
+      <w:rPr>
+        <w:rFonts w:ascii="Wingdings" w:hAnsi="Wingdings" w:hint="default"/>
+      </w:rPr>
+    </w:lvl>
+    <w:lvl w:ilvl="6" w:tplc="04090001" w:tentative="1">
+      <w:start w:val="1"/>
+      <w:numFmt w:val="bullet"/>
+      <w:lvlText w:val=""/>
+      <w:lvlJc w:val="left"/>
+      <w:pPr>
+        <w:ind w:left="5040" w:hanging="360"/>
+      </w:pPr>
+      <w:rPr>
+        <w:rFonts w:ascii="Symbol" w:hAnsi="Symbol" w:hint="default"/>
+      </w:rPr>
+    </w:lvl>
+    <w:lvl w:ilvl="7" w:tplc="04090003" w:tentative="1">
+      <w:start w:val="1"/>
+      <w:numFmt w:val="bullet"/>
+      <w:lvlText w:val="o"/>
+      <w:lvlJc w:val="left"/>
+      <w:pPr>
+        <w:ind w:left="5760" w:hanging="360"/>
+      </w:pPr>
+      <w:rPr>
+        <w:rFonts w:ascii="Courier New" w:hAnsi="Courier New" w:cs="Courier New" w:hint="default"/>
+      </w:rPr>
+    </w:lvl>
+    <w:lvl w:ilvl="8" w:tplc="04090005" w:tentative="1">
+      <w:start w:val="1"/>
+      <w:numFmt w:val="bullet"/>
+      <w:lvlText w:val=""/>
+      <w:lvlJc w:val="left"/>
+      <w:pPr>
+        <w:ind w:left="6480" w:hanging="360"/>
+      </w:pPr>
+      <w:rPr>
+        <w:rFonts w:ascii="Wingdings" w:hAnsi="Wingdings" w:hint="default"/>
+      </w:rPr>
+    </w:lvl>
+  </w:abstractNum>
+  <w:abstractNum w:abstractNumId="38">
     <w:nsid w:val="623A1806"/>
     <w:multiLevelType w:val="hybridMultilevel"/>
     <w:tmpl w:val="CB3A221E"/>
@@ -8352,7 +9211,7 @@
       </w:rPr>
     </w:lvl>
   </w:abstractNum>
-  <w:abstractNum w:abstractNumId="38">
+  <w:abstractNum w:abstractNumId="39">
     <w:nsid w:val="6273222A"/>
     <w:multiLevelType w:val="multilevel"/>
     <w:tmpl w:val="24CC091C"/>
@@ -8471,7 +9330,7 @@
       </w:pPr>
     </w:lvl>
   </w:abstractNum>
-  <w:abstractNum w:abstractNumId="39">
+  <w:abstractNum w:abstractNumId="40">
     <w:nsid w:val="6DA92EF0"/>
     <w:multiLevelType w:val="hybridMultilevel"/>
     <w:tmpl w:val="AC8E6F5C"/>
@@ -8584,7 +9443,7 @@
       </w:pPr>
     </w:lvl>
   </w:abstractNum>
-  <w:abstractNum w:abstractNumId="40">
+  <w:abstractNum w:abstractNumId="41">
     <w:nsid w:val="6FAF6D2D"/>
     <w:multiLevelType w:val="hybridMultilevel"/>
     <w:tmpl w:val="9E6E6738"/>
@@ -8724,7 +9583,7 @@
       </w:rPr>
     </w:lvl>
   </w:abstractNum>
-  <w:abstractNum w:abstractNumId="41">
+  <w:abstractNum w:abstractNumId="42">
     <w:nsid w:val="76445864"/>
     <w:multiLevelType w:val="hybridMultilevel"/>
     <w:tmpl w:val="924CD230"/>
@@ -8810,7 +9669,7 @@
       </w:pPr>
     </w:lvl>
   </w:abstractNum>
-  <w:abstractNum w:abstractNumId="42">
+  <w:abstractNum w:abstractNumId="43">
     <w:nsid w:val="77DF7839"/>
     <w:multiLevelType w:val="multilevel"/>
     <w:tmpl w:val="24CC091C"/>
@@ -8923,7 +9782,7 @@
       </w:pPr>
     </w:lvl>
   </w:abstractNum>
-  <w:abstractNum w:abstractNumId="43">
+  <w:abstractNum w:abstractNumId="44">
     <w:nsid w:val="7EFC69BE"/>
     <w:multiLevelType w:val="hybridMultilevel"/>
     <w:tmpl w:val="C80E70F8"/>
@@ -9067,7 +9926,7 @@
     <w:abstractNumId w:val="8"/>
   </w:num>
   <w:num w:numId="2">
-    <w:abstractNumId w:val="38"/>
+    <w:abstractNumId w:val="39"/>
   </w:num>
   <w:num w:numId="3">
     <w:abstractNumId w:val="33"/>
@@ -9082,7 +9941,7 @@
     <w:abstractNumId w:val="13"/>
   </w:num>
   <w:num w:numId="7">
-    <w:abstractNumId w:val="40"/>
+    <w:abstractNumId w:val="41"/>
   </w:num>
   <w:num w:numId="8">
     <w:abstractNumId w:val="16"/>
@@ -9094,13 +9953,13 @@
     <w:abstractNumId w:val="35"/>
   </w:num>
   <w:num w:numId="11">
-    <w:abstractNumId w:val="39"/>
+    <w:abstractNumId w:val="40"/>
   </w:num>
   <w:num w:numId="12">
     <w:abstractNumId w:val="20"/>
   </w:num>
   <w:num w:numId="13">
-    <w:abstractNumId w:val="43"/>
+    <w:abstractNumId w:val="44"/>
   </w:num>
   <w:num w:numId="14">
     <w:abstractNumId w:val="2"/>
@@ -9136,7 +9995,7 @@
     <w:abstractNumId w:val="29"/>
   </w:num>
   <w:num w:numId="25">
-    <w:abstractNumId w:val="42"/>
+    <w:abstractNumId w:val="43"/>
   </w:num>
   <w:num w:numId="26">
     <w:abstractNumId w:val="3"/>
@@ -9217,7 +10076,7 @@
     <w:abstractNumId w:val="15"/>
   </w:num>
   <w:num w:numId="40">
-    <w:abstractNumId w:val="41"/>
+    <w:abstractNumId w:val="42"/>
   </w:num>
   <w:num w:numId="41">
     <w:abstractNumId w:val="12"/>
@@ -9232,13 +10091,16 @@
     <w:abstractNumId w:val="11"/>
   </w:num>
   <w:num w:numId="45">
-    <w:abstractNumId w:val="37"/>
+    <w:abstractNumId w:val="38"/>
   </w:num>
   <w:num w:numId="46">
     <w:abstractNumId w:val="22"/>
   </w:num>
   <w:num w:numId="47">
     <w:abstractNumId w:val="23"/>
+  </w:num>
+  <w:num w:numId="48">
+    <w:abstractNumId w:val="37"/>
   </w:num>
   <w:numIdMacAtCleanup w:val="13"/>
 </w:numbering>
@@ -12988,33 +13850,33 @@
     </dgm:pt>
   </dgm:ptLst>
   <dgm:cxnLst>
-    <dgm:cxn modelId="{FB80C055-21AB-484D-9FD0-887C41A7FFF6}" type="presOf" srcId="{EFB54585-7525-420F-A133-A930D159B350}" destId="{21809202-9C4B-49EF-938F-C38475AFC1A5}" srcOrd="1" destOrd="0" presId="urn:microsoft.com/office/officeart/2005/8/layout/venn1"/>
-    <dgm:cxn modelId="{08D1FE30-4891-41AC-95B8-2ADF60F71CDA}" type="presOf" srcId="{B7BF5F9A-74C3-4F4F-A2C4-AC31D46EECF2}" destId="{8EAA8871-998F-4C49-B78F-C9B22B0DB0CB}" srcOrd="1" destOrd="0" presId="urn:microsoft.com/office/officeart/2005/8/layout/venn1"/>
-    <dgm:cxn modelId="{4829E56F-7BFC-4890-8005-0B90B0AED0E3}" type="presOf" srcId="{EFB54585-7525-420F-A133-A930D159B350}" destId="{66966FFD-4053-41B2-AE30-F12AA6FA9DA3}" srcOrd="0" destOrd="0" presId="urn:microsoft.com/office/officeart/2005/8/layout/venn1"/>
+    <dgm:cxn modelId="{D8F039C3-8DC2-4B41-ADB1-97085EBFCAF0}" type="presOf" srcId="{C997AB04-B055-4E8F-9A66-FE4E6905CCB3}" destId="{EFDDBF16-A592-4A60-A8E0-93CA0D6C090E}" srcOrd="1" destOrd="0" presId="urn:microsoft.com/office/officeart/2005/8/layout/venn1"/>
+    <dgm:cxn modelId="{E6B5D0A1-6B8D-4BC3-B637-A53C2DDC75A0}" type="presOf" srcId="{B7BF5F9A-74C3-4F4F-A2C4-AC31D46EECF2}" destId="{16661BD1-81D5-4BF8-9133-80CDE86F19F3}" srcOrd="0" destOrd="0" presId="urn:microsoft.com/office/officeart/2005/8/layout/venn1"/>
+    <dgm:cxn modelId="{A238F645-24D5-4D7D-BA1B-56DF2049C5DE}" type="presOf" srcId="{EFB54585-7525-420F-A133-A930D159B350}" destId="{21809202-9C4B-49EF-938F-C38475AFC1A5}" srcOrd="1" destOrd="0" presId="urn:microsoft.com/office/officeart/2005/8/layout/venn1"/>
+    <dgm:cxn modelId="{D494D2FB-DF81-45E3-8161-8466EA94E3F0}" type="presOf" srcId="{6880B313-355F-44E6-94A7-797CEA61F157}" destId="{8E4DFE35-457B-42C2-B57A-9406957CC36D}" srcOrd="1" destOrd="0" presId="urn:microsoft.com/office/officeart/2005/8/layout/venn1"/>
     <dgm:cxn modelId="{12EA2751-042B-4F86-9FC4-6104346993CF}" srcId="{FD572A63-1665-44C2-B358-AB166DCAC0D5}" destId="{6880B313-355F-44E6-94A7-797CEA61F157}" srcOrd="2" destOrd="0" parTransId="{FFFAA448-C12E-4573-9901-E64DDF4B39A2}" sibTransId="{E1FAC60A-3D5F-4D0A-B4C6-74CD9BDB9DFF}"/>
     <dgm:cxn modelId="{DB7CFABB-3554-4749-8311-1F17B0072AB2}" srcId="{FD572A63-1665-44C2-B358-AB166DCAC0D5}" destId="{B7BF5F9A-74C3-4F4F-A2C4-AC31D46EECF2}" srcOrd="0" destOrd="0" parTransId="{0CDC9136-722B-4002-B062-DF9A2D150006}" sibTransId="{3ACF3C6A-7732-42F0-B16E-8F71AB32D384}"/>
     <dgm:cxn modelId="{7698E453-C9E3-4EFD-B604-C4F79F09B07C}" srcId="{FD572A63-1665-44C2-B358-AB166DCAC0D5}" destId="{EFB54585-7525-420F-A133-A930D159B350}" srcOrd="1" destOrd="0" parTransId="{92200A41-F06B-425C-920C-2B4CEE5AEC47}" sibTransId="{7900B778-77EF-41E5-8247-10D9A5CEBD3F}"/>
-    <dgm:cxn modelId="{98F6EBA8-F937-4650-BE19-BB9F72BA472C}" type="presOf" srcId="{6880B313-355F-44E6-94A7-797CEA61F157}" destId="{318072EE-BDE4-44BF-9274-095EB8F5BC03}" srcOrd="0" destOrd="0" presId="urn:microsoft.com/office/officeart/2005/8/layout/venn1"/>
-    <dgm:cxn modelId="{90A62C83-A7D9-4629-A728-9C1F58464429}" type="presOf" srcId="{B7BF5F9A-74C3-4F4F-A2C4-AC31D46EECF2}" destId="{16661BD1-81D5-4BF8-9133-80CDE86F19F3}" srcOrd="0" destOrd="0" presId="urn:microsoft.com/office/officeart/2005/8/layout/venn1"/>
-    <dgm:cxn modelId="{47E348B2-E962-49C6-AB15-EC66E5FDAF45}" type="presOf" srcId="{C997AB04-B055-4E8F-9A66-FE4E6905CCB3}" destId="{EFDDBF16-A592-4A60-A8E0-93CA0D6C090E}" srcOrd="1" destOrd="0" presId="urn:microsoft.com/office/officeart/2005/8/layout/venn1"/>
-    <dgm:cxn modelId="{1C373791-41EC-4C7C-B2AB-159A7C0D5643}" type="presOf" srcId="{C997AB04-B055-4E8F-9A66-FE4E6905CCB3}" destId="{1A9083D7-B0B6-498C-A51E-264F003A5290}" srcOrd="0" destOrd="0" presId="urn:microsoft.com/office/officeart/2005/8/layout/venn1"/>
-    <dgm:cxn modelId="{15D8F503-6459-4E5A-9F48-FD798262AA6C}" type="presOf" srcId="{6880B313-355F-44E6-94A7-797CEA61F157}" destId="{8E4DFE35-457B-42C2-B57A-9406957CC36D}" srcOrd="1" destOrd="0" presId="urn:microsoft.com/office/officeart/2005/8/layout/venn1"/>
+    <dgm:cxn modelId="{66B6C474-80D8-499C-B9D1-BE00DADE3D7E}" type="presOf" srcId="{B7BF5F9A-74C3-4F4F-A2C4-AC31D46EECF2}" destId="{8EAA8871-998F-4C49-B78F-C9B22B0DB0CB}" srcOrd="1" destOrd="0" presId="urn:microsoft.com/office/officeart/2005/8/layout/venn1"/>
+    <dgm:cxn modelId="{8675FEC4-3D22-488F-BB12-1CB9F318E31D}" type="presOf" srcId="{6880B313-355F-44E6-94A7-797CEA61F157}" destId="{318072EE-BDE4-44BF-9274-095EB8F5BC03}" srcOrd="0" destOrd="0" presId="urn:microsoft.com/office/officeart/2005/8/layout/venn1"/>
+    <dgm:cxn modelId="{5F8DE123-B46B-4496-BF77-20D48C6F4259}" type="presOf" srcId="{FD572A63-1665-44C2-B358-AB166DCAC0D5}" destId="{4984A533-C077-4AD8-A07A-D52A0872B9F4}" srcOrd="0" destOrd="0" presId="urn:microsoft.com/office/officeart/2005/8/layout/venn1"/>
+    <dgm:cxn modelId="{32EC9053-5118-4952-A564-0F78D76B8110}" type="presOf" srcId="{EFB54585-7525-420F-A133-A930D159B350}" destId="{66966FFD-4053-41B2-AE30-F12AA6FA9DA3}" srcOrd="0" destOrd="0" presId="urn:microsoft.com/office/officeart/2005/8/layout/venn1"/>
     <dgm:cxn modelId="{7577424B-80A8-4855-BF4E-8C289EE80B66}" srcId="{FD572A63-1665-44C2-B358-AB166DCAC0D5}" destId="{C997AB04-B055-4E8F-9A66-FE4E6905CCB3}" srcOrd="3" destOrd="0" parTransId="{3E4A8E23-F518-4264-AC54-461D491A9FDC}" sibTransId="{2FC67381-E2B1-4AD1-9C7E-0668376E6B2F}"/>
-    <dgm:cxn modelId="{92CF7BC6-1838-4CC1-A4EF-47EB5B94FB96}" type="presOf" srcId="{FD572A63-1665-44C2-B358-AB166DCAC0D5}" destId="{4984A533-C077-4AD8-A07A-D52A0872B9F4}" srcOrd="0" destOrd="0" presId="urn:microsoft.com/office/officeart/2005/8/layout/venn1"/>
-    <dgm:cxn modelId="{6FD86527-56FC-4CD0-9B5E-EEB7E980E643}" type="presParOf" srcId="{4984A533-C077-4AD8-A07A-D52A0872B9F4}" destId="{16661BD1-81D5-4BF8-9133-80CDE86F19F3}" srcOrd="0" destOrd="0" presId="urn:microsoft.com/office/officeart/2005/8/layout/venn1"/>
-    <dgm:cxn modelId="{B70C29E6-9CC8-4A81-97B5-8E47758050C6}" type="presParOf" srcId="{4984A533-C077-4AD8-A07A-D52A0872B9F4}" destId="{8EAA8871-998F-4C49-B78F-C9B22B0DB0CB}" srcOrd="1" destOrd="0" presId="urn:microsoft.com/office/officeart/2005/8/layout/venn1"/>
-    <dgm:cxn modelId="{7C278410-6852-4918-ADDE-F471ED885165}" type="presParOf" srcId="{4984A533-C077-4AD8-A07A-D52A0872B9F4}" destId="{66966FFD-4053-41B2-AE30-F12AA6FA9DA3}" srcOrd="2" destOrd="0" presId="urn:microsoft.com/office/officeart/2005/8/layout/venn1"/>
-    <dgm:cxn modelId="{AC5A598F-19E0-4B9C-87DF-F3BE24B64A2D}" type="presParOf" srcId="{4984A533-C077-4AD8-A07A-D52A0872B9F4}" destId="{21809202-9C4B-49EF-938F-C38475AFC1A5}" srcOrd="3" destOrd="0" presId="urn:microsoft.com/office/officeart/2005/8/layout/venn1"/>
-    <dgm:cxn modelId="{E060D09F-C283-4302-B8CF-62E7D62E6E77}" type="presParOf" srcId="{4984A533-C077-4AD8-A07A-D52A0872B9F4}" destId="{318072EE-BDE4-44BF-9274-095EB8F5BC03}" srcOrd="4" destOrd="0" presId="urn:microsoft.com/office/officeart/2005/8/layout/venn1"/>
-    <dgm:cxn modelId="{0D63B999-0C2C-4513-9E27-85FB8F3ACBAC}" type="presParOf" srcId="{4984A533-C077-4AD8-A07A-D52A0872B9F4}" destId="{8E4DFE35-457B-42C2-B57A-9406957CC36D}" srcOrd="5" destOrd="0" presId="urn:microsoft.com/office/officeart/2005/8/layout/venn1"/>
-    <dgm:cxn modelId="{AF3F4247-FF3B-467D-B864-560CA5A96589}" type="presParOf" srcId="{4984A533-C077-4AD8-A07A-D52A0872B9F4}" destId="{1A9083D7-B0B6-498C-A51E-264F003A5290}" srcOrd="6" destOrd="0" presId="urn:microsoft.com/office/officeart/2005/8/layout/venn1"/>
-    <dgm:cxn modelId="{D1E4186F-734F-4E9F-80D9-834D867A53F2}" type="presParOf" srcId="{4984A533-C077-4AD8-A07A-D52A0872B9F4}" destId="{EFDDBF16-A592-4A60-A8E0-93CA0D6C090E}" srcOrd="7" destOrd="0" presId="urn:microsoft.com/office/officeart/2005/8/layout/venn1"/>
+    <dgm:cxn modelId="{8E45157F-7529-4417-92AF-A7BD1BD49F5C}" type="presOf" srcId="{C997AB04-B055-4E8F-9A66-FE4E6905CCB3}" destId="{1A9083D7-B0B6-498C-A51E-264F003A5290}" srcOrd="0" destOrd="0" presId="urn:microsoft.com/office/officeart/2005/8/layout/venn1"/>
+    <dgm:cxn modelId="{EA7A9D74-AFFC-4267-81ED-29EDBC1165CF}" type="presParOf" srcId="{4984A533-C077-4AD8-A07A-D52A0872B9F4}" destId="{16661BD1-81D5-4BF8-9133-80CDE86F19F3}" srcOrd="0" destOrd="0" presId="urn:microsoft.com/office/officeart/2005/8/layout/venn1"/>
+    <dgm:cxn modelId="{61944EBE-9789-4F81-89E6-D2757447862F}" type="presParOf" srcId="{4984A533-C077-4AD8-A07A-D52A0872B9F4}" destId="{8EAA8871-998F-4C49-B78F-C9B22B0DB0CB}" srcOrd="1" destOrd="0" presId="urn:microsoft.com/office/officeart/2005/8/layout/venn1"/>
+    <dgm:cxn modelId="{AFD2C505-7B4E-4D4D-A39B-90B8164DC3A4}" type="presParOf" srcId="{4984A533-C077-4AD8-A07A-D52A0872B9F4}" destId="{66966FFD-4053-41B2-AE30-F12AA6FA9DA3}" srcOrd="2" destOrd="0" presId="urn:microsoft.com/office/officeart/2005/8/layout/venn1"/>
+    <dgm:cxn modelId="{DC75A7E6-81EC-479B-8EE3-4AA09108556F}" type="presParOf" srcId="{4984A533-C077-4AD8-A07A-D52A0872B9F4}" destId="{21809202-9C4B-49EF-938F-C38475AFC1A5}" srcOrd="3" destOrd="0" presId="urn:microsoft.com/office/officeart/2005/8/layout/venn1"/>
+    <dgm:cxn modelId="{03EAC8A0-A7B2-4A50-A28C-5C23B76630D0}" type="presParOf" srcId="{4984A533-C077-4AD8-A07A-D52A0872B9F4}" destId="{318072EE-BDE4-44BF-9274-095EB8F5BC03}" srcOrd="4" destOrd="0" presId="urn:microsoft.com/office/officeart/2005/8/layout/venn1"/>
+    <dgm:cxn modelId="{CCF356BB-CDE0-429E-BB2C-5F3976C6A5AC}" type="presParOf" srcId="{4984A533-C077-4AD8-A07A-D52A0872B9F4}" destId="{8E4DFE35-457B-42C2-B57A-9406957CC36D}" srcOrd="5" destOrd="0" presId="urn:microsoft.com/office/officeart/2005/8/layout/venn1"/>
+    <dgm:cxn modelId="{FD9FA999-2F6E-4E62-AA82-12F7722B98A3}" type="presParOf" srcId="{4984A533-C077-4AD8-A07A-D52A0872B9F4}" destId="{1A9083D7-B0B6-498C-A51E-264F003A5290}" srcOrd="6" destOrd="0" presId="urn:microsoft.com/office/officeart/2005/8/layout/venn1"/>
+    <dgm:cxn modelId="{EBF3C409-2561-41BE-942F-143B39100785}" type="presParOf" srcId="{4984A533-C077-4AD8-A07A-D52A0872B9F4}" destId="{EFDDBF16-A592-4A60-A8E0-93CA0D6C090E}" srcOrd="7" destOrd="0" presId="urn:microsoft.com/office/officeart/2005/8/layout/venn1"/>
   </dgm:cxnLst>
   <dgm:bg/>
   <dgm:whole/>
   <dgm:extLst>
     <a:ext uri="http://schemas.microsoft.com/office/drawing/2008/diagram">
-      <dsp:dataModelExt xmlns:dsp="http://schemas.microsoft.com/office/drawing/2008/diagram" relId="rId36" minVer="http://schemas.openxmlformats.org/drawingml/2006/diagram"/>
+      <dsp:dataModelExt xmlns:dsp="http://schemas.microsoft.com/office/drawing/2008/diagram" relId="rId41" minVer="http://schemas.openxmlformats.org/drawingml/2006/diagram"/>
     </a:ext>
   </dgm:extLst>
 </dgm:dataModel>
@@ -15533,7 +16395,7 @@
 </file>
 
 <file path=customXml/itemProps1.xml><?xml version="1.0" encoding="utf-8"?>
-<ds:datastoreItem xmlns:ds="http://schemas.openxmlformats.org/officeDocument/2006/customXml" ds:itemID="{D4DAF42B-AE9D-46AC-916D-FACF9112DB35}">
+<ds:datastoreItem xmlns:ds="http://schemas.openxmlformats.org/officeDocument/2006/customXml" ds:itemID="{6571B9D6-B9B1-4F23-BD41-F2973E5618BE}">
   <ds:schemaRefs>
     <ds:schemaRef ds:uri="http://schemas.openxmlformats.org/officeDocument/2006/bibliography"/>
   </ds:schemaRefs>

</xml_diff>